<commit_message>
revisi dari mba rue
</commit_message>
<xml_diff>
--- a/proposal/FULL.docx
+++ b/proposal/FULL.docx
@@ -510,6 +510,8 @@
       <w:sdtPr>
         <w:rPr>
           <w:rFonts w:asciiTheme="minorHAnsi" w:eastAsiaTheme="minorHAnsi" w:hAnsiTheme="minorHAnsi" w:cs="Angsana New"/>
+          <w:b/>
+          <w:bCs/>
           <w:noProof/>
           <w:color w:val="auto"/>
           <w:kern w:val="2"/>
@@ -553,14 +555,14 @@
               <w:sz w:val="24"/>
               <w:szCs w:val="24"/>
             </w:rPr>
-            <w:t>Table of Contents</w:t>
+            <w:t>DAFTAR ISI</w:t>
           </w:r>
         </w:p>
         <w:p>
           <w:pPr>
             <w:pStyle w:val="TOC1"/>
             <w:rPr>
-              <w:rFonts w:eastAsiaTheme="minorEastAsia" w:cstheme="minorBidi"/>
+              <w:rFonts w:eastAsiaTheme="minorEastAsia"/>
               <w:lang w:val="en-US" w:bidi="ar-SA"/>
             </w:rPr>
           </w:pPr>
@@ -573,12 +575,10 @@
           <w:r>
             <w:fldChar w:fldCharType="separate"/>
           </w:r>
-          <w:hyperlink w:anchor="_Toc137166941" w:history="1">
+          <w:hyperlink w:anchor="_Toc137167266" w:history="1">
             <w:r>
               <w:rPr>
                 <w:rStyle w:val="Hyperlink"/>
-                <w:b/>
-                <w:bCs/>
               </w:rPr>
               <w:t>BAB I  PENDAHULUAN</w:t>
             </w:r>
@@ -598,7 +598,7 @@
               <w:rPr>
                 <w:webHidden/>
               </w:rPr>
-              <w:instrText xml:space="preserve"> PAGEREF _Toc137166941 \h </w:instrText>
+              <w:instrText xml:space="preserve"> PAGEREF _Toc137167266 \h </w:instrText>
             </w:r>
             <w:r>
               <w:rPr>
@@ -615,7 +615,7 @@
               <w:rPr>
                 <w:webHidden/>
               </w:rPr>
-              <w:t>3</w:t>
+              <w:t>4</w:t>
             </w:r>
             <w:r>
               <w:rPr>
@@ -634,17 +634,21 @@
             </w:tabs>
             <w:spacing w:line="480" w:lineRule="auto"/>
             <w:rPr>
-              <w:rFonts w:eastAsiaTheme="minorEastAsia" w:cstheme="minorBidi"/>
+              <w:rFonts w:ascii="Times New Roman" w:eastAsiaTheme="minorEastAsia" w:hAnsi="Times New Roman" w:cs="Times New Roman"/>
+              <w:b/>
+              <w:bCs/>
               <w:sz w:val="24"/>
               <w:szCs w:val="24"/>
               <w:lang w:val="en-US" w:bidi="ar-SA"/>
             </w:rPr>
           </w:pPr>
-          <w:hyperlink w:anchor="_Toc137166942" w:history="1">
+          <w:hyperlink w:anchor="_Toc137167267" w:history="1">
             <w:r>
               <w:rPr>
                 <w:rStyle w:val="Hyperlink"/>
                 <w:rFonts w:ascii="Times New Roman" w:hAnsi="Times New Roman" w:cs="Times New Roman"/>
+                <w:b/>
+                <w:bCs/>
                 <w:sz w:val="24"/>
                 <w:szCs w:val="24"/>
                 <w:lang w:val="en-US"/>
@@ -653,7 +657,9 @@
             </w:r>
             <w:r>
               <w:rPr>
-                <w:rFonts w:eastAsiaTheme="minorEastAsia" w:cstheme="minorBidi"/>
+                <w:rFonts w:ascii="Times New Roman" w:eastAsiaTheme="minorEastAsia" w:hAnsi="Times New Roman" w:cs="Times New Roman"/>
+                <w:b/>
+                <w:bCs/>
                 <w:sz w:val="24"/>
                 <w:szCs w:val="24"/>
                 <w:lang w:val="en-US" w:bidi="ar-SA"/>
@@ -664,6 +670,8 @@
               <w:rPr>
                 <w:rStyle w:val="Hyperlink"/>
                 <w:rFonts w:ascii="Times New Roman" w:hAnsi="Times New Roman" w:cs="Times New Roman"/>
+                <w:b/>
+                <w:bCs/>
                 <w:sz w:val="24"/>
                 <w:szCs w:val="24"/>
                 <w:lang w:val="en-US"/>
@@ -672,6 +680,9 @@
             </w:r>
             <w:r>
               <w:rPr>
+                <w:rFonts w:ascii="Times New Roman" w:hAnsi="Times New Roman" w:cs="Times New Roman"/>
+                <w:b/>
+                <w:bCs/>
                 <w:webHidden/>
                 <w:sz w:val="24"/>
                 <w:szCs w:val="24"/>
@@ -680,6 +691,9 @@
             </w:r>
             <w:r>
               <w:rPr>
+                <w:rFonts w:ascii="Times New Roman" w:hAnsi="Times New Roman" w:cs="Times New Roman"/>
+                <w:b/>
+                <w:bCs/>
                 <w:webHidden/>
                 <w:sz w:val="24"/>
                 <w:szCs w:val="24"/>
@@ -688,14 +702,20 @@
             </w:r>
             <w:r>
               <w:rPr>
+                <w:rFonts w:ascii="Times New Roman" w:hAnsi="Times New Roman" w:cs="Times New Roman"/>
+                <w:b/>
+                <w:bCs/>
                 <w:webHidden/>
                 <w:sz w:val="24"/>
                 <w:szCs w:val="24"/>
               </w:rPr>
-              <w:instrText xml:space="preserve"> PAGEREF _Toc137166942 \h </w:instrText>
-            </w:r>
-            <w:r>
-              <w:rPr>
+              <w:instrText xml:space="preserve"> PAGEREF _Toc137167267 \h </w:instrText>
+            </w:r>
+            <w:r>
+              <w:rPr>
+                <w:rFonts w:ascii="Times New Roman" w:hAnsi="Times New Roman" w:cs="Times New Roman"/>
+                <w:b/>
+                <w:bCs/>
                 <w:webHidden/>
                 <w:sz w:val="24"/>
                 <w:szCs w:val="24"/>
@@ -703,6 +723,9 @@
             </w:r>
             <w:r>
               <w:rPr>
+                <w:rFonts w:ascii="Times New Roman" w:hAnsi="Times New Roman" w:cs="Times New Roman"/>
+                <w:b/>
+                <w:bCs/>
                 <w:webHidden/>
                 <w:sz w:val="24"/>
                 <w:szCs w:val="24"/>
@@ -711,14 +734,20 @@
             </w:r>
             <w:r>
               <w:rPr>
+                <w:rFonts w:ascii="Times New Roman" w:hAnsi="Times New Roman" w:cs="Times New Roman"/>
+                <w:b/>
+                <w:bCs/>
                 <w:webHidden/>
                 <w:sz w:val="24"/>
                 <w:szCs w:val="24"/>
               </w:rPr>
-              <w:t>3</w:t>
-            </w:r>
-            <w:r>
-              <w:rPr>
+              <w:t>4</w:t>
+            </w:r>
+            <w:r>
+              <w:rPr>
+                <w:rFonts w:ascii="Times New Roman" w:hAnsi="Times New Roman" w:cs="Times New Roman"/>
+                <w:b/>
+                <w:bCs/>
                 <w:webHidden/>
                 <w:sz w:val="24"/>
                 <w:szCs w:val="24"/>
@@ -736,17 +765,21 @@
             </w:tabs>
             <w:spacing w:line="480" w:lineRule="auto"/>
             <w:rPr>
-              <w:rFonts w:eastAsiaTheme="minorEastAsia" w:cstheme="minorBidi"/>
+              <w:rFonts w:ascii="Times New Roman" w:eastAsiaTheme="minorEastAsia" w:hAnsi="Times New Roman" w:cs="Times New Roman"/>
+              <w:b/>
+              <w:bCs/>
               <w:sz w:val="24"/>
               <w:szCs w:val="24"/>
               <w:lang w:val="en-US" w:bidi="ar-SA"/>
             </w:rPr>
           </w:pPr>
-          <w:hyperlink w:anchor="_Toc137166943" w:history="1">
+          <w:hyperlink w:anchor="_Toc137167268" w:history="1">
             <w:r>
               <w:rPr>
                 <w:rStyle w:val="Hyperlink"/>
                 <w:rFonts w:ascii="Times New Roman" w:hAnsi="Times New Roman" w:cs="Times New Roman"/>
+                <w:b/>
+                <w:bCs/>
                 <w:sz w:val="24"/>
                 <w:szCs w:val="24"/>
                 <w:lang w:val="en-US"/>
@@ -755,7 +788,9 @@
             </w:r>
             <w:r>
               <w:rPr>
-                <w:rFonts w:eastAsiaTheme="minorEastAsia" w:cstheme="minorBidi"/>
+                <w:rFonts w:ascii="Times New Roman" w:eastAsiaTheme="minorEastAsia" w:hAnsi="Times New Roman" w:cs="Times New Roman"/>
+                <w:b/>
+                <w:bCs/>
                 <w:sz w:val="24"/>
                 <w:szCs w:val="24"/>
                 <w:lang w:val="en-US" w:bidi="ar-SA"/>
@@ -766,6 +801,8 @@
               <w:rPr>
                 <w:rStyle w:val="Hyperlink"/>
                 <w:rFonts w:ascii="Times New Roman" w:hAnsi="Times New Roman" w:cs="Times New Roman"/>
+                <w:b/>
+                <w:bCs/>
                 <w:sz w:val="24"/>
                 <w:szCs w:val="24"/>
                 <w:lang w:val="en-US"/>
@@ -774,6 +811,9 @@
             </w:r>
             <w:r>
               <w:rPr>
+                <w:rFonts w:ascii="Times New Roman" w:hAnsi="Times New Roman" w:cs="Times New Roman"/>
+                <w:b/>
+                <w:bCs/>
                 <w:webHidden/>
                 <w:sz w:val="24"/>
                 <w:szCs w:val="24"/>
@@ -782,6 +822,9 @@
             </w:r>
             <w:r>
               <w:rPr>
+                <w:rFonts w:ascii="Times New Roman" w:hAnsi="Times New Roman" w:cs="Times New Roman"/>
+                <w:b/>
+                <w:bCs/>
                 <w:webHidden/>
                 <w:sz w:val="24"/>
                 <w:szCs w:val="24"/>
@@ -790,14 +833,20 @@
             </w:r>
             <w:r>
               <w:rPr>
+                <w:rFonts w:ascii="Times New Roman" w:hAnsi="Times New Roman" w:cs="Times New Roman"/>
+                <w:b/>
+                <w:bCs/>
                 <w:webHidden/>
                 <w:sz w:val="24"/>
                 <w:szCs w:val="24"/>
               </w:rPr>
-              <w:instrText xml:space="preserve"> PAGEREF _Toc137166943 \h </w:instrText>
-            </w:r>
-            <w:r>
-              <w:rPr>
+              <w:instrText xml:space="preserve"> PAGEREF _Toc137167268 \h </w:instrText>
+            </w:r>
+            <w:r>
+              <w:rPr>
+                <w:rFonts w:ascii="Times New Roman" w:hAnsi="Times New Roman" w:cs="Times New Roman"/>
+                <w:b/>
+                <w:bCs/>
                 <w:webHidden/>
                 <w:sz w:val="24"/>
                 <w:szCs w:val="24"/>
@@ -805,6 +854,9 @@
             </w:r>
             <w:r>
               <w:rPr>
+                <w:rFonts w:ascii="Times New Roman" w:hAnsi="Times New Roman" w:cs="Times New Roman"/>
+                <w:b/>
+                <w:bCs/>
                 <w:webHidden/>
                 <w:sz w:val="24"/>
                 <w:szCs w:val="24"/>
@@ -813,14 +865,20 @@
             </w:r>
             <w:r>
               <w:rPr>
+                <w:rFonts w:ascii="Times New Roman" w:hAnsi="Times New Roman" w:cs="Times New Roman"/>
+                <w:b/>
+                <w:bCs/>
                 <w:webHidden/>
                 <w:sz w:val="24"/>
                 <w:szCs w:val="24"/>
               </w:rPr>
-              <w:t>4</w:t>
-            </w:r>
-            <w:r>
-              <w:rPr>
+              <w:t>5</w:t>
+            </w:r>
+            <w:r>
+              <w:rPr>
+                <w:rFonts w:ascii="Times New Roman" w:hAnsi="Times New Roman" w:cs="Times New Roman"/>
+                <w:b/>
+                <w:bCs/>
                 <w:webHidden/>
                 <w:sz w:val="24"/>
                 <w:szCs w:val="24"/>
@@ -838,17 +896,21 @@
             </w:tabs>
             <w:spacing w:line="480" w:lineRule="auto"/>
             <w:rPr>
-              <w:rFonts w:eastAsiaTheme="minorEastAsia" w:cstheme="minorBidi"/>
+              <w:rFonts w:ascii="Times New Roman" w:eastAsiaTheme="minorEastAsia" w:hAnsi="Times New Roman" w:cs="Times New Roman"/>
+              <w:b/>
+              <w:bCs/>
               <w:sz w:val="24"/>
               <w:szCs w:val="24"/>
               <w:lang w:val="en-US" w:bidi="ar-SA"/>
             </w:rPr>
           </w:pPr>
-          <w:hyperlink w:anchor="_Toc137166944" w:history="1">
+          <w:hyperlink w:anchor="_Toc137167269" w:history="1">
             <w:r>
               <w:rPr>
                 <w:rStyle w:val="Hyperlink"/>
                 <w:rFonts w:ascii="Times New Roman" w:hAnsi="Times New Roman" w:cs="Times New Roman"/>
+                <w:b/>
+                <w:bCs/>
                 <w:sz w:val="24"/>
                 <w:szCs w:val="24"/>
                 <w:lang w:val="en-US"/>
@@ -857,7 +919,9 @@
             </w:r>
             <w:r>
               <w:rPr>
-                <w:rFonts w:eastAsiaTheme="minorEastAsia" w:cstheme="minorBidi"/>
+                <w:rFonts w:ascii="Times New Roman" w:eastAsiaTheme="minorEastAsia" w:hAnsi="Times New Roman" w:cs="Times New Roman"/>
+                <w:b/>
+                <w:bCs/>
                 <w:sz w:val="24"/>
                 <w:szCs w:val="24"/>
                 <w:lang w:val="en-US" w:bidi="ar-SA"/>
@@ -868,6 +932,8 @@
               <w:rPr>
                 <w:rStyle w:val="Hyperlink"/>
                 <w:rFonts w:ascii="Times New Roman" w:hAnsi="Times New Roman" w:cs="Times New Roman"/>
+                <w:b/>
+                <w:bCs/>
                 <w:sz w:val="24"/>
                 <w:szCs w:val="24"/>
                 <w:lang w:val="en-US"/>
@@ -876,6 +942,9 @@
             </w:r>
             <w:r>
               <w:rPr>
+                <w:rFonts w:ascii="Times New Roman" w:hAnsi="Times New Roman" w:cs="Times New Roman"/>
+                <w:b/>
+                <w:bCs/>
                 <w:webHidden/>
                 <w:sz w:val="24"/>
                 <w:szCs w:val="24"/>
@@ -884,6 +953,9 @@
             </w:r>
             <w:r>
               <w:rPr>
+                <w:rFonts w:ascii="Times New Roman" w:hAnsi="Times New Roman" w:cs="Times New Roman"/>
+                <w:b/>
+                <w:bCs/>
                 <w:webHidden/>
                 <w:sz w:val="24"/>
                 <w:szCs w:val="24"/>
@@ -892,14 +964,20 @@
             </w:r>
             <w:r>
               <w:rPr>
+                <w:rFonts w:ascii="Times New Roman" w:hAnsi="Times New Roman" w:cs="Times New Roman"/>
+                <w:b/>
+                <w:bCs/>
                 <w:webHidden/>
                 <w:sz w:val="24"/>
                 <w:szCs w:val="24"/>
               </w:rPr>
-              <w:instrText xml:space="preserve"> PAGEREF _Toc137166944 \h </w:instrText>
-            </w:r>
-            <w:r>
-              <w:rPr>
+              <w:instrText xml:space="preserve"> PAGEREF _Toc137167269 \h </w:instrText>
+            </w:r>
+            <w:r>
+              <w:rPr>
+                <w:rFonts w:ascii="Times New Roman" w:hAnsi="Times New Roman" w:cs="Times New Roman"/>
+                <w:b/>
+                <w:bCs/>
                 <w:webHidden/>
                 <w:sz w:val="24"/>
                 <w:szCs w:val="24"/>
@@ -907,6 +985,9 @@
             </w:r>
             <w:r>
               <w:rPr>
+                <w:rFonts w:ascii="Times New Roman" w:hAnsi="Times New Roman" w:cs="Times New Roman"/>
+                <w:b/>
+                <w:bCs/>
                 <w:webHidden/>
                 <w:sz w:val="24"/>
                 <w:szCs w:val="24"/>
@@ -915,14 +996,20 @@
             </w:r>
             <w:r>
               <w:rPr>
+                <w:rFonts w:ascii="Times New Roman" w:hAnsi="Times New Roman" w:cs="Times New Roman"/>
+                <w:b/>
+                <w:bCs/>
                 <w:webHidden/>
                 <w:sz w:val="24"/>
                 <w:szCs w:val="24"/>
               </w:rPr>
-              <w:t>5</w:t>
-            </w:r>
-            <w:r>
-              <w:rPr>
+              <w:t>6</w:t>
+            </w:r>
+            <w:r>
+              <w:rPr>
+                <w:rFonts w:ascii="Times New Roman" w:hAnsi="Times New Roman" w:cs="Times New Roman"/>
+                <w:b/>
+                <w:bCs/>
                 <w:webHidden/>
                 <w:sz w:val="24"/>
                 <w:szCs w:val="24"/>
@@ -940,17 +1027,21 @@
             </w:tabs>
             <w:spacing w:line="480" w:lineRule="auto"/>
             <w:rPr>
-              <w:rFonts w:eastAsiaTheme="minorEastAsia" w:cstheme="minorBidi"/>
+              <w:rFonts w:ascii="Times New Roman" w:eastAsiaTheme="minorEastAsia" w:hAnsi="Times New Roman" w:cs="Times New Roman"/>
+              <w:b/>
+              <w:bCs/>
               <w:sz w:val="24"/>
               <w:szCs w:val="24"/>
               <w:lang w:val="en-US" w:bidi="ar-SA"/>
             </w:rPr>
           </w:pPr>
-          <w:hyperlink w:anchor="_Toc137166945" w:history="1">
+          <w:hyperlink w:anchor="_Toc137167270" w:history="1">
             <w:r>
               <w:rPr>
                 <w:rStyle w:val="Hyperlink"/>
                 <w:rFonts w:ascii="Times New Roman" w:hAnsi="Times New Roman" w:cs="Times New Roman"/>
+                <w:b/>
+                <w:bCs/>
                 <w:sz w:val="24"/>
                 <w:szCs w:val="24"/>
                 <w:lang w:val="en-US"/>
@@ -959,7 +1050,9 @@
             </w:r>
             <w:r>
               <w:rPr>
-                <w:rFonts w:eastAsiaTheme="minorEastAsia" w:cstheme="minorBidi"/>
+                <w:rFonts w:ascii="Times New Roman" w:eastAsiaTheme="minorEastAsia" w:hAnsi="Times New Roman" w:cs="Times New Roman"/>
+                <w:b/>
+                <w:bCs/>
                 <w:sz w:val="24"/>
                 <w:szCs w:val="24"/>
                 <w:lang w:val="en-US" w:bidi="ar-SA"/>
@@ -970,6 +1063,8 @@
               <w:rPr>
                 <w:rStyle w:val="Hyperlink"/>
                 <w:rFonts w:ascii="Times New Roman" w:hAnsi="Times New Roman" w:cs="Times New Roman"/>
+                <w:b/>
+                <w:bCs/>
                 <w:sz w:val="24"/>
                 <w:szCs w:val="24"/>
                 <w:lang w:val="en-US"/>
@@ -978,6 +1073,9 @@
             </w:r>
             <w:r>
               <w:rPr>
+                <w:rFonts w:ascii="Times New Roman" w:hAnsi="Times New Roman" w:cs="Times New Roman"/>
+                <w:b/>
+                <w:bCs/>
                 <w:webHidden/>
                 <w:sz w:val="24"/>
                 <w:szCs w:val="24"/>
@@ -986,6 +1084,9 @@
             </w:r>
             <w:r>
               <w:rPr>
+                <w:rFonts w:ascii="Times New Roman" w:hAnsi="Times New Roman" w:cs="Times New Roman"/>
+                <w:b/>
+                <w:bCs/>
                 <w:webHidden/>
                 <w:sz w:val="24"/>
                 <w:szCs w:val="24"/>
@@ -994,14 +1095,20 @@
             </w:r>
             <w:r>
               <w:rPr>
+                <w:rFonts w:ascii="Times New Roman" w:hAnsi="Times New Roman" w:cs="Times New Roman"/>
+                <w:b/>
+                <w:bCs/>
                 <w:webHidden/>
                 <w:sz w:val="24"/>
                 <w:szCs w:val="24"/>
               </w:rPr>
-              <w:instrText xml:space="preserve"> PAGEREF _Toc137166945 \h </w:instrText>
-            </w:r>
-            <w:r>
-              <w:rPr>
+              <w:instrText xml:space="preserve"> PAGEREF _Toc137167270 \h </w:instrText>
+            </w:r>
+            <w:r>
+              <w:rPr>
+                <w:rFonts w:ascii="Times New Roman" w:hAnsi="Times New Roman" w:cs="Times New Roman"/>
+                <w:b/>
+                <w:bCs/>
                 <w:webHidden/>
                 <w:sz w:val="24"/>
                 <w:szCs w:val="24"/>
@@ -1009,6 +1116,9 @@
             </w:r>
             <w:r>
               <w:rPr>
+                <w:rFonts w:ascii="Times New Roman" w:hAnsi="Times New Roman" w:cs="Times New Roman"/>
+                <w:b/>
+                <w:bCs/>
                 <w:webHidden/>
                 <w:sz w:val="24"/>
                 <w:szCs w:val="24"/>
@@ -1017,14 +1127,20 @@
             </w:r>
             <w:r>
               <w:rPr>
+                <w:rFonts w:ascii="Times New Roman" w:hAnsi="Times New Roman" w:cs="Times New Roman"/>
+                <w:b/>
+                <w:bCs/>
                 <w:webHidden/>
                 <w:sz w:val="24"/>
                 <w:szCs w:val="24"/>
               </w:rPr>
-              <w:t>5</w:t>
-            </w:r>
-            <w:r>
-              <w:rPr>
+              <w:t>6</w:t>
+            </w:r>
+            <w:r>
+              <w:rPr>
+                <w:rFonts w:ascii="Times New Roman" w:hAnsi="Times New Roman" w:cs="Times New Roman"/>
+                <w:b/>
+                <w:bCs/>
                 <w:webHidden/>
                 <w:sz w:val="24"/>
                 <w:szCs w:val="24"/>
@@ -1042,17 +1158,21 @@
             </w:tabs>
             <w:spacing w:line="480" w:lineRule="auto"/>
             <w:rPr>
-              <w:rFonts w:eastAsiaTheme="minorEastAsia" w:cstheme="minorBidi"/>
+              <w:rFonts w:ascii="Times New Roman" w:eastAsiaTheme="minorEastAsia" w:hAnsi="Times New Roman" w:cs="Times New Roman"/>
+              <w:b/>
+              <w:bCs/>
               <w:sz w:val="24"/>
               <w:szCs w:val="24"/>
               <w:lang w:val="en-US" w:bidi="ar-SA"/>
             </w:rPr>
           </w:pPr>
-          <w:hyperlink w:anchor="_Toc137166946" w:history="1">
+          <w:hyperlink w:anchor="_Toc137167271" w:history="1">
             <w:r>
               <w:rPr>
                 <w:rStyle w:val="Hyperlink"/>
                 <w:rFonts w:ascii="Times New Roman" w:hAnsi="Times New Roman" w:cs="Times New Roman"/>
+                <w:b/>
+                <w:bCs/>
                 <w:sz w:val="24"/>
                 <w:szCs w:val="24"/>
                 <w:lang w:val="en-US"/>
@@ -1061,7 +1181,9 @@
             </w:r>
             <w:r>
               <w:rPr>
-                <w:rFonts w:eastAsiaTheme="minorEastAsia" w:cstheme="minorBidi"/>
+                <w:rFonts w:ascii="Times New Roman" w:eastAsiaTheme="minorEastAsia" w:hAnsi="Times New Roman" w:cs="Times New Roman"/>
+                <w:b/>
+                <w:bCs/>
                 <w:sz w:val="24"/>
                 <w:szCs w:val="24"/>
                 <w:lang w:val="en-US" w:bidi="ar-SA"/>
@@ -1072,6 +1194,8 @@
               <w:rPr>
                 <w:rStyle w:val="Hyperlink"/>
                 <w:rFonts w:ascii="Times New Roman" w:hAnsi="Times New Roman" w:cs="Times New Roman"/>
+                <w:b/>
+                <w:bCs/>
                 <w:sz w:val="24"/>
                 <w:szCs w:val="24"/>
                 <w:lang w:val="en-US"/>
@@ -1080,6 +1204,9 @@
             </w:r>
             <w:r>
               <w:rPr>
+                <w:rFonts w:ascii="Times New Roman" w:hAnsi="Times New Roman" w:cs="Times New Roman"/>
+                <w:b/>
+                <w:bCs/>
                 <w:webHidden/>
                 <w:sz w:val="24"/>
                 <w:szCs w:val="24"/>
@@ -1088,6 +1215,9 @@
             </w:r>
             <w:r>
               <w:rPr>
+                <w:rFonts w:ascii="Times New Roman" w:hAnsi="Times New Roman" w:cs="Times New Roman"/>
+                <w:b/>
+                <w:bCs/>
                 <w:webHidden/>
                 <w:sz w:val="24"/>
                 <w:szCs w:val="24"/>
@@ -1096,14 +1226,20 @@
             </w:r>
             <w:r>
               <w:rPr>
+                <w:rFonts w:ascii="Times New Roman" w:hAnsi="Times New Roman" w:cs="Times New Roman"/>
+                <w:b/>
+                <w:bCs/>
                 <w:webHidden/>
                 <w:sz w:val="24"/>
                 <w:szCs w:val="24"/>
               </w:rPr>
-              <w:instrText xml:space="preserve"> PAGEREF _Toc137166946 \h </w:instrText>
-            </w:r>
-            <w:r>
-              <w:rPr>
+              <w:instrText xml:space="preserve"> PAGEREF _Toc137167271 \h </w:instrText>
+            </w:r>
+            <w:r>
+              <w:rPr>
+                <w:rFonts w:ascii="Times New Roman" w:hAnsi="Times New Roman" w:cs="Times New Roman"/>
+                <w:b/>
+                <w:bCs/>
                 <w:webHidden/>
                 <w:sz w:val="24"/>
                 <w:szCs w:val="24"/>
@@ -1111,6 +1247,9 @@
             </w:r>
             <w:r>
               <w:rPr>
+                <w:rFonts w:ascii="Times New Roman" w:hAnsi="Times New Roman" w:cs="Times New Roman"/>
+                <w:b/>
+                <w:bCs/>
                 <w:webHidden/>
                 <w:sz w:val="24"/>
                 <w:szCs w:val="24"/>
@@ -1119,14 +1258,20 @@
             </w:r>
             <w:r>
               <w:rPr>
+                <w:rFonts w:ascii="Times New Roman" w:hAnsi="Times New Roman" w:cs="Times New Roman"/>
+                <w:b/>
+                <w:bCs/>
                 <w:webHidden/>
                 <w:sz w:val="24"/>
                 <w:szCs w:val="24"/>
               </w:rPr>
-              <w:t>5</w:t>
-            </w:r>
-            <w:r>
-              <w:rPr>
+              <w:t>6</w:t>
+            </w:r>
+            <w:r>
+              <w:rPr>
+                <w:rFonts w:ascii="Times New Roman" w:hAnsi="Times New Roman" w:cs="Times New Roman"/>
+                <w:b/>
+                <w:bCs/>
                 <w:webHidden/>
                 <w:sz w:val="24"/>
                 <w:szCs w:val="24"/>
@@ -1139,16 +1284,14 @@
           <w:pPr>
             <w:pStyle w:val="TOC1"/>
             <w:rPr>
-              <w:rFonts w:eastAsiaTheme="minorEastAsia" w:cstheme="minorBidi"/>
+              <w:rFonts w:eastAsiaTheme="minorEastAsia"/>
               <w:lang w:val="en-US" w:bidi="ar-SA"/>
             </w:rPr>
           </w:pPr>
-          <w:hyperlink w:anchor="_Toc137166947" w:history="1">
+          <w:hyperlink w:anchor="_Toc137167272" w:history="1">
             <w:r>
               <w:rPr>
                 <w:rStyle w:val="Hyperlink"/>
-                <w:b/>
-                <w:bCs/>
               </w:rPr>
               <w:t>BAB II TINJAUAN PUSTAKA</w:t>
             </w:r>
@@ -1168,7 +1311,7 @@
               <w:rPr>
                 <w:webHidden/>
               </w:rPr>
-              <w:instrText xml:space="preserve"> PAGEREF _Toc137166947 \h </w:instrText>
+              <w:instrText xml:space="preserve"> PAGEREF _Toc137167272 \h </w:instrText>
             </w:r>
             <w:r>
               <w:rPr>
@@ -1185,7 +1328,7 @@
               <w:rPr>
                 <w:webHidden/>
               </w:rPr>
-              <w:t>6</w:t>
+              <w:t>7</w:t>
             </w:r>
             <w:r>
               <w:rPr>
@@ -1204,17 +1347,21 @@
             </w:tabs>
             <w:spacing w:line="480" w:lineRule="auto"/>
             <w:rPr>
-              <w:rFonts w:eastAsiaTheme="minorEastAsia" w:cstheme="minorBidi"/>
+              <w:rFonts w:ascii="Times New Roman" w:eastAsiaTheme="minorEastAsia" w:hAnsi="Times New Roman" w:cs="Times New Roman"/>
+              <w:b/>
+              <w:bCs/>
               <w:sz w:val="24"/>
               <w:szCs w:val="24"/>
               <w:lang w:val="en-US" w:bidi="ar-SA"/>
             </w:rPr>
           </w:pPr>
-          <w:hyperlink w:anchor="_Toc137166948" w:history="1">
+          <w:hyperlink w:anchor="_Toc137167273" w:history="1">
             <w:r>
               <w:rPr>
                 <w:rStyle w:val="Hyperlink"/>
                 <w:rFonts w:ascii="Times New Roman" w:hAnsi="Times New Roman" w:cs="Times New Roman"/>
+                <w:b/>
+                <w:bCs/>
                 <w:sz w:val="24"/>
                 <w:szCs w:val="24"/>
               </w:rPr>
@@ -1222,7 +1369,9 @@
             </w:r>
             <w:r>
               <w:rPr>
-                <w:rFonts w:eastAsiaTheme="minorEastAsia" w:cstheme="minorBidi"/>
+                <w:rFonts w:ascii="Times New Roman" w:eastAsiaTheme="minorEastAsia" w:hAnsi="Times New Roman" w:cs="Times New Roman"/>
+                <w:b/>
+                <w:bCs/>
                 <w:sz w:val="24"/>
                 <w:szCs w:val="24"/>
                 <w:lang w:val="en-US" w:bidi="ar-SA"/>
@@ -1233,6 +1382,8 @@
               <w:rPr>
                 <w:rStyle w:val="Hyperlink"/>
                 <w:rFonts w:ascii="Times New Roman" w:hAnsi="Times New Roman" w:cs="Times New Roman"/>
+                <w:b/>
+                <w:bCs/>
                 <w:sz w:val="24"/>
                 <w:szCs w:val="24"/>
                 <w:lang w:val="en-US"/>
@@ -1241,6 +1392,9 @@
             </w:r>
             <w:r>
               <w:rPr>
+                <w:rFonts w:ascii="Times New Roman" w:hAnsi="Times New Roman" w:cs="Times New Roman"/>
+                <w:b/>
+                <w:bCs/>
                 <w:webHidden/>
                 <w:sz w:val="24"/>
                 <w:szCs w:val="24"/>
@@ -1249,6 +1403,9 @@
             </w:r>
             <w:r>
               <w:rPr>
+                <w:rFonts w:ascii="Times New Roman" w:hAnsi="Times New Roman" w:cs="Times New Roman"/>
+                <w:b/>
+                <w:bCs/>
                 <w:webHidden/>
                 <w:sz w:val="24"/>
                 <w:szCs w:val="24"/>
@@ -1257,14 +1414,20 @@
             </w:r>
             <w:r>
               <w:rPr>
+                <w:rFonts w:ascii="Times New Roman" w:hAnsi="Times New Roman" w:cs="Times New Roman"/>
+                <w:b/>
+                <w:bCs/>
                 <w:webHidden/>
                 <w:sz w:val="24"/>
                 <w:szCs w:val="24"/>
               </w:rPr>
-              <w:instrText xml:space="preserve"> PAGEREF _Toc137166948 \h </w:instrText>
-            </w:r>
-            <w:r>
-              <w:rPr>
+              <w:instrText xml:space="preserve"> PAGEREF _Toc137167273 \h </w:instrText>
+            </w:r>
+            <w:r>
+              <w:rPr>
+                <w:rFonts w:ascii="Times New Roman" w:hAnsi="Times New Roman" w:cs="Times New Roman"/>
+                <w:b/>
+                <w:bCs/>
                 <w:webHidden/>
                 <w:sz w:val="24"/>
                 <w:szCs w:val="24"/>
@@ -1272,6 +1435,9 @@
             </w:r>
             <w:r>
               <w:rPr>
+                <w:rFonts w:ascii="Times New Roman" w:hAnsi="Times New Roman" w:cs="Times New Roman"/>
+                <w:b/>
+                <w:bCs/>
                 <w:webHidden/>
                 <w:sz w:val="24"/>
                 <w:szCs w:val="24"/>
@@ -1280,14 +1446,20 @@
             </w:r>
             <w:r>
               <w:rPr>
+                <w:rFonts w:ascii="Times New Roman" w:hAnsi="Times New Roman" w:cs="Times New Roman"/>
+                <w:b/>
+                <w:bCs/>
                 <w:webHidden/>
                 <w:sz w:val="24"/>
                 <w:szCs w:val="24"/>
               </w:rPr>
-              <w:t>6</w:t>
-            </w:r>
-            <w:r>
-              <w:rPr>
+              <w:t>7</w:t>
+            </w:r>
+            <w:r>
+              <w:rPr>
+                <w:rFonts w:ascii="Times New Roman" w:hAnsi="Times New Roman" w:cs="Times New Roman"/>
+                <w:b/>
+                <w:bCs/>
                 <w:webHidden/>
                 <w:sz w:val="24"/>
                 <w:szCs w:val="24"/>
@@ -1305,17 +1477,21 @@
             </w:tabs>
             <w:spacing w:line="480" w:lineRule="auto"/>
             <w:rPr>
-              <w:rFonts w:eastAsiaTheme="minorEastAsia" w:cstheme="minorBidi"/>
+              <w:rFonts w:ascii="Times New Roman" w:eastAsiaTheme="minorEastAsia" w:hAnsi="Times New Roman" w:cs="Times New Roman"/>
+              <w:b/>
+              <w:bCs/>
               <w:sz w:val="24"/>
               <w:szCs w:val="24"/>
               <w:lang w:val="en-US" w:bidi="ar-SA"/>
             </w:rPr>
           </w:pPr>
-          <w:hyperlink w:anchor="_Toc137166949" w:history="1">
+          <w:hyperlink w:anchor="_Toc137167274" w:history="1">
             <w:r>
               <w:rPr>
                 <w:rStyle w:val="Hyperlink"/>
                 <w:rFonts w:ascii="Times New Roman" w:hAnsi="Times New Roman" w:cs="Times New Roman"/>
+                <w:b/>
+                <w:bCs/>
                 <w:sz w:val="24"/>
                 <w:szCs w:val="24"/>
                 <w:lang w:val="en-US"/>
@@ -1324,7 +1500,9 @@
             </w:r>
             <w:r>
               <w:rPr>
-                <w:rFonts w:eastAsiaTheme="minorEastAsia" w:cstheme="minorBidi"/>
+                <w:rFonts w:ascii="Times New Roman" w:eastAsiaTheme="minorEastAsia" w:hAnsi="Times New Roman" w:cs="Times New Roman"/>
+                <w:b/>
+                <w:bCs/>
                 <w:sz w:val="24"/>
                 <w:szCs w:val="24"/>
                 <w:lang w:val="en-US" w:bidi="ar-SA"/>
@@ -1335,6 +1513,8 @@
               <w:rPr>
                 <w:rStyle w:val="Hyperlink"/>
                 <w:rFonts w:ascii="Times New Roman" w:hAnsi="Times New Roman" w:cs="Times New Roman"/>
+                <w:b/>
+                <w:bCs/>
                 <w:sz w:val="24"/>
                 <w:szCs w:val="24"/>
                 <w:lang w:val="en-US"/>
@@ -1343,6 +1523,9 @@
             </w:r>
             <w:r>
               <w:rPr>
+                <w:rFonts w:ascii="Times New Roman" w:hAnsi="Times New Roman" w:cs="Times New Roman"/>
+                <w:b/>
+                <w:bCs/>
                 <w:webHidden/>
                 <w:sz w:val="24"/>
                 <w:szCs w:val="24"/>
@@ -1351,6 +1534,9 @@
             </w:r>
             <w:r>
               <w:rPr>
+                <w:rFonts w:ascii="Times New Roman" w:hAnsi="Times New Roman" w:cs="Times New Roman"/>
+                <w:b/>
+                <w:bCs/>
                 <w:webHidden/>
                 <w:sz w:val="24"/>
                 <w:szCs w:val="24"/>
@@ -1359,14 +1545,20 @@
             </w:r>
             <w:r>
               <w:rPr>
+                <w:rFonts w:ascii="Times New Roman" w:hAnsi="Times New Roman" w:cs="Times New Roman"/>
+                <w:b/>
+                <w:bCs/>
                 <w:webHidden/>
                 <w:sz w:val="24"/>
                 <w:szCs w:val="24"/>
               </w:rPr>
-              <w:instrText xml:space="preserve"> PAGEREF _Toc137166949 \h </w:instrText>
-            </w:r>
-            <w:r>
-              <w:rPr>
+              <w:instrText xml:space="preserve"> PAGEREF _Toc137167274 \h </w:instrText>
+            </w:r>
+            <w:r>
+              <w:rPr>
+                <w:rFonts w:ascii="Times New Roman" w:hAnsi="Times New Roman" w:cs="Times New Roman"/>
+                <w:b/>
+                <w:bCs/>
                 <w:webHidden/>
                 <w:sz w:val="24"/>
                 <w:szCs w:val="24"/>
@@ -1374,6 +1566,9 @@
             </w:r>
             <w:r>
               <w:rPr>
+                <w:rFonts w:ascii="Times New Roman" w:hAnsi="Times New Roman" w:cs="Times New Roman"/>
+                <w:b/>
+                <w:bCs/>
                 <w:webHidden/>
                 <w:sz w:val="24"/>
                 <w:szCs w:val="24"/>
@@ -1382,14 +1577,20 @@
             </w:r>
             <w:r>
               <w:rPr>
+                <w:rFonts w:ascii="Times New Roman" w:hAnsi="Times New Roman" w:cs="Times New Roman"/>
+                <w:b/>
+                <w:bCs/>
                 <w:webHidden/>
                 <w:sz w:val="24"/>
                 <w:szCs w:val="24"/>
               </w:rPr>
-              <w:t>7</w:t>
-            </w:r>
-            <w:r>
-              <w:rPr>
+              <w:t>8</w:t>
+            </w:r>
+            <w:r>
+              <w:rPr>
+                <w:rFonts w:ascii="Times New Roman" w:hAnsi="Times New Roman" w:cs="Times New Roman"/>
+                <w:b/>
+                <w:bCs/>
                 <w:webHidden/>
                 <w:sz w:val="24"/>
                 <w:szCs w:val="24"/>
@@ -1407,17 +1608,21 @@
             </w:tabs>
             <w:spacing w:line="480" w:lineRule="auto"/>
             <w:rPr>
-              <w:rFonts w:eastAsiaTheme="minorEastAsia" w:cstheme="minorBidi"/>
+              <w:rFonts w:ascii="Times New Roman" w:eastAsiaTheme="minorEastAsia" w:hAnsi="Times New Roman" w:cs="Times New Roman"/>
+              <w:b/>
+              <w:bCs/>
               <w:sz w:val="24"/>
               <w:szCs w:val="24"/>
               <w:lang w:val="en-US" w:bidi="ar-SA"/>
             </w:rPr>
           </w:pPr>
-          <w:hyperlink w:anchor="_Toc137166950" w:history="1">
+          <w:hyperlink w:anchor="_Toc137167275" w:history="1">
             <w:r>
               <w:rPr>
                 <w:rStyle w:val="Hyperlink"/>
                 <w:rFonts w:ascii="Times New Roman" w:hAnsi="Times New Roman" w:cs="Times New Roman"/>
+                <w:b/>
+                <w:bCs/>
                 <w:sz w:val="24"/>
                 <w:szCs w:val="24"/>
                 <w:lang w:val="en-US"/>
@@ -1426,7 +1631,9 @@
             </w:r>
             <w:r>
               <w:rPr>
-                <w:rFonts w:eastAsiaTheme="minorEastAsia" w:cstheme="minorBidi"/>
+                <w:rFonts w:ascii="Times New Roman" w:eastAsiaTheme="minorEastAsia" w:hAnsi="Times New Roman" w:cs="Times New Roman"/>
+                <w:b/>
+                <w:bCs/>
                 <w:sz w:val="24"/>
                 <w:szCs w:val="24"/>
                 <w:lang w:val="en-US" w:bidi="ar-SA"/>
@@ -1437,6 +1644,8 @@
               <w:rPr>
                 <w:rStyle w:val="Hyperlink"/>
                 <w:rFonts w:ascii="Times New Roman" w:hAnsi="Times New Roman" w:cs="Times New Roman"/>
+                <w:b/>
+                <w:bCs/>
                 <w:sz w:val="24"/>
                 <w:szCs w:val="24"/>
                 <w:lang w:val="en-US"/>
@@ -1445,6 +1654,9 @@
             </w:r>
             <w:r>
               <w:rPr>
+                <w:rFonts w:ascii="Times New Roman" w:hAnsi="Times New Roman" w:cs="Times New Roman"/>
+                <w:b/>
+                <w:bCs/>
                 <w:webHidden/>
                 <w:sz w:val="24"/>
                 <w:szCs w:val="24"/>
@@ -1453,6 +1665,9 @@
             </w:r>
             <w:r>
               <w:rPr>
+                <w:rFonts w:ascii="Times New Roman" w:hAnsi="Times New Roman" w:cs="Times New Roman"/>
+                <w:b/>
+                <w:bCs/>
                 <w:webHidden/>
                 <w:sz w:val="24"/>
                 <w:szCs w:val="24"/>
@@ -1461,14 +1676,20 @@
             </w:r>
             <w:r>
               <w:rPr>
+                <w:rFonts w:ascii="Times New Roman" w:hAnsi="Times New Roman" w:cs="Times New Roman"/>
+                <w:b/>
+                <w:bCs/>
                 <w:webHidden/>
                 <w:sz w:val="24"/>
                 <w:szCs w:val="24"/>
               </w:rPr>
-              <w:instrText xml:space="preserve"> PAGEREF _Toc137166950 \h </w:instrText>
-            </w:r>
-            <w:r>
-              <w:rPr>
+              <w:instrText xml:space="preserve"> PAGEREF _Toc137167275 \h </w:instrText>
+            </w:r>
+            <w:r>
+              <w:rPr>
+                <w:rFonts w:ascii="Times New Roman" w:hAnsi="Times New Roman" w:cs="Times New Roman"/>
+                <w:b/>
+                <w:bCs/>
                 <w:webHidden/>
                 <w:sz w:val="24"/>
                 <w:szCs w:val="24"/>
@@ -1476,6 +1697,9 @@
             </w:r>
             <w:r>
               <w:rPr>
+                <w:rFonts w:ascii="Times New Roman" w:hAnsi="Times New Roman" w:cs="Times New Roman"/>
+                <w:b/>
+                <w:bCs/>
                 <w:webHidden/>
                 <w:sz w:val="24"/>
                 <w:szCs w:val="24"/>
@@ -1484,14 +1708,20 @@
             </w:r>
             <w:r>
               <w:rPr>
+                <w:rFonts w:ascii="Times New Roman" w:hAnsi="Times New Roman" w:cs="Times New Roman"/>
+                <w:b/>
+                <w:bCs/>
                 <w:webHidden/>
                 <w:sz w:val="24"/>
                 <w:szCs w:val="24"/>
               </w:rPr>
-              <w:t>8</w:t>
-            </w:r>
-            <w:r>
-              <w:rPr>
+              <w:t>9</w:t>
+            </w:r>
+            <w:r>
+              <w:rPr>
+                <w:rFonts w:ascii="Times New Roman" w:hAnsi="Times New Roman" w:cs="Times New Roman"/>
+                <w:b/>
+                <w:bCs/>
                 <w:webHidden/>
                 <w:sz w:val="24"/>
                 <w:szCs w:val="24"/>
@@ -1509,17 +1739,21 @@
             </w:tabs>
             <w:spacing w:line="480" w:lineRule="auto"/>
             <w:rPr>
-              <w:rFonts w:eastAsiaTheme="minorEastAsia" w:cstheme="minorBidi"/>
+              <w:rFonts w:ascii="Times New Roman" w:eastAsiaTheme="minorEastAsia" w:hAnsi="Times New Roman" w:cs="Times New Roman"/>
+              <w:b/>
+              <w:bCs/>
               <w:sz w:val="24"/>
               <w:szCs w:val="24"/>
               <w:lang w:val="en-US" w:bidi="ar-SA"/>
             </w:rPr>
           </w:pPr>
-          <w:hyperlink w:anchor="_Toc137166951" w:history="1">
+          <w:hyperlink w:anchor="_Toc137167276" w:history="1">
             <w:r>
               <w:rPr>
                 <w:rStyle w:val="Hyperlink"/>
                 <w:rFonts w:ascii="Times New Roman" w:hAnsi="Times New Roman" w:cs="Times New Roman"/>
+                <w:b/>
+                <w:bCs/>
                 <w:sz w:val="24"/>
                 <w:szCs w:val="24"/>
               </w:rPr>
@@ -1527,7 +1761,9 @@
             </w:r>
             <w:r>
               <w:rPr>
-                <w:rFonts w:eastAsiaTheme="minorEastAsia" w:cstheme="minorBidi"/>
+                <w:rFonts w:ascii="Times New Roman" w:eastAsiaTheme="minorEastAsia" w:hAnsi="Times New Roman" w:cs="Times New Roman"/>
+                <w:b/>
+                <w:bCs/>
                 <w:sz w:val="24"/>
                 <w:szCs w:val="24"/>
                 <w:lang w:val="en-US" w:bidi="ar-SA"/>
@@ -1538,6 +1774,8 @@
               <w:rPr>
                 <w:rStyle w:val="Hyperlink"/>
                 <w:rFonts w:ascii="Times New Roman" w:hAnsi="Times New Roman" w:cs="Times New Roman"/>
+                <w:b/>
+                <w:bCs/>
                 <w:sz w:val="24"/>
                 <w:szCs w:val="24"/>
                 <w:lang w:val="en-US"/>
@@ -1548,6 +1786,8 @@
               <w:rPr>
                 <w:rStyle w:val="Hyperlink"/>
                 <w:rFonts w:ascii="Times New Roman" w:hAnsi="Times New Roman" w:cs="Times New Roman"/>
+                <w:b/>
+                <w:bCs/>
                 <w:sz w:val="24"/>
                 <w:szCs w:val="24"/>
               </w:rPr>
@@ -1555,6 +1795,9 @@
             </w:r>
             <w:r>
               <w:rPr>
+                <w:rFonts w:ascii="Times New Roman" w:hAnsi="Times New Roman" w:cs="Times New Roman"/>
+                <w:b/>
+                <w:bCs/>
                 <w:webHidden/>
                 <w:sz w:val="24"/>
                 <w:szCs w:val="24"/>
@@ -1563,6 +1806,9 @@
             </w:r>
             <w:r>
               <w:rPr>
+                <w:rFonts w:ascii="Times New Roman" w:hAnsi="Times New Roman" w:cs="Times New Roman"/>
+                <w:b/>
+                <w:bCs/>
                 <w:webHidden/>
                 <w:sz w:val="24"/>
                 <w:szCs w:val="24"/>
@@ -1571,14 +1817,20 @@
             </w:r>
             <w:r>
               <w:rPr>
+                <w:rFonts w:ascii="Times New Roman" w:hAnsi="Times New Roman" w:cs="Times New Roman"/>
+                <w:b/>
+                <w:bCs/>
                 <w:webHidden/>
                 <w:sz w:val="24"/>
                 <w:szCs w:val="24"/>
               </w:rPr>
-              <w:instrText xml:space="preserve"> PAGEREF _Toc137166951 \h </w:instrText>
-            </w:r>
-            <w:r>
-              <w:rPr>
+              <w:instrText xml:space="preserve"> PAGEREF _Toc137167276 \h </w:instrText>
+            </w:r>
+            <w:r>
+              <w:rPr>
+                <w:rFonts w:ascii="Times New Roman" w:hAnsi="Times New Roman" w:cs="Times New Roman"/>
+                <w:b/>
+                <w:bCs/>
                 <w:webHidden/>
                 <w:sz w:val="24"/>
                 <w:szCs w:val="24"/>
@@ -1586,6 +1838,9 @@
             </w:r>
             <w:r>
               <w:rPr>
+                <w:rFonts w:ascii="Times New Roman" w:hAnsi="Times New Roman" w:cs="Times New Roman"/>
+                <w:b/>
+                <w:bCs/>
                 <w:webHidden/>
                 <w:sz w:val="24"/>
                 <w:szCs w:val="24"/>
@@ -1594,14 +1849,20 @@
             </w:r>
             <w:r>
               <w:rPr>
+                <w:rFonts w:ascii="Times New Roman" w:hAnsi="Times New Roman" w:cs="Times New Roman"/>
+                <w:b/>
+                <w:bCs/>
                 <w:webHidden/>
                 <w:sz w:val="24"/>
                 <w:szCs w:val="24"/>
               </w:rPr>
-              <w:t>8</w:t>
-            </w:r>
-            <w:r>
-              <w:rPr>
+              <w:t>9</w:t>
+            </w:r>
+            <w:r>
+              <w:rPr>
+                <w:rFonts w:ascii="Times New Roman" w:hAnsi="Times New Roman" w:cs="Times New Roman"/>
+                <w:b/>
+                <w:bCs/>
                 <w:webHidden/>
                 <w:sz w:val="24"/>
                 <w:szCs w:val="24"/>
@@ -1619,17 +1880,21 @@
             </w:tabs>
             <w:spacing w:line="480" w:lineRule="auto"/>
             <w:rPr>
-              <w:rFonts w:eastAsiaTheme="minorEastAsia" w:cstheme="minorBidi"/>
+              <w:rFonts w:ascii="Times New Roman" w:eastAsiaTheme="minorEastAsia" w:hAnsi="Times New Roman" w:cs="Times New Roman"/>
+              <w:b/>
+              <w:bCs/>
               <w:sz w:val="24"/>
               <w:szCs w:val="24"/>
               <w:lang w:val="en-US" w:bidi="ar-SA"/>
             </w:rPr>
           </w:pPr>
-          <w:hyperlink w:anchor="_Toc137166952" w:history="1">
+          <w:hyperlink w:anchor="_Toc137167277" w:history="1">
             <w:r>
               <w:rPr>
                 <w:rStyle w:val="Hyperlink"/>
                 <w:rFonts w:ascii="Times New Roman" w:hAnsi="Times New Roman" w:cs="Times New Roman"/>
+                <w:b/>
+                <w:bCs/>
                 <w:sz w:val="24"/>
                 <w:szCs w:val="24"/>
                 <w:lang w:val="en-US"/>
@@ -1638,7 +1903,9 @@
             </w:r>
             <w:r>
               <w:rPr>
-                <w:rFonts w:eastAsiaTheme="minorEastAsia" w:cstheme="minorBidi"/>
+                <w:rFonts w:ascii="Times New Roman" w:eastAsiaTheme="minorEastAsia" w:hAnsi="Times New Roman" w:cs="Times New Roman"/>
+                <w:b/>
+                <w:bCs/>
                 <w:sz w:val="24"/>
                 <w:szCs w:val="24"/>
                 <w:lang w:val="en-US" w:bidi="ar-SA"/>
@@ -1649,6 +1916,8 @@
               <w:rPr>
                 <w:rStyle w:val="Hyperlink"/>
                 <w:rFonts w:ascii="Times New Roman" w:hAnsi="Times New Roman" w:cs="Times New Roman"/>
+                <w:b/>
+                <w:bCs/>
                 <w:sz w:val="24"/>
                 <w:szCs w:val="24"/>
                 <w:lang w:val="en-US"/>
@@ -1657,6 +1926,9 @@
             </w:r>
             <w:r>
               <w:rPr>
+                <w:rFonts w:ascii="Times New Roman" w:hAnsi="Times New Roman" w:cs="Times New Roman"/>
+                <w:b/>
+                <w:bCs/>
                 <w:webHidden/>
                 <w:sz w:val="24"/>
                 <w:szCs w:val="24"/>
@@ -1665,6 +1937,9 @@
             </w:r>
             <w:r>
               <w:rPr>
+                <w:rFonts w:ascii="Times New Roman" w:hAnsi="Times New Roman" w:cs="Times New Roman"/>
+                <w:b/>
+                <w:bCs/>
                 <w:webHidden/>
                 <w:sz w:val="24"/>
                 <w:szCs w:val="24"/>
@@ -1673,14 +1948,20 @@
             </w:r>
             <w:r>
               <w:rPr>
+                <w:rFonts w:ascii="Times New Roman" w:hAnsi="Times New Roman" w:cs="Times New Roman"/>
+                <w:b/>
+                <w:bCs/>
                 <w:webHidden/>
                 <w:sz w:val="24"/>
                 <w:szCs w:val="24"/>
               </w:rPr>
-              <w:instrText xml:space="preserve"> PAGEREF _Toc137166952 \h </w:instrText>
-            </w:r>
-            <w:r>
-              <w:rPr>
+              <w:instrText xml:space="preserve"> PAGEREF _Toc137167277 \h </w:instrText>
+            </w:r>
+            <w:r>
+              <w:rPr>
+                <w:rFonts w:ascii="Times New Roman" w:hAnsi="Times New Roman" w:cs="Times New Roman"/>
+                <w:b/>
+                <w:bCs/>
                 <w:webHidden/>
                 <w:sz w:val="24"/>
                 <w:szCs w:val="24"/>
@@ -1688,6 +1969,9 @@
             </w:r>
             <w:r>
               <w:rPr>
+                <w:rFonts w:ascii="Times New Roman" w:hAnsi="Times New Roman" w:cs="Times New Roman"/>
+                <w:b/>
+                <w:bCs/>
                 <w:webHidden/>
                 <w:sz w:val="24"/>
                 <w:szCs w:val="24"/>
@@ -1696,14 +1980,20 @@
             </w:r>
             <w:r>
               <w:rPr>
+                <w:rFonts w:ascii="Times New Roman" w:hAnsi="Times New Roman" w:cs="Times New Roman"/>
+                <w:b/>
+                <w:bCs/>
                 <w:webHidden/>
                 <w:sz w:val="24"/>
                 <w:szCs w:val="24"/>
               </w:rPr>
-              <w:t>9</w:t>
-            </w:r>
-            <w:r>
-              <w:rPr>
+              <w:t>10</w:t>
+            </w:r>
+            <w:r>
+              <w:rPr>
+                <w:rFonts w:ascii="Times New Roman" w:hAnsi="Times New Roman" w:cs="Times New Roman"/>
+                <w:b/>
+                <w:bCs/>
                 <w:webHidden/>
                 <w:sz w:val="24"/>
                 <w:szCs w:val="24"/>
@@ -1721,17 +2011,21 @@
             </w:tabs>
             <w:spacing w:line="480" w:lineRule="auto"/>
             <w:rPr>
-              <w:rFonts w:eastAsiaTheme="minorEastAsia" w:cstheme="minorBidi"/>
+              <w:rFonts w:ascii="Times New Roman" w:eastAsiaTheme="minorEastAsia" w:hAnsi="Times New Roman" w:cs="Times New Roman"/>
+              <w:b/>
+              <w:bCs/>
               <w:sz w:val="24"/>
               <w:szCs w:val="24"/>
               <w:lang w:val="en-US" w:bidi="ar-SA"/>
             </w:rPr>
           </w:pPr>
-          <w:hyperlink w:anchor="_Toc137166953" w:history="1">
+          <w:hyperlink w:anchor="_Toc137167278" w:history="1">
             <w:r>
               <w:rPr>
                 <w:rStyle w:val="Hyperlink"/>
                 <w:rFonts w:ascii="Times New Roman" w:hAnsi="Times New Roman" w:cs="Times New Roman"/>
+                <w:b/>
+                <w:bCs/>
                 <w:sz w:val="24"/>
                 <w:szCs w:val="24"/>
                 <w:lang w:val="en-US"/>
@@ -1740,7 +2034,9 @@
             </w:r>
             <w:r>
               <w:rPr>
-                <w:rFonts w:eastAsiaTheme="minorEastAsia" w:cstheme="minorBidi"/>
+                <w:rFonts w:ascii="Times New Roman" w:eastAsiaTheme="minorEastAsia" w:hAnsi="Times New Roman" w:cs="Times New Roman"/>
+                <w:b/>
+                <w:bCs/>
                 <w:sz w:val="24"/>
                 <w:szCs w:val="24"/>
                 <w:lang w:val="en-US" w:bidi="ar-SA"/>
@@ -1751,6 +2047,8 @@
               <w:rPr>
                 <w:rStyle w:val="Hyperlink"/>
                 <w:rFonts w:ascii="Times New Roman" w:hAnsi="Times New Roman" w:cs="Times New Roman"/>
+                <w:b/>
+                <w:bCs/>
                 <w:sz w:val="24"/>
                 <w:szCs w:val="24"/>
                 <w:lang w:val="en-US"/>
@@ -1759,6 +2057,9 @@
             </w:r>
             <w:r>
               <w:rPr>
+                <w:rFonts w:ascii="Times New Roman" w:hAnsi="Times New Roman" w:cs="Times New Roman"/>
+                <w:b/>
+                <w:bCs/>
                 <w:webHidden/>
                 <w:sz w:val="24"/>
                 <w:szCs w:val="24"/>
@@ -1767,6 +2068,9 @@
             </w:r>
             <w:r>
               <w:rPr>
+                <w:rFonts w:ascii="Times New Roman" w:hAnsi="Times New Roman" w:cs="Times New Roman"/>
+                <w:b/>
+                <w:bCs/>
                 <w:webHidden/>
                 <w:sz w:val="24"/>
                 <w:szCs w:val="24"/>
@@ -1775,14 +2079,20 @@
             </w:r>
             <w:r>
               <w:rPr>
+                <w:rFonts w:ascii="Times New Roman" w:hAnsi="Times New Roman" w:cs="Times New Roman"/>
+                <w:b/>
+                <w:bCs/>
                 <w:webHidden/>
                 <w:sz w:val="24"/>
                 <w:szCs w:val="24"/>
               </w:rPr>
-              <w:instrText xml:space="preserve"> PAGEREF _Toc137166953 \h </w:instrText>
-            </w:r>
-            <w:r>
-              <w:rPr>
+              <w:instrText xml:space="preserve"> PAGEREF _Toc137167278 \h </w:instrText>
+            </w:r>
+            <w:r>
+              <w:rPr>
+                <w:rFonts w:ascii="Times New Roman" w:hAnsi="Times New Roman" w:cs="Times New Roman"/>
+                <w:b/>
+                <w:bCs/>
                 <w:webHidden/>
                 <w:sz w:val="24"/>
                 <w:szCs w:val="24"/>
@@ -1790,6 +2100,9 @@
             </w:r>
             <w:r>
               <w:rPr>
+                <w:rFonts w:ascii="Times New Roman" w:hAnsi="Times New Roman" w:cs="Times New Roman"/>
+                <w:b/>
+                <w:bCs/>
                 <w:webHidden/>
                 <w:sz w:val="24"/>
                 <w:szCs w:val="24"/>
@@ -1798,14 +2111,20 @@
             </w:r>
             <w:r>
               <w:rPr>
+                <w:rFonts w:ascii="Times New Roman" w:hAnsi="Times New Roman" w:cs="Times New Roman"/>
+                <w:b/>
+                <w:bCs/>
                 <w:webHidden/>
                 <w:sz w:val="24"/>
                 <w:szCs w:val="24"/>
               </w:rPr>
-              <w:t>10</w:t>
-            </w:r>
-            <w:r>
-              <w:rPr>
+              <w:t>11</w:t>
+            </w:r>
+            <w:r>
+              <w:rPr>
+                <w:rFonts w:ascii="Times New Roman" w:hAnsi="Times New Roman" w:cs="Times New Roman"/>
+                <w:b/>
+                <w:bCs/>
                 <w:webHidden/>
                 <w:sz w:val="24"/>
                 <w:szCs w:val="24"/>
@@ -1823,17 +2142,21 @@
             </w:tabs>
             <w:spacing w:line="480" w:lineRule="auto"/>
             <w:rPr>
-              <w:rFonts w:eastAsiaTheme="minorEastAsia" w:cstheme="minorBidi"/>
+              <w:rFonts w:ascii="Times New Roman" w:eastAsiaTheme="minorEastAsia" w:hAnsi="Times New Roman" w:cs="Times New Roman"/>
+              <w:b/>
+              <w:bCs/>
               <w:sz w:val="24"/>
               <w:szCs w:val="24"/>
               <w:lang w:val="en-US" w:bidi="ar-SA"/>
             </w:rPr>
           </w:pPr>
-          <w:hyperlink w:anchor="_Toc137166954" w:history="1">
+          <w:hyperlink w:anchor="_Toc137167279" w:history="1">
             <w:r>
               <w:rPr>
                 <w:rStyle w:val="Hyperlink"/>
                 <w:rFonts w:ascii="Times New Roman" w:hAnsi="Times New Roman" w:cs="Times New Roman"/>
+                <w:b/>
+                <w:bCs/>
                 <w:sz w:val="24"/>
                 <w:szCs w:val="24"/>
                 <w:lang w:val="en-US"/>
@@ -1842,7 +2165,9 @@
             </w:r>
             <w:r>
               <w:rPr>
-                <w:rFonts w:eastAsiaTheme="minorEastAsia" w:cstheme="minorBidi"/>
+                <w:rFonts w:ascii="Times New Roman" w:eastAsiaTheme="minorEastAsia" w:hAnsi="Times New Roman" w:cs="Times New Roman"/>
+                <w:b/>
+                <w:bCs/>
                 <w:sz w:val="24"/>
                 <w:szCs w:val="24"/>
                 <w:lang w:val="en-US" w:bidi="ar-SA"/>
@@ -1853,6 +2178,8 @@
               <w:rPr>
                 <w:rStyle w:val="Hyperlink"/>
                 <w:rFonts w:ascii="Times New Roman" w:hAnsi="Times New Roman" w:cs="Times New Roman"/>
+                <w:b/>
+                <w:bCs/>
                 <w:sz w:val="24"/>
                 <w:szCs w:val="24"/>
                 <w:lang w:val="en-US"/>
@@ -1861,6 +2188,9 @@
             </w:r>
             <w:r>
               <w:rPr>
+                <w:rFonts w:ascii="Times New Roman" w:hAnsi="Times New Roman" w:cs="Times New Roman"/>
+                <w:b/>
+                <w:bCs/>
                 <w:webHidden/>
                 <w:sz w:val="24"/>
                 <w:szCs w:val="24"/>
@@ -1869,6 +2199,9 @@
             </w:r>
             <w:r>
               <w:rPr>
+                <w:rFonts w:ascii="Times New Roman" w:hAnsi="Times New Roman" w:cs="Times New Roman"/>
+                <w:b/>
+                <w:bCs/>
                 <w:webHidden/>
                 <w:sz w:val="24"/>
                 <w:szCs w:val="24"/>
@@ -1877,14 +2210,20 @@
             </w:r>
             <w:r>
               <w:rPr>
+                <w:rFonts w:ascii="Times New Roman" w:hAnsi="Times New Roman" w:cs="Times New Roman"/>
+                <w:b/>
+                <w:bCs/>
                 <w:webHidden/>
                 <w:sz w:val="24"/>
                 <w:szCs w:val="24"/>
               </w:rPr>
-              <w:instrText xml:space="preserve"> PAGEREF _Toc137166954 \h </w:instrText>
-            </w:r>
-            <w:r>
-              <w:rPr>
+              <w:instrText xml:space="preserve"> PAGEREF _Toc137167279 \h </w:instrText>
+            </w:r>
+            <w:r>
+              <w:rPr>
+                <w:rFonts w:ascii="Times New Roman" w:hAnsi="Times New Roman" w:cs="Times New Roman"/>
+                <w:b/>
+                <w:bCs/>
                 <w:webHidden/>
                 <w:sz w:val="24"/>
                 <w:szCs w:val="24"/>
@@ -1892,6 +2231,9 @@
             </w:r>
             <w:r>
               <w:rPr>
+                <w:rFonts w:ascii="Times New Roman" w:hAnsi="Times New Roman" w:cs="Times New Roman"/>
+                <w:b/>
+                <w:bCs/>
                 <w:webHidden/>
                 <w:sz w:val="24"/>
                 <w:szCs w:val="24"/>
@@ -1900,14 +2242,20 @@
             </w:r>
             <w:r>
               <w:rPr>
+                <w:rFonts w:ascii="Times New Roman" w:hAnsi="Times New Roman" w:cs="Times New Roman"/>
+                <w:b/>
+                <w:bCs/>
                 <w:webHidden/>
                 <w:sz w:val="24"/>
                 <w:szCs w:val="24"/>
               </w:rPr>
-              <w:t>10</w:t>
-            </w:r>
-            <w:r>
-              <w:rPr>
+              <w:t>11</w:t>
+            </w:r>
+            <w:r>
+              <w:rPr>
+                <w:rFonts w:ascii="Times New Roman" w:hAnsi="Times New Roman" w:cs="Times New Roman"/>
+                <w:b/>
+                <w:bCs/>
                 <w:webHidden/>
                 <w:sz w:val="24"/>
                 <w:szCs w:val="24"/>
@@ -1925,17 +2273,21 @@
             </w:tabs>
             <w:spacing w:line="480" w:lineRule="auto"/>
             <w:rPr>
-              <w:rFonts w:eastAsiaTheme="minorEastAsia" w:cstheme="minorBidi"/>
+              <w:rFonts w:ascii="Times New Roman" w:eastAsiaTheme="minorEastAsia" w:hAnsi="Times New Roman" w:cs="Times New Roman"/>
+              <w:b/>
+              <w:bCs/>
               <w:sz w:val="24"/>
               <w:szCs w:val="24"/>
               <w:lang w:val="en-US" w:bidi="ar-SA"/>
             </w:rPr>
           </w:pPr>
-          <w:hyperlink w:anchor="_Toc137166955" w:history="1">
+          <w:hyperlink w:anchor="_Toc137167280" w:history="1">
             <w:r>
               <w:rPr>
                 <w:rStyle w:val="Hyperlink"/>
                 <w:rFonts w:ascii="Times New Roman" w:hAnsi="Times New Roman" w:cs="Times New Roman"/>
+                <w:b/>
+                <w:bCs/>
                 <w:sz w:val="24"/>
                 <w:szCs w:val="24"/>
                 <w:lang w:val="en-US"/>
@@ -1944,7 +2296,9 @@
             </w:r>
             <w:r>
               <w:rPr>
-                <w:rFonts w:eastAsiaTheme="minorEastAsia" w:cstheme="minorBidi"/>
+                <w:rFonts w:ascii="Times New Roman" w:eastAsiaTheme="minorEastAsia" w:hAnsi="Times New Roman" w:cs="Times New Roman"/>
+                <w:b/>
+                <w:bCs/>
                 <w:sz w:val="24"/>
                 <w:szCs w:val="24"/>
                 <w:lang w:val="en-US" w:bidi="ar-SA"/>
@@ -1955,6 +2309,8 @@
               <w:rPr>
                 <w:rStyle w:val="Hyperlink"/>
                 <w:rFonts w:ascii="Times New Roman" w:hAnsi="Times New Roman" w:cs="Times New Roman"/>
+                <w:b/>
+                <w:bCs/>
                 <w:sz w:val="24"/>
                 <w:szCs w:val="24"/>
                 <w:lang w:val="en-US"/>
@@ -1963,6 +2319,9 @@
             </w:r>
             <w:r>
               <w:rPr>
+                <w:rFonts w:ascii="Times New Roman" w:hAnsi="Times New Roman" w:cs="Times New Roman"/>
+                <w:b/>
+                <w:bCs/>
                 <w:webHidden/>
                 <w:sz w:val="24"/>
                 <w:szCs w:val="24"/>
@@ -1971,6 +2330,9 @@
             </w:r>
             <w:r>
               <w:rPr>
+                <w:rFonts w:ascii="Times New Roman" w:hAnsi="Times New Roman" w:cs="Times New Roman"/>
+                <w:b/>
+                <w:bCs/>
                 <w:webHidden/>
                 <w:sz w:val="24"/>
                 <w:szCs w:val="24"/>
@@ -1979,14 +2341,20 @@
             </w:r>
             <w:r>
               <w:rPr>
+                <w:rFonts w:ascii="Times New Roman" w:hAnsi="Times New Roman" w:cs="Times New Roman"/>
+                <w:b/>
+                <w:bCs/>
                 <w:webHidden/>
                 <w:sz w:val="24"/>
                 <w:szCs w:val="24"/>
               </w:rPr>
-              <w:instrText xml:space="preserve"> PAGEREF _Toc137166955 \h </w:instrText>
-            </w:r>
-            <w:r>
-              <w:rPr>
+              <w:instrText xml:space="preserve"> PAGEREF _Toc137167280 \h </w:instrText>
+            </w:r>
+            <w:r>
+              <w:rPr>
+                <w:rFonts w:ascii="Times New Roman" w:hAnsi="Times New Roman" w:cs="Times New Roman"/>
+                <w:b/>
+                <w:bCs/>
                 <w:webHidden/>
                 <w:sz w:val="24"/>
                 <w:szCs w:val="24"/>
@@ -1994,6 +2362,9 @@
             </w:r>
             <w:r>
               <w:rPr>
+                <w:rFonts w:ascii="Times New Roman" w:hAnsi="Times New Roman" w:cs="Times New Roman"/>
+                <w:b/>
+                <w:bCs/>
                 <w:webHidden/>
                 <w:sz w:val="24"/>
                 <w:szCs w:val="24"/>
@@ -2002,14 +2373,20 @@
             </w:r>
             <w:r>
               <w:rPr>
+                <w:rFonts w:ascii="Times New Roman" w:hAnsi="Times New Roman" w:cs="Times New Roman"/>
+                <w:b/>
+                <w:bCs/>
                 <w:webHidden/>
                 <w:sz w:val="24"/>
                 <w:szCs w:val="24"/>
               </w:rPr>
-              <w:t>11</w:t>
-            </w:r>
-            <w:r>
-              <w:rPr>
+              <w:t>12</w:t>
+            </w:r>
+            <w:r>
+              <w:rPr>
+                <w:rFonts w:ascii="Times New Roman" w:hAnsi="Times New Roman" w:cs="Times New Roman"/>
+                <w:b/>
+                <w:bCs/>
                 <w:webHidden/>
                 <w:sz w:val="24"/>
                 <w:szCs w:val="24"/>
@@ -2027,17 +2404,21 @@
             </w:tabs>
             <w:spacing w:line="480" w:lineRule="auto"/>
             <w:rPr>
-              <w:rFonts w:eastAsiaTheme="minorEastAsia" w:cstheme="minorBidi"/>
+              <w:rFonts w:ascii="Times New Roman" w:eastAsiaTheme="minorEastAsia" w:hAnsi="Times New Roman" w:cs="Times New Roman"/>
+              <w:b/>
+              <w:bCs/>
               <w:sz w:val="24"/>
               <w:szCs w:val="24"/>
               <w:lang w:val="en-US" w:bidi="ar-SA"/>
             </w:rPr>
           </w:pPr>
-          <w:hyperlink w:anchor="_Toc137166956" w:history="1">
+          <w:hyperlink w:anchor="_Toc137167281" w:history="1">
             <w:r>
               <w:rPr>
                 <w:rStyle w:val="Hyperlink"/>
                 <w:rFonts w:ascii="Times New Roman" w:hAnsi="Times New Roman" w:cs="Times New Roman"/>
+                <w:b/>
+                <w:bCs/>
                 <w:sz w:val="24"/>
                 <w:szCs w:val="24"/>
                 <w:lang w:val="en-US"/>
@@ -2046,7 +2427,9 @@
             </w:r>
             <w:r>
               <w:rPr>
-                <w:rFonts w:eastAsiaTheme="minorEastAsia" w:cstheme="minorBidi"/>
+                <w:rFonts w:ascii="Times New Roman" w:eastAsiaTheme="minorEastAsia" w:hAnsi="Times New Roman" w:cs="Times New Roman"/>
+                <w:b/>
+                <w:bCs/>
                 <w:sz w:val="24"/>
                 <w:szCs w:val="24"/>
                 <w:lang w:val="en-US" w:bidi="ar-SA"/>
@@ -2057,6 +2440,8 @@
               <w:rPr>
                 <w:rStyle w:val="Hyperlink"/>
                 <w:rFonts w:ascii="Times New Roman" w:hAnsi="Times New Roman" w:cs="Times New Roman"/>
+                <w:b/>
+                <w:bCs/>
                 <w:sz w:val="24"/>
                 <w:szCs w:val="24"/>
                 <w:lang w:val="en-US"/>
@@ -2065,6 +2450,9 @@
             </w:r>
             <w:r>
               <w:rPr>
+                <w:rFonts w:ascii="Times New Roman" w:hAnsi="Times New Roman" w:cs="Times New Roman"/>
+                <w:b/>
+                <w:bCs/>
                 <w:webHidden/>
                 <w:sz w:val="24"/>
                 <w:szCs w:val="24"/>
@@ -2073,6 +2461,9 @@
             </w:r>
             <w:r>
               <w:rPr>
+                <w:rFonts w:ascii="Times New Roman" w:hAnsi="Times New Roman" w:cs="Times New Roman"/>
+                <w:b/>
+                <w:bCs/>
                 <w:webHidden/>
                 <w:sz w:val="24"/>
                 <w:szCs w:val="24"/>
@@ -2081,14 +2472,20 @@
             </w:r>
             <w:r>
               <w:rPr>
+                <w:rFonts w:ascii="Times New Roman" w:hAnsi="Times New Roman" w:cs="Times New Roman"/>
+                <w:b/>
+                <w:bCs/>
                 <w:webHidden/>
                 <w:sz w:val="24"/>
                 <w:szCs w:val="24"/>
               </w:rPr>
-              <w:instrText xml:space="preserve"> PAGEREF _Toc137166956 \h </w:instrText>
-            </w:r>
-            <w:r>
-              <w:rPr>
+              <w:instrText xml:space="preserve"> PAGEREF _Toc137167281 \h </w:instrText>
+            </w:r>
+            <w:r>
+              <w:rPr>
+                <w:rFonts w:ascii="Times New Roman" w:hAnsi="Times New Roman" w:cs="Times New Roman"/>
+                <w:b/>
+                <w:bCs/>
                 <w:webHidden/>
                 <w:sz w:val="24"/>
                 <w:szCs w:val="24"/>
@@ -2096,6 +2493,9 @@
             </w:r>
             <w:r>
               <w:rPr>
+                <w:rFonts w:ascii="Times New Roman" w:hAnsi="Times New Roman" w:cs="Times New Roman"/>
+                <w:b/>
+                <w:bCs/>
                 <w:webHidden/>
                 <w:sz w:val="24"/>
                 <w:szCs w:val="24"/>
@@ -2104,14 +2504,20 @@
             </w:r>
             <w:r>
               <w:rPr>
+                <w:rFonts w:ascii="Times New Roman" w:hAnsi="Times New Roman" w:cs="Times New Roman"/>
+                <w:b/>
+                <w:bCs/>
                 <w:webHidden/>
                 <w:sz w:val="24"/>
                 <w:szCs w:val="24"/>
               </w:rPr>
-              <w:t>11</w:t>
-            </w:r>
-            <w:r>
-              <w:rPr>
+              <w:t>12</w:t>
+            </w:r>
+            <w:r>
+              <w:rPr>
+                <w:rFonts w:ascii="Times New Roman" w:hAnsi="Times New Roman" w:cs="Times New Roman"/>
+                <w:b/>
+                <w:bCs/>
                 <w:webHidden/>
                 <w:sz w:val="24"/>
                 <w:szCs w:val="24"/>
@@ -2129,17 +2535,21 @@
             </w:tabs>
             <w:spacing w:line="480" w:lineRule="auto"/>
             <w:rPr>
-              <w:rFonts w:eastAsiaTheme="minorEastAsia" w:cstheme="minorBidi"/>
+              <w:rFonts w:ascii="Times New Roman" w:eastAsiaTheme="minorEastAsia" w:hAnsi="Times New Roman" w:cs="Times New Roman"/>
+              <w:b/>
+              <w:bCs/>
               <w:sz w:val="24"/>
               <w:szCs w:val="24"/>
               <w:lang w:val="en-US" w:bidi="ar-SA"/>
             </w:rPr>
           </w:pPr>
-          <w:hyperlink w:anchor="_Toc137166957" w:history="1">
+          <w:hyperlink w:anchor="_Toc137167282" w:history="1">
             <w:r>
               <w:rPr>
                 <w:rStyle w:val="Hyperlink"/>
                 <w:rFonts w:ascii="Times New Roman" w:hAnsi="Times New Roman" w:cs="Times New Roman"/>
+                <w:b/>
+                <w:bCs/>
                 <w:sz w:val="24"/>
                 <w:szCs w:val="24"/>
                 <w:lang w:val="en-US"/>
@@ -2148,7 +2558,9 @@
             </w:r>
             <w:r>
               <w:rPr>
-                <w:rFonts w:eastAsiaTheme="minorEastAsia" w:cstheme="minorBidi"/>
+                <w:rFonts w:ascii="Times New Roman" w:eastAsiaTheme="minorEastAsia" w:hAnsi="Times New Roman" w:cs="Times New Roman"/>
+                <w:b/>
+                <w:bCs/>
                 <w:sz w:val="24"/>
                 <w:szCs w:val="24"/>
                 <w:lang w:val="en-US" w:bidi="ar-SA"/>
@@ -2159,6 +2571,8 @@
               <w:rPr>
                 <w:rStyle w:val="Hyperlink"/>
                 <w:rFonts w:ascii="Times New Roman" w:hAnsi="Times New Roman" w:cs="Times New Roman"/>
+                <w:b/>
+                <w:bCs/>
                 <w:sz w:val="24"/>
                 <w:szCs w:val="24"/>
                 <w:lang w:val="en-US"/>
@@ -2167,6 +2581,9 @@
             </w:r>
             <w:r>
               <w:rPr>
+                <w:rFonts w:ascii="Times New Roman" w:hAnsi="Times New Roman" w:cs="Times New Roman"/>
+                <w:b/>
+                <w:bCs/>
                 <w:webHidden/>
                 <w:sz w:val="24"/>
                 <w:szCs w:val="24"/>
@@ -2175,6 +2592,9 @@
             </w:r>
             <w:r>
               <w:rPr>
+                <w:rFonts w:ascii="Times New Roman" w:hAnsi="Times New Roman" w:cs="Times New Roman"/>
+                <w:b/>
+                <w:bCs/>
                 <w:webHidden/>
                 <w:sz w:val="24"/>
                 <w:szCs w:val="24"/>
@@ -2183,14 +2603,20 @@
             </w:r>
             <w:r>
               <w:rPr>
+                <w:rFonts w:ascii="Times New Roman" w:hAnsi="Times New Roman" w:cs="Times New Roman"/>
+                <w:b/>
+                <w:bCs/>
                 <w:webHidden/>
                 <w:sz w:val="24"/>
                 <w:szCs w:val="24"/>
               </w:rPr>
-              <w:instrText xml:space="preserve"> PAGEREF _Toc137166957 \h </w:instrText>
-            </w:r>
-            <w:r>
-              <w:rPr>
+              <w:instrText xml:space="preserve"> PAGEREF _Toc137167282 \h </w:instrText>
+            </w:r>
+            <w:r>
+              <w:rPr>
+                <w:rFonts w:ascii="Times New Roman" w:hAnsi="Times New Roman" w:cs="Times New Roman"/>
+                <w:b/>
+                <w:bCs/>
                 <w:webHidden/>
                 <w:sz w:val="24"/>
                 <w:szCs w:val="24"/>
@@ -2198,6 +2624,9 @@
             </w:r>
             <w:r>
               <w:rPr>
+                <w:rFonts w:ascii="Times New Roman" w:hAnsi="Times New Roman" w:cs="Times New Roman"/>
+                <w:b/>
+                <w:bCs/>
                 <w:webHidden/>
                 <w:sz w:val="24"/>
                 <w:szCs w:val="24"/>
@@ -2206,14 +2635,20 @@
             </w:r>
             <w:r>
               <w:rPr>
+                <w:rFonts w:ascii="Times New Roman" w:hAnsi="Times New Roman" w:cs="Times New Roman"/>
+                <w:b/>
+                <w:bCs/>
                 <w:webHidden/>
                 <w:sz w:val="24"/>
                 <w:szCs w:val="24"/>
               </w:rPr>
-              <w:t>12</w:t>
-            </w:r>
-            <w:r>
-              <w:rPr>
+              <w:t>13</w:t>
+            </w:r>
+            <w:r>
+              <w:rPr>
+                <w:rFonts w:ascii="Times New Roman" w:hAnsi="Times New Roman" w:cs="Times New Roman"/>
+                <w:b/>
+                <w:bCs/>
                 <w:webHidden/>
                 <w:sz w:val="24"/>
                 <w:szCs w:val="24"/>
@@ -2231,17 +2666,21 @@
             </w:tabs>
             <w:spacing w:line="480" w:lineRule="auto"/>
             <w:rPr>
-              <w:rFonts w:eastAsiaTheme="minorEastAsia" w:cstheme="minorBidi"/>
+              <w:rFonts w:ascii="Times New Roman" w:eastAsiaTheme="minorEastAsia" w:hAnsi="Times New Roman" w:cs="Times New Roman"/>
+              <w:b/>
+              <w:bCs/>
               <w:sz w:val="24"/>
               <w:szCs w:val="24"/>
               <w:lang w:val="en-US" w:bidi="ar-SA"/>
             </w:rPr>
           </w:pPr>
-          <w:hyperlink w:anchor="_Toc137166958" w:history="1">
+          <w:hyperlink w:anchor="_Toc137167283" w:history="1">
             <w:r>
               <w:rPr>
                 <w:rStyle w:val="Hyperlink"/>
                 <w:rFonts w:ascii="Times New Roman" w:hAnsi="Times New Roman" w:cs="Times New Roman"/>
+                <w:b/>
+                <w:bCs/>
                 <w:sz w:val="24"/>
                 <w:szCs w:val="24"/>
                 <w:lang w:val="en-US"/>
@@ -2250,7 +2689,9 @@
             </w:r>
             <w:r>
               <w:rPr>
-                <w:rFonts w:eastAsiaTheme="minorEastAsia" w:cstheme="minorBidi"/>
+                <w:rFonts w:ascii="Times New Roman" w:eastAsiaTheme="minorEastAsia" w:hAnsi="Times New Roman" w:cs="Times New Roman"/>
+                <w:b/>
+                <w:bCs/>
                 <w:sz w:val="24"/>
                 <w:szCs w:val="24"/>
                 <w:lang w:val="en-US" w:bidi="ar-SA"/>
@@ -2261,6 +2702,8 @@
               <w:rPr>
                 <w:rStyle w:val="Hyperlink"/>
                 <w:rFonts w:ascii="Times New Roman" w:hAnsi="Times New Roman" w:cs="Times New Roman"/>
+                <w:b/>
+                <w:bCs/>
                 <w:sz w:val="24"/>
                 <w:szCs w:val="24"/>
                 <w:lang w:val="en-US"/>
@@ -2269,6 +2712,9 @@
             </w:r>
             <w:r>
               <w:rPr>
+                <w:rFonts w:ascii="Times New Roman" w:hAnsi="Times New Roman" w:cs="Times New Roman"/>
+                <w:b/>
+                <w:bCs/>
                 <w:webHidden/>
                 <w:sz w:val="24"/>
                 <w:szCs w:val="24"/>
@@ -2277,6 +2723,9 @@
             </w:r>
             <w:r>
               <w:rPr>
+                <w:rFonts w:ascii="Times New Roman" w:hAnsi="Times New Roman" w:cs="Times New Roman"/>
+                <w:b/>
+                <w:bCs/>
                 <w:webHidden/>
                 <w:sz w:val="24"/>
                 <w:szCs w:val="24"/>
@@ -2285,14 +2734,20 @@
             </w:r>
             <w:r>
               <w:rPr>
+                <w:rFonts w:ascii="Times New Roman" w:hAnsi="Times New Roman" w:cs="Times New Roman"/>
+                <w:b/>
+                <w:bCs/>
                 <w:webHidden/>
                 <w:sz w:val="24"/>
                 <w:szCs w:val="24"/>
               </w:rPr>
-              <w:instrText xml:space="preserve"> PAGEREF _Toc137166958 \h </w:instrText>
-            </w:r>
-            <w:r>
-              <w:rPr>
+              <w:instrText xml:space="preserve"> PAGEREF _Toc137167283 \h </w:instrText>
+            </w:r>
+            <w:r>
+              <w:rPr>
+                <w:rFonts w:ascii="Times New Roman" w:hAnsi="Times New Roman" w:cs="Times New Roman"/>
+                <w:b/>
+                <w:bCs/>
                 <w:webHidden/>
                 <w:sz w:val="24"/>
                 <w:szCs w:val="24"/>
@@ -2300,6 +2755,9 @@
             </w:r>
             <w:r>
               <w:rPr>
+                <w:rFonts w:ascii="Times New Roman" w:hAnsi="Times New Roman" w:cs="Times New Roman"/>
+                <w:b/>
+                <w:bCs/>
                 <w:webHidden/>
                 <w:sz w:val="24"/>
                 <w:szCs w:val="24"/>
@@ -2308,14 +2766,20 @@
             </w:r>
             <w:r>
               <w:rPr>
+                <w:rFonts w:ascii="Times New Roman" w:hAnsi="Times New Roman" w:cs="Times New Roman"/>
+                <w:b/>
+                <w:bCs/>
                 <w:webHidden/>
                 <w:sz w:val="24"/>
                 <w:szCs w:val="24"/>
               </w:rPr>
-              <w:t>12</w:t>
-            </w:r>
-            <w:r>
-              <w:rPr>
+              <w:t>13</w:t>
+            </w:r>
+            <w:r>
+              <w:rPr>
+                <w:rFonts w:ascii="Times New Roman" w:hAnsi="Times New Roman" w:cs="Times New Roman"/>
+                <w:b/>
+                <w:bCs/>
                 <w:webHidden/>
                 <w:sz w:val="24"/>
                 <w:szCs w:val="24"/>
@@ -2333,17 +2797,21 @@
             </w:tabs>
             <w:spacing w:line="480" w:lineRule="auto"/>
             <w:rPr>
-              <w:rFonts w:eastAsiaTheme="minorEastAsia" w:cstheme="minorBidi"/>
+              <w:rFonts w:ascii="Times New Roman" w:eastAsiaTheme="minorEastAsia" w:hAnsi="Times New Roman" w:cs="Times New Roman"/>
+              <w:b/>
+              <w:bCs/>
               <w:sz w:val="24"/>
               <w:szCs w:val="24"/>
               <w:lang w:val="en-US" w:bidi="ar-SA"/>
             </w:rPr>
           </w:pPr>
-          <w:hyperlink w:anchor="_Toc137166959" w:history="1">
+          <w:hyperlink w:anchor="_Toc137167284" w:history="1">
             <w:r>
               <w:rPr>
                 <w:rStyle w:val="Hyperlink"/>
                 <w:rFonts w:ascii="Times New Roman" w:hAnsi="Times New Roman" w:cs="Times New Roman"/>
+                <w:b/>
+                <w:bCs/>
                 <w:sz w:val="24"/>
                 <w:szCs w:val="24"/>
                 <w:lang w:val="en-US"/>
@@ -2352,7 +2820,9 @@
             </w:r>
             <w:r>
               <w:rPr>
-                <w:rFonts w:eastAsiaTheme="minorEastAsia" w:cstheme="minorBidi"/>
+                <w:rFonts w:ascii="Times New Roman" w:eastAsiaTheme="minorEastAsia" w:hAnsi="Times New Roman" w:cs="Times New Roman"/>
+                <w:b/>
+                <w:bCs/>
                 <w:sz w:val="24"/>
                 <w:szCs w:val="24"/>
                 <w:lang w:val="en-US" w:bidi="ar-SA"/>
@@ -2363,6 +2833,8 @@
               <w:rPr>
                 <w:rStyle w:val="Hyperlink"/>
                 <w:rFonts w:ascii="Times New Roman" w:hAnsi="Times New Roman" w:cs="Times New Roman"/>
+                <w:b/>
+                <w:bCs/>
                 <w:sz w:val="24"/>
                 <w:szCs w:val="24"/>
                 <w:lang w:val="en-US"/>
@@ -2371,6 +2843,9 @@
             </w:r>
             <w:r>
               <w:rPr>
+                <w:rFonts w:ascii="Times New Roman" w:hAnsi="Times New Roman" w:cs="Times New Roman"/>
+                <w:b/>
+                <w:bCs/>
                 <w:webHidden/>
                 <w:sz w:val="24"/>
                 <w:szCs w:val="24"/>
@@ -2379,6 +2854,9 @@
             </w:r>
             <w:r>
               <w:rPr>
+                <w:rFonts w:ascii="Times New Roman" w:hAnsi="Times New Roman" w:cs="Times New Roman"/>
+                <w:b/>
+                <w:bCs/>
                 <w:webHidden/>
                 <w:sz w:val="24"/>
                 <w:szCs w:val="24"/>
@@ -2387,14 +2865,20 @@
             </w:r>
             <w:r>
               <w:rPr>
+                <w:rFonts w:ascii="Times New Roman" w:hAnsi="Times New Roman" w:cs="Times New Roman"/>
+                <w:b/>
+                <w:bCs/>
                 <w:webHidden/>
                 <w:sz w:val="24"/>
                 <w:szCs w:val="24"/>
               </w:rPr>
-              <w:instrText xml:space="preserve"> PAGEREF _Toc137166959 \h </w:instrText>
-            </w:r>
-            <w:r>
-              <w:rPr>
+              <w:instrText xml:space="preserve"> PAGEREF _Toc137167284 \h </w:instrText>
+            </w:r>
+            <w:r>
+              <w:rPr>
+                <w:rFonts w:ascii="Times New Roman" w:hAnsi="Times New Roman" w:cs="Times New Roman"/>
+                <w:b/>
+                <w:bCs/>
                 <w:webHidden/>
                 <w:sz w:val="24"/>
                 <w:szCs w:val="24"/>
@@ -2402,6 +2886,9 @@
             </w:r>
             <w:r>
               <w:rPr>
+                <w:rFonts w:ascii="Times New Roman" w:hAnsi="Times New Roman" w:cs="Times New Roman"/>
+                <w:b/>
+                <w:bCs/>
                 <w:webHidden/>
                 <w:sz w:val="24"/>
                 <w:szCs w:val="24"/>
@@ -2410,14 +2897,20 @@
             </w:r>
             <w:r>
               <w:rPr>
+                <w:rFonts w:ascii="Times New Roman" w:hAnsi="Times New Roman" w:cs="Times New Roman"/>
+                <w:b/>
+                <w:bCs/>
                 <w:webHidden/>
                 <w:sz w:val="24"/>
                 <w:szCs w:val="24"/>
               </w:rPr>
-              <w:t>12</w:t>
-            </w:r>
-            <w:r>
-              <w:rPr>
+              <w:t>13</w:t>
+            </w:r>
+            <w:r>
+              <w:rPr>
+                <w:rFonts w:ascii="Times New Roman" w:hAnsi="Times New Roman" w:cs="Times New Roman"/>
+                <w:b/>
+                <w:bCs/>
                 <w:webHidden/>
                 <w:sz w:val="24"/>
                 <w:szCs w:val="24"/>
@@ -2435,17 +2928,21 @@
             </w:tabs>
             <w:spacing w:line="480" w:lineRule="auto"/>
             <w:rPr>
-              <w:rFonts w:eastAsiaTheme="minorEastAsia" w:cstheme="minorBidi"/>
+              <w:rFonts w:ascii="Times New Roman" w:eastAsiaTheme="minorEastAsia" w:hAnsi="Times New Roman" w:cs="Times New Roman"/>
+              <w:b/>
+              <w:bCs/>
               <w:sz w:val="24"/>
               <w:szCs w:val="24"/>
               <w:lang w:val="en-US" w:bidi="ar-SA"/>
             </w:rPr>
           </w:pPr>
-          <w:hyperlink w:anchor="_Toc137166960" w:history="1">
+          <w:hyperlink w:anchor="_Toc137167285" w:history="1">
             <w:r>
               <w:rPr>
                 <w:rStyle w:val="Hyperlink"/>
                 <w:rFonts w:ascii="Times New Roman" w:hAnsi="Times New Roman" w:cs="Times New Roman"/>
+                <w:b/>
+                <w:bCs/>
                 <w:sz w:val="24"/>
                 <w:szCs w:val="24"/>
                 <w:lang w:val="en-US"/>
@@ -2454,7 +2951,9 @@
             </w:r>
             <w:r>
               <w:rPr>
-                <w:rFonts w:eastAsiaTheme="minorEastAsia" w:cstheme="minorBidi"/>
+                <w:rFonts w:ascii="Times New Roman" w:eastAsiaTheme="minorEastAsia" w:hAnsi="Times New Roman" w:cs="Times New Roman"/>
+                <w:b/>
+                <w:bCs/>
                 <w:sz w:val="24"/>
                 <w:szCs w:val="24"/>
                 <w:lang w:val="en-US" w:bidi="ar-SA"/>
@@ -2465,6 +2964,8 @@
               <w:rPr>
                 <w:rStyle w:val="Hyperlink"/>
                 <w:rFonts w:ascii="Times New Roman" w:hAnsi="Times New Roman" w:cs="Times New Roman"/>
+                <w:b/>
+                <w:bCs/>
                 <w:sz w:val="24"/>
                 <w:szCs w:val="24"/>
                 <w:lang w:val="en-US"/>
@@ -2473,6 +2974,9 @@
             </w:r>
             <w:r>
               <w:rPr>
+                <w:rFonts w:ascii="Times New Roman" w:hAnsi="Times New Roman" w:cs="Times New Roman"/>
+                <w:b/>
+                <w:bCs/>
                 <w:webHidden/>
                 <w:sz w:val="24"/>
                 <w:szCs w:val="24"/>
@@ -2481,6 +2985,9 @@
             </w:r>
             <w:r>
               <w:rPr>
+                <w:rFonts w:ascii="Times New Roman" w:hAnsi="Times New Roman" w:cs="Times New Roman"/>
+                <w:b/>
+                <w:bCs/>
                 <w:webHidden/>
                 <w:sz w:val="24"/>
                 <w:szCs w:val="24"/>
@@ -2489,14 +2996,20 @@
             </w:r>
             <w:r>
               <w:rPr>
+                <w:rFonts w:ascii="Times New Roman" w:hAnsi="Times New Roman" w:cs="Times New Roman"/>
+                <w:b/>
+                <w:bCs/>
                 <w:webHidden/>
                 <w:sz w:val="24"/>
                 <w:szCs w:val="24"/>
               </w:rPr>
-              <w:instrText xml:space="preserve"> PAGEREF _Toc137166960 \h </w:instrText>
-            </w:r>
-            <w:r>
-              <w:rPr>
+              <w:instrText xml:space="preserve"> PAGEREF _Toc137167285 \h </w:instrText>
+            </w:r>
+            <w:r>
+              <w:rPr>
+                <w:rFonts w:ascii="Times New Roman" w:hAnsi="Times New Roman" w:cs="Times New Roman"/>
+                <w:b/>
+                <w:bCs/>
                 <w:webHidden/>
                 <w:sz w:val="24"/>
                 <w:szCs w:val="24"/>
@@ -2504,6 +3017,9 @@
             </w:r>
             <w:r>
               <w:rPr>
+                <w:rFonts w:ascii="Times New Roman" w:hAnsi="Times New Roman" w:cs="Times New Roman"/>
+                <w:b/>
+                <w:bCs/>
                 <w:webHidden/>
                 <w:sz w:val="24"/>
                 <w:szCs w:val="24"/>
@@ -2512,14 +3028,20 @@
             </w:r>
             <w:r>
               <w:rPr>
+                <w:rFonts w:ascii="Times New Roman" w:hAnsi="Times New Roman" w:cs="Times New Roman"/>
+                <w:b/>
+                <w:bCs/>
                 <w:webHidden/>
                 <w:sz w:val="24"/>
                 <w:szCs w:val="24"/>
               </w:rPr>
-              <w:t>13</w:t>
-            </w:r>
-            <w:r>
-              <w:rPr>
+              <w:t>14</w:t>
+            </w:r>
+            <w:r>
+              <w:rPr>
+                <w:rFonts w:ascii="Times New Roman" w:hAnsi="Times New Roman" w:cs="Times New Roman"/>
+                <w:b/>
+                <w:bCs/>
                 <w:webHidden/>
                 <w:sz w:val="24"/>
                 <w:szCs w:val="24"/>
@@ -2537,17 +3059,21 @@
             </w:tabs>
             <w:spacing w:line="480" w:lineRule="auto"/>
             <w:rPr>
-              <w:rFonts w:eastAsiaTheme="minorEastAsia" w:cstheme="minorBidi"/>
+              <w:rFonts w:ascii="Times New Roman" w:eastAsiaTheme="minorEastAsia" w:hAnsi="Times New Roman" w:cs="Times New Roman"/>
+              <w:b/>
+              <w:bCs/>
               <w:sz w:val="24"/>
               <w:szCs w:val="24"/>
               <w:lang w:val="en-US" w:bidi="ar-SA"/>
             </w:rPr>
           </w:pPr>
-          <w:hyperlink w:anchor="_Toc137166961" w:history="1">
+          <w:hyperlink w:anchor="_Toc137167286" w:history="1">
             <w:r>
               <w:rPr>
                 <w:rStyle w:val="Hyperlink"/>
                 <w:rFonts w:ascii="Times New Roman" w:hAnsi="Times New Roman" w:cs="Times New Roman"/>
+                <w:b/>
+                <w:bCs/>
                 <w:sz w:val="24"/>
                 <w:szCs w:val="24"/>
                 <w:lang w:val="en-US"/>
@@ -2556,7 +3082,9 @@
             </w:r>
             <w:r>
               <w:rPr>
-                <w:rFonts w:eastAsiaTheme="minorEastAsia" w:cstheme="minorBidi"/>
+                <w:rFonts w:ascii="Times New Roman" w:eastAsiaTheme="minorEastAsia" w:hAnsi="Times New Roman" w:cs="Times New Roman"/>
+                <w:b/>
+                <w:bCs/>
                 <w:sz w:val="24"/>
                 <w:szCs w:val="24"/>
                 <w:lang w:val="en-US" w:bidi="ar-SA"/>
@@ -2567,6 +3095,8 @@
               <w:rPr>
                 <w:rStyle w:val="Hyperlink"/>
                 <w:rFonts w:ascii="Times New Roman" w:hAnsi="Times New Roman" w:cs="Times New Roman"/>
+                <w:b/>
+                <w:bCs/>
                 <w:sz w:val="24"/>
                 <w:szCs w:val="24"/>
                 <w:lang w:val="en-US"/>
@@ -2575,6 +3105,9 @@
             </w:r>
             <w:r>
               <w:rPr>
+                <w:rFonts w:ascii="Times New Roman" w:hAnsi="Times New Roman" w:cs="Times New Roman"/>
+                <w:b/>
+                <w:bCs/>
                 <w:webHidden/>
                 <w:sz w:val="24"/>
                 <w:szCs w:val="24"/>
@@ -2583,6 +3116,9 @@
             </w:r>
             <w:r>
               <w:rPr>
+                <w:rFonts w:ascii="Times New Roman" w:hAnsi="Times New Roman" w:cs="Times New Roman"/>
+                <w:b/>
+                <w:bCs/>
                 <w:webHidden/>
                 <w:sz w:val="24"/>
                 <w:szCs w:val="24"/>
@@ -2591,14 +3127,20 @@
             </w:r>
             <w:r>
               <w:rPr>
+                <w:rFonts w:ascii="Times New Roman" w:hAnsi="Times New Roman" w:cs="Times New Roman"/>
+                <w:b/>
+                <w:bCs/>
                 <w:webHidden/>
                 <w:sz w:val="24"/>
                 <w:szCs w:val="24"/>
               </w:rPr>
-              <w:instrText xml:space="preserve"> PAGEREF _Toc137166961 \h </w:instrText>
-            </w:r>
-            <w:r>
-              <w:rPr>
+              <w:instrText xml:space="preserve"> PAGEREF _Toc137167286 \h </w:instrText>
+            </w:r>
+            <w:r>
+              <w:rPr>
+                <w:rFonts w:ascii="Times New Roman" w:hAnsi="Times New Roman" w:cs="Times New Roman"/>
+                <w:b/>
+                <w:bCs/>
                 <w:webHidden/>
                 <w:sz w:val="24"/>
                 <w:szCs w:val="24"/>
@@ -2606,6 +3148,9 @@
             </w:r>
             <w:r>
               <w:rPr>
+                <w:rFonts w:ascii="Times New Roman" w:hAnsi="Times New Roman" w:cs="Times New Roman"/>
+                <w:b/>
+                <w:bCs/>
                 <w:webHidden/>
                 <w:sz w:val="24"/>
                 <w:szCs w:val="24"/>
@@ -2614,14 +3159,20 @@
             </w:r>
             <w:r>
               <w:rPr>
+                <w:rFonts w:ascii="Times New Roman" w:hAnsi="Times New Roman" w:cs="Times New Roman"/>
+                <w:b/>
+                <w:bCs/>
                 <w:webHidden/>
                 <w:sz w:val="24"/>
                 <w:szCs w:val="24"/>
               </w:rPr>
-              <w:t>15</w:t>
-            </w:r>
-            <w:r>
-              <w:rPr>
+              <w:t>16</w:t>
+            </w:r>
+            <w:r>
+              <w:rPr>
+                <w:rFonts w:ascii="Times New Roman" w:hAnsi="Times New Roman" w:cs="Times New Roman"/>
+                <w:b/>
+                <w:bCs/>
                 <w:webHidden/>
                 <w:sz w:val="24"/>
                 <w:szCs w:val="24"/>
@@ -2639,17 +3190,21 @@
             </w:tabs>
             <w:spacing w:line="480" w:lineRule="auto"/>
             <w:rPr>
-              <w:rFonts w:eastAsiaTheme="minorEastAsia" w:cstheme="minorBidi"/>
+              <w:rFonts w:ascii="Times New Roman" w:eastAsiaTheme="minorEastAsia" w:hAnsi="Times New Roman" w:cs="Times New Roman"/>
+              <w:b/>
+              <w:bCs/>
               <w:sz w:val="24"/>
               <w:szCs w:val="24"/>
               <w:lang w:val="en-US" w:bidi="ar-SA"/>
             </w:rPr>
           </w:pPr>
-          <w:hyperlink w:anchor="_Toc137166962" w:history="1">
+          <w:hyperlink w:anchor="_Toc137167287" w:history="1">
             <w:r>
               <w:rPr>
                 <w:rStyle w:val="Hyperlink"/>
                 <w:rFonts w:ascii="Times New Roman" w:hAnsi="Times New Roman" w:cs="Times New Roman"/>
+                <w:b/>
+                <w:bCs/>
                 <w:sz w:val="24"/>
                 <w:szCs w:val="24"/>
                 <w:lang w:val="en-US"/>
@@ -2658,7 +3213,9 @@
             </w:r>
             <w:r>
               <w:rPr>
-                <w:rFonts w:eastAsiaTheme="minorEastAsia" w:cstheme="minorBidi"/>
+                <w:rFonts w:ascii="Times New Roman" w:eastAsiaTheme="minorEastAsia" w:hAnsi="Times New Roman" w:cs="Times New Roman"/>
+                <w:b/>
+                <w:bCs/>
                 <w:sz w:val="24"/>
                 <w:szCs w:val="24"/>
                 <w:lang w:val="en-US" w:bidi="ar-SA"/>
@@ -2669,6 +3226,8 @@
               <w:rPr>
                 <w:rStyle w:val="Hyperlink"/>
                 <w:rFonts w:ascii="Times New Roman" w:hAnsi="Times New Roman" w:cs="Times New Roman"/>
+                <w:b/>
+                <w:bCs/>
                 <w:sz w:val="24"/>
                 <w:szCs w:val="24"/>
                 <w:lang w:val="en-US"/>
@@ -2677,6 +3236,9 @@
             </w:r>
             <w:r>
               <w:rPr>
+                <w:rFonts w:ascii="Times New Roman" w:hAnsi="Times New Roman" w:cs="Times New Roman"/>
+                <w:b/>
+                <w:bCs/>
                 <w:webHidden/>
                 <w:sz w:val="24"/>
                 <w:szCs w:val="24"/>
@@ -2685,6 +3247,9 @@
             </w:r>
             <w:r>
               <w:rPr>
+                <w:rFonts w:ascii="Times New Roman" w:hAnsi="Times New Roman" w:cs="Times New Roman"/>
+                <w:b/>
+                <w:bCs/>
                 <w:webHidden/>
                 <w:sz w:val="24"/>
                 <w:szCs w:val="24"/>
@@ -2693,14 +3258,20 @@
             </w:r>
             <w:r>
               <w:rPr>
+                <w:rFonts w:ascii="Times New Roman" w:hAnsi="Times New Roman" w:cs="Times New Roman"/>
+                <w:b/>
+                <w:bCs/>
                 <w:webHidden/>
                 <w:sz w:val="24"/>
                 <w:szCs w:val="24"/>
               </w:rPr>
-              <w:instrText xml:space="preserve"> PAGEREF _Toc137166962 \h </w:instrText>
-            </w:r>
-            <w:r>
-              <w:rPr>
+              <w:instrText xml:space="preserve"> PAGEREF _Toc137167287 \h </w:instrText>
+            </w:r>
+            <w:r>
+              <w:rPr>
+                <w:rFonts w:ascii="Times New Roman" w:hAnsi="Times New Roman" w:cs="Times New Roman"/>
+                <w:b/>
+                <w:bCs/>
                 <w:webHidden/>
                 <w:sz w:val="24"/>
                 <w:szCs w:val="24"/>
@@ -2708,6 +3279,9 @@
             </w:r>
             <w:r>
               <w:rPr>
+                <w:rFonts w:ascii="Times New Roman" w:hAnsi="Times New Roman" w:cs="Times New Roman"/>
+                <w:b/>
+                <w:bCs/>
                 <w:webHidden/>
                 <w:sz w:val="24"/>
                 <w:szCs w:val="24"/>
@@ -2716,14 +3290,20 @@
             </w:r>
             <w:r>
               <w:rPr>
+                <w:rFonts w:ascii="Times New Roman" w:hAnsi="Times New Roman" w:cs="Times New Roman"/>
+                <w:b/>
+                <w:bCs/>
                 <w:webHidden/>
                 <w:sz w:val="24"/>
                 <w:szCs w:val="24"/>
               </w:rPr>
-              <w:t>16</w:t>
-            </w:r>
-            <w:r>
-              <w:rPr>
+              <w:t>17</w:t>
+            </w:r>
+            <w:r>
+              <w:rPr>
+                <w:rFonts w:ascii="Times New Roman" w:hAnsi="Times New Roman" w:cs="Times New Roman"/>
+                <w:b/>
+                <w:bCs/>
                 <w:webHidden/>
                 <w:sz w:val="24"/>
                 <w:szCs w:val="24"/>
@@ -2741,17 +3321,21 @@
             </w:tabs>
             <w:spacing w:line="480" w:lineRule="auto"/>
             <w:rPr>
-              <w:rFonts w:eastAsiaTheme="minorEastAsia" w:cstheme="minorBidi"/>
+              <w:rFonts w:ascii="Times New Roman" w:eastAsiaTheme="minorEastAsia" w:hAnsi="Times New Roman" w:cs="Times New Roman"/>
+              <w:b/>
+              <w:bCs/>
               <w:sz w:val="24"/>
               <w:szCs w:val="24"/>
               <w:lang w:val="en-US" w:bidi="ar-SA"/>
             </w:rPr>
           </w:pPr>
-          <w:hyperlink w:anchor="_Toc137166963" w:history="1">
+          <w:hyperlink w:anchor="_Toc137167288" w:history="1">
             <w:r>
               <w:rPr>
                 <w:rStyle w:val="Hyperlink"/>
                 <w:rFonts w:ascii="Times New Roman" w:hAnsi="Times New Roman" w:cs="Times New Roman"/>
+                <w:b/>
+                <w:bCs/>
                 <w:sz w:val="24"/>
                 <w:szCs w:val="24"/>
                 <w:lang w:val="en-US"/>
@@ -2760,7 +3344,9 @@
             </w:r>
             <w:r>
               <w:rPr>
-                <w:rFonts w:eastAsiaTheme="minorEastAsia" w:cstheme="minorBidi"/>
+                <w:rFonts w:ascii="Times New Roman" w:eastAsiaTheme="minorEastAsia" w:hAnsi="Times New Roman" w:cs="Times New Roman"/>
+                <w:b/>
+                <w:bCs/>
                 <w:sz w:val="24"/>
                 <w:szCs w:val="24"/>
                 <w:lang w:val="en-US" w:bidi="ar-SA"/>
@@ -2771,6 +3357,8 @@
               <w:rPr>
                 <w:rStyle w:val="Hyperlink"/>
                 <w:rFonts w:ascii="Times New Roman" w:hAnsi="Times New Roman" w:cs="Times New Roman"/>
+                <w:b/>
+                <w:bCs/>
                 <w:sz w:val="24"/>
                 <w:szCs w:val="24"/>
                 <w:lang w:val="en-US"/>
@@ -2779,6 +3367,9 @@
             </w:r>
             <w:r>
               <w:rPr>
+                <w:rFonts w:ascii="Times New Roman" w:hAnsi="Times New Roman" w:cs="Times New Roman"/>
+                <w:b/>
+                <w:bCs/>
                 <w:webHidden/>
                 <w:sz w:val="24"/>
                 <w:szCs w:val="24"/>
@@ -2787,6 +3378,9 @@
             </w:r>
             <w:r>
               <w:rPr>
+                <w:rFonts w:ascii="Times New Roman" w:hAnsi="Times New Roman" w:cs="Times New Roman"/>
+                <w:b/>
+                <w:bCs/>
                 <w:webHidden/>
                 <w:sz w:val="24"/>
                 <w:szCs w:val="24"/>
@@ -2795,14 +3389,20 @@
             </w:r>
             <w:r>
               <w:rPr>
+                <w:rFonts w:ascii="Times New Roman" w:hAnsi="Times New Roman" w:cs="Times New Roman"/>
+                <w:b/>
+                <w:bCs/>
                 <w:webHidden/>
                 <w:sz w:val="24"/>
                 <w:szCs w:val="24"/>
               </w:rPr>
-              <w:instrText xml:space="preserve"> PAGEREF _Toc137166963 \h </w:instrText>
-            </w:r>
-            <w:r>
-              <w:rPr>
+              <w:instrText xml:space="preserve"> PAGEREF _Toc137167288 \h </w:instrText>
+            </w:r>
+            <w:r>
+              <w:rPr>
+                <w:rFonts w:ascii="Times New Roman" w:hAnsi="Times New Roman" w:cs="Times New Roman"/>
+                <w:b/>
+                <w:bCs/>
                 <w:webHidden/>
                 <w:sz w:val="24"/>
                 <w:szCs w:val="24"/>
@@ -2810,6 +3410,9 @@
             </w:r>
             <w:r>
               <w:rPr>
+                <w:rFonts w:ascii="Times New Roman" w:hAnsi="Times New Roman" w:cs="Times New Roman"/>
+                <w:b/>
+                <w:bCs/>
                 <w:webHidden/>
                 <w:sz w:val="24"/>
                 <w:szCs w:val="24"/>
@@ -2818,14 +3421,20 @@
             </w:r>
             <w:r>
               <w:rPr>
+                <w:rFonts w:ascii="Times New Roman" w:hAnsi="Times New Roman" w:cs="Times New Roman"/>
+                <w:b/>
+                <w:bCs/>
                 <w:webHidden/>
                 <w:sz w:val="24"/>
                 <w:szCs w:val="24"/>
               </w:rPr>
-              <w:t>17</w:t>
-            </w:r>
-            <w:r>
-              <w:rPr>
+              <w:t>18</w:t>
+            </w:r>
+            <w:r>
+              <w:rPr>
+                <w:rFonts w:ascii="Times New Roman" w:hAnsi="Times New Roman" w:cs="Times New Roman"/>
+                <w:b/>
+                <w:bCs/>
                 <w:webHidden/>
                 <w:sz w:val="24"/>
                 <w:szCs w:val="24"/>
@@ -2843,17 +3452,21 @@
             </w:tabs>
             <w:spacing w:line="480" w:lineRule="auto"/>
             <w:rPr>
-              <w:rFonts w:eastAsiaTheme="minorEastAsia" w:cstheme="minorBidi"/>
+              <w:rFonts w:ascii="Times New Roman" w:eastAsiaTheme="minorEastAsia" w:hAnsi="Times New Roman" w:cs="Times New Roman"/>
+              <w:b/>
+              <w:bCs/>
               <w:sz w:val="24"/>
               <w:szCs w:val="24"/>
               <w:lang w:val="en-US" w:bidi="ar-SA"/>
             </w:rPr>
           </w:pPr>
-          <w:hyperlink w:anchor="_Toc137166964" w:history="1">
+          <w:hyperlink w:anchor="_Toc137167289" w:history="1">
             <w:r>
               <w:rPr>
                 <w:rStyle w:val="Hyperlink"/>
                 <w:rFonts w:ascii="Times New Roman" w:hAnsi="Times New Roman" w:cs="Times New Roman"/>
+                <w:b/>
+                <w:bCs/>
                 <w:sz w:val="24"/>
                 <w:szCs w:val="24"/>
                 <w:lang w:val="en-US"/>
@@ -2862,7 +3475,9 @@
             </w:r>
             <w:r>
               <w:rPr>
-                <w:rFonts w:eastAsiaTheme="minorEastAsia" w:cstheme="minorBidi"/>
+                <w:rFonts w:ascii="Times New Roman" w:eastAsiaTheme="minorEastAsia" w:hAnsi="Times New Roman" w:cs="Times New Roman"/>
+                <w:b/>
+                <w:bCs/>
                 <w:sz w:val="24"/>
                 <w:szCs w:val="24"/>
                 <w:lang w:val="en-US" w:bidi="ar-SA"/>
@@ -2873,6 +3488,8 @@
               <w:rPr>
                 <w:rStyle w:val="Hyperlink"/>
                 <w:rFonts w:ascii="Times New Roman" w:hAnsi="Times New Roman" w:cs="Times New Roman"/>
+                <w:b/>
+                <w:bCs/>
                 <w:sz w:val="24"/>
                 <w:szCs w:val="24"/>
                 <w:lang w:val="en-US"/>
@@ -2881,6 +3498,9 @@
             </w:r>
             <w:r>
               <w:rPr>
+                <w:rFonts w:ascii="Times New Roman" w:hAnsi="Times New Roman" w:cs="Times New Roman"/>
+                <w:b/>
+                <w:bCs/>
                 <w:webHidden/>
                 <w:sz w:val="24"/>
                 <w:szCs w:val="24"/>
@@ -2889,6 +3509,9 @@
             </w:r>
             <w:r>
               <w:rPr>
+                <w:rFonts w:ascii="Times New Roman" w:hAnsi="Times New Roman" w:cs="Times New Roman"/>
+                <w:b/>
+                <w:bCs/>
                 <w:webHidden/>
                 <w:sz w:val="24"/>
                 <w:szCs w:val="24"/>
@@ -2897,14 +3520,20 @@
             </w:r>
             <w:r>
               <w:rPr>
+                <w:rFonts w:ascii="Times New Roman" w:hAnsi="Times New Roman" w:cs="Times New Roman"/>
+                <w:b/>
+                <w:bCs/>
                 <w:webHidden/>
                 <w:sz w:val="24"/>
                 <w:szCs w:val="24"/>
               </w:rPr>
-              <w:instrText xml:space="preserve"> PAGEREF _Toc137166964 \h </w:instrText>
-            </w:r>
-            <w:r>
-              <w:rPr>
+              <w:instrText xml:space="preserve"> PAGEREF _Toc137167289 \h </w:instrText>
+            </w:r>
+            <w:r>
+              <w:rPr>
+                <w:rFonts w:ascii="Times New Roman" w:hAnsi="Times New Roman" w:cs="Times New Roman"/>
+                <w:b/>
+                <w:bCs/>
                 <w:webHidden/>
                 <w:sz w:val="24"/>
                 <w:szCs w:val="24"/>
@@ -2912,6 +3541,9 @@
             </w:r>
             <w:r>
               <w:rPr>
+                <w:rFonts w:ascii="Times New Roman" w:hAnsi="Times New Roman" w:cs="Times New Roman"/>
+                <w:b/>
+                <w:bCs/>
                 <w:webHidden/>
                 <w:sz w:val="24"/>
                 <w:szCs w:val="24"/>
@@ -2920,14 +3552,20 @@
             </w:r>
             <w:r>
               <w:rPr>
+                <w:rFonts w:ascii="Times New Roman" w:hAnsi="Times New Roman" w:cs="Times New Roman"/>
+                <w:b/>
+                <w:bCs/>
                 <w:webHidden/>
                 <w:sz w:val="24"/>
                 <w:szCs w:val="24"/>
               </w:rPr>
-              <w:t>18</w:t>
-            </w:r>
-            <w:r>
-              <w:rPr>
+              <w:t>19</w:t>
+            </w:r>
+            <w:r>
+              <w:rPr>
+                <w:rFonts w:ascii="Times New Roman" w:hAnsi="Times New Roman" w:cs="Times New Roman"/>
+                <w:b/>
+                <w:bCs/>
                 <w:webHidden/>
                 <w:sz w:val="24"/>
                 <w:szCs w:val="24"/>
@@ -2945,17 +3583,21 @@
             </w:tabs>
             <w:spacing w:line="480" w:lineRule="auto"/>
             <w:rPr>
-              <w:rFonts w:eastAsiaTheme="minorEastAsia" w:cstheme="minorBidi"/>
+              <w:rFonts w:ascii="Times New Roman" w:eastAsiaTheme="minorEastAsia" w:hAnsi="Times New Roman" w:cs="Times New Roman"/>
+              <w:b/>
+              <w:bCs/>
               <w:sz w:val="24"/>
               <w:szCs w:val="24"/>
               <w:lang w:val="en-US" w:bidi="ar-SA"/>
             </w:rPr>
           </w:pPr>
-          <w:hyperlink w:anchor="_Toc137166965" w:history="1">
+          <w:hyperlink w:anchor="_Toc137167290" w:history="1">
             <w:r>
               <w:rPr>
                 <w:rStyle w:val="Hyperlink"/>
                 <w:rFonts w:ascii="Times New Roman" w:hAnsi="Times New Roman" w:cs="Times New Roman"/>
+                <w:b/>
+                <w:bCs/>
                 <w:sz w:val="24"/>
                 <w:szCs w:val="24"/>
                 <w:lang w:val="en-US"/>
@@ -2964,7 +3606,9 @@
             </w:r>
             <w:r>
               <w:rPr>
-                <w:rFonts w:eastAsiaTheme="minorEastAsia" w:cstheme="minorBidi"/>
+                <w:rFonts w:ascii="Times New Roman" w:eastAsiaTheme="minorEastAsia" w:hAnsi="Times New Roman" w:cs="Times New Roman"/>
+                <w:b/>
+                <w:bCs/>
                 <w:sz w:val="24"/>
                 <w:szCs w:val="24"/>
                 <w:lang w:val="en-US" w:bidi="ar-SA"/>
@@ -2975,6 +3619,8 @@
               <w:rPr>
                 <w:rStyle w:val="Hyperlink"/>
                 <w:rFonts w:ascii="Times New Roman" w:hAnsi="Times New Roman" w:cs="Times New Roman"/>
+                <w:b/>
+                <w:bCs/>
                 <w:sz w:val="24"/>
                 <w:szCs w:val="24"/>
                 <w:lang w:val="en-US"/>
@@ -2983,6 +3629,9 @@
             </w:r>
             <w:r>
               <w:rPr>
+                <w:rFonts w:ascii="Times New Roman" w:hAnsi="Times New Roman" w:cs="Times New Roman"/>
+                <w:b/>
+                <w:bCs/>
                 <w:webHidden/>
                 <w:sz w:val="24"/>
                 <w:szCs w:val="24"/>
@@ -2991,6 +3640,9 @@
             </w:r>
             <w:r>
               <w:rPr>
+                <w:rFonts w:ascii="Times New Roman" w:hAnsi="Times New Roman" w:cs="Times New Roman"/>
+                <w:b/>
+                <w:bCs/>
                 <w:webHidden/>
                 <w:sz w:val="24"/>
                 <w:szCs w:val="24"/>
@@ -2999,14 +3651,20 @@
             </w:r>
             <w:r>
               <w:rPr>
+                <w:rFonts w:ascii="Times New Roman" w:hAnsi="Times New Roman" w:cs="Times New Roman"/>
+                <w:b/>
+                <w:bCs/>
                 <w:webHidden/>
                 <w:sz w:val="24"/>
                 <w:szCs w:val="24"/>
               </w:rPr>
-              <w:instrText xml:space="preserve"> PAGEREF _Toc137166965 \h </w:instrText>
-            </w:r>
-            <w:r>
-              <w:rPr>
+              <w:instrText xml:space="preserve"> PAGEREF _Toc137167290 \h </w:instrText>
+            </w:r>
+            <w:r>
+              <w:rPr>
+                <w:rFonts w:ascii="Times New Roman" w:hAnsi="Times New Roman" w:cs="Times New Roman"/>
+                <w:b/>
+                <w:bCs/>
                 <w:webHidden/>
                 <w:sz w:val="24"/>
                 <w:szCs w:val="24"/>
@@ -3014,6 +3672,9 @@
             </w:r>
             <w:r>
               <w:rPr>
+                <w:rFonts w:ascii="Times New Roman" w:hAnsi="Times New Roman" w:cs="Times New Roman"/>
+                <w:b/>
+                <w:bCs/>
                 <w:webHidden/>
                 <w:sz w:val="24"/>
                 <w:szCs w:val="24"/>
@@ -3022,14 +3683,20 @@
             </w:r>
             <w:r>
               <w:rPr>
+                <w:rFonts w:ascii="Times New Roman" w:hAnsi="Times New Roman" w:cs="Times New Roman"/>
+                <w:b/>
+                <w:bCs/>
                 <w:webHidden/>
                 <w:sz w:val="24"/>
                 <w:szCs w:val="24"/>
               </w:rPr>
-              <w:t>18</w:t>
-            </w:r>
-            <w:r>
-              <w:rPr>
+              <w:t>19</w:t>
+            </w:r>
+            <w:r>
+              <w:rPr>
+                <w:rFonts w:ascii="Times New Roman" w:hAnsi="Times New Roman" w:cs="Times New Roman"/>
+                <w:b/>
+                <w:bCs/>
                 <w:webHidden/>
                 <w:sz w:val="24"/>
                 <w:szCs w:val="24"/>
@@ -3047,17 +3714,21 @@
             </w:tabs>
             <w:spacing w:line="480" w:lineRule="auto"/>
             <w:rPr>
-              <w:rFonts w:eastAsiaTheme="minorEastAsia" w:cstheme="minorBidi"/>
+              <w:rFonts w:ascii="Times New Roman" w:eastAsiaTheme="minorEastAsia" w:hAnsi="Times New Roman" w:cs="Times New Roman"/>
+              <w:b/>
+              <w:bCs/>
               <w:sz w:val="24"/>
               <w:szCs w:val="24"/>
               <w:lang w:val="en-US" w:bidi="ar-SA"/>
             </w:rPr>
           </w:pPr>
-          <w:hyperlink w:anchor="_Toc137166966" w:history="1">
+          <w:hyperlink w:anchor="_Toc137167291" w:history="1">
             <w:r>
               <w:rPr>
                 <w:rStyle w:val="Hyperlink"/>
                 <w:rFonts w:ascii="Times New Roman" w:hAnsi="Times New Roman" w:cs="Times New Roman"/>
+                <w:b/>
+                <w:bCs/>
                 <w:sz w:val="24"/>
                 <w:szCs w:val="24"/>
                 <w:lang w:val="en-US"/>
@@ -3066,7 +3737,9 @@
             </w:r>
             <w:r>
               <w:rPr>
-                <w:rFonts w:eastAsiaTheme="minorEastAsia" w:cstheme="minorBidi"/>
+                <w:rFonts w:ascii="Times New Roman" w:eastAsiaTheme="minorEastAsia" w:hAnsi="Times New Roman" w:cs="Times New Roman"/>
+                <w:b/>
+                <w:bCs/>
                 <w:sz w:val="24"/>
                 <w:szCs w:val="24"/>
                 <w:lang w:val="en-US" w:bidi="ar-SA"/>
@@ -3077,6 +3750,8 @@
               <w:rPr>
                 <w:rStyle w:val="Hyperlink"/>
                 <w:rFonts w:ascii="Times New Roman" w:hAnsi="Times New Roman" w:cs="Times New Roman"/>
+                <w:b/>
+                <w:bCs/>
                 <w:sz w:val="24"/>
                 <w:szCs w:val="24"/>
                 <w:lang w:val="en-US"/>
@@ -3085,6 +3760,9 @@
             </w:r>
             <w:r>
               <w:rPr>
+                <w:rFonts w:ascii="Times New Roman" w:hAnsi="Times New Roman" w:cs="Times New Roman"/>
+                <w:b/>
+                <w:bCs/>
                 <w:webHidden/>
                 <w:sz w:val="24"/>
                 <w:szCs w:val="24"/>
@@ -3093,6 +3771,9 @@
             </w:r>
             <w:r>
               <w:rPr>
+                <w:rFonts w:ascii="Times New Roman" w:hAnsi="Times New Roman" w:cs="Times New Roman"/>
+                <w:b/>
+                <w:bCs/>
                 <w:webHidden/>
                 <w:sz w:val="24"/>
                 <w:szCs w:val="24"/>
@@ -3101,14 +3782,20 @@
             </w:r>
             <w:r>
               <w:rPr>
+                <w:rFonts w:ascii="Times New Roman" w:hAnsi="Times New Roman" w:cs="Times New Roman"/>
+                <w:b/>
+                <w:bCs/>
                 <w:webHidden/>
                 <w:sz w:val="24"/>
                 <w:szCs w:val="24"/>
               </w:rPr>
-              <w:instrText xml:space="preserve"> PAGEREF _Toc137166966 \h </w:instrText>
-            </w:r>
-            <w:r>
-              <w:rPr>
+              <w:instrText xml:space="preserve"> PAGEREF _Toc137167291 \h </w:instrText>
+            </w:r>
+            <w:r>
+              <w:rPr>
+                <w:rFonts w:ascii="Times New Roman" w:hAnsi="Times New Roman" w:cs="Times New Roman"/>
+                <w:b/>
+                <w:bCs/>
                 <w:webHidden/>
                 <w:sz w:val="24"/>
                 <w:szCs w:val="24"/>
@@ -3116,6 +3803,9 @@
             </w:r>
             <w:r>
               <w:rPr>
+                <w:rFonts w:ascii="Times New Roman" w:hAnsi="Times New Roman" w:cs="Times New Roman"/>
+                <w:b/>
+                <w:bCs/>
                 <w:webHidden/>
                 <w:sz w:val="24"/>
                 <w:szCs w:val="24"/>
@@ -3124,14 +3814,20 @@
             </w:r>
             <w:r>
               <w:rPr>
+                <w:rFonts w:ascii="Times New Roman" w:hAnsi="Times New Roman" w:cs="Times New Roman"/>
+                <w:b/>
+                <w:bCs/>
                 <w:webHidden/>
                 <w:sz w:val="24"/>
                 <w:szCs w:val="24"/>
               </w:rPr>
-              <w:t>18</w:t>
-            </w:r>
-            <w:r>
-              <w:rPr>
+              <w:t>19</w:t>
+            </w:r>
+            <w:r>
+              <w:rPr>
+                <w:rFonts w:ascii="Times New Roman" w:hAnsi="Times New Roman" w:cs="Times New Roman"/>
+                <w:b/>
+                <w:bCs/>
                 <w:webHidden/>
                 <w:sz w:val="24"/>
                 <w:szCs w:val="24"/>
@@ -3149,17 +3845,21 @@
             </w:tabs>
             <w:spacing w:line="480" w:lineRule="auto"/>
             <w:rPr>
-              <w:rFonts w:eastAsiaTheme="minorEastAsia" w:cstheme="minorBidi"/>
+              <w:rFonts w:ascii="Times New Roman" w:eastAsiaTheme="minorEastAsia" w:hAnsi="Times New Roman" w:cs="Times New Roman"/>
+              <w:b/>
+              <w:bCs/>
               <w:sz w:val="24"/>
               <w:szCs w:val="24"/>
               <w:lang w:val="en-US" w:bidi="ar-SA"/>
             </w:rPr>
           </w:pPr>
-          <w:hyperlink w:anchor="_Toc137166967" w:history="1">
+          <w:hyperlink w:anchor="_Toc137167292" w:history="1">
             <w:r>
               <w:rPr>
                 <w:rStyle w:val="Hyperlink"/>
                 <w:rFonts w:ascii="Times New Roman" w:hAnsi="Times New Roman" w:cs="Times New Roman"/>
+                <w:b/>
+                <w:bCs/>
                 <w:sz w:val="24"/>
                 <w:szCs w:val="24"/>
                 <w:lang w:val="en-US"/>
@@ -3168,7 +3868,9 @@
             </w:r>
             <w:r>
               <w:rPr>
-                <w:rFonts w:eastAsiaTheme="minorEastAsia" w:cstheme="minorBidi"/>
+                <w:rFonts w:ascii="Times New Roman" w:eastAsiaTheme="minorEastAsia" w:hAnsi="Times New Roman" w:cs="Times New Roman"/>
+                <w:b/>
+                <w:bCs/>
                 <w:sz w:val="24"/>
                 <w:szCs w:val="24"/>
                 <w:lang w:val="en-US" w:bidi="ar-SA"/>
@@ -3179,6 +3881,8 @@
               <w:rPr>
                 <w:rStyle w:val="Hyperlink"/>
                 <w:rFonts w:ascii="Times New Roman" w:hAnsi="Times New Roman" w:cs="Times New Roman"/>
+                <w:b/>
+                <w:bCs/>
                 <w:sz w:val="24"/>
                 <w:szCs w:val="24"/>
                 <w:lang w:val="en-US"/>
@@ -3187,6 +3891,9 @@
             </w:r>
             <w:r>
               <w:rPr>
+                <w:rFonts w:ascii="Times New Roman" w:hAnsi="Times New Roman" w:cs="Times New Roman"/>
+                <w:b/>
+                <w:bCs/>
                 <w:webHidden/>
                 <w:sz w:val="24"/>
                 <w:szCs w:val="24"/>
@@ -3195,6 +3902,9 @@
             </w:r>
             <w:r>
               <w:rPr>
+                <w:rFonts w:ascii="Times New Roman" w:hAnsi="Times New Roman" w:cs="Times New Roman"/>
+                <w:b/>
+                <w:bCs/>
                 <w:webHidden/>
                 <w:sz w:val="24"/>
                 <w:szCs w:val="24"/>
@@ -3203,14 +3913,20 @@
             </w:r>
             <w:r>
               <w:rPr>
+                <w:rFonts w:ascii="Times New Roman" w:hAnsi="Times New Roman" w:cs="Times New Roman"/>
+                <w:b/>
+                <w:bCs/>
                 <w:webHidden/>
                 <w:sz w:val="24"/>
                 <w:szCs w:val="24"/>
               </w:rPr>
-              <w:instrText xml:space="preserve"> PAGEREF _Toc137166967 \h </w:instrText>
-            </w:r>
-            <w:r>
-              <w:rPr>
+              <w:instrText xml:space="preserve"> PAGEREF _Toc137167292 \h </w:instrText>
+            </w:r>
+            <w:r>
+              <w:rPr>
+                <w:rFonts w:ascii="Times New Roman" w:hAnsi="Times New Roman" w:cs="Times New Roman"/>
+                <w:b/>
+                <w:bCs/>
                 <w:webHidden/>
                 <w:sz w:val="24"/>
                 <w:szCs w:val="24"/>
@@ -3218,6 +3934,9 @@
             </w:r>
             <w:r>
               <w:rPr>
+                <w:rFonts w:ascii="Times New Roman" w:hAnsi="Times New Roman" w:cs="Times New Roman"/>
+                <w:b/>
+                <w:bCs/>
                 <w:webHidden/>
                 <w:sz w:val="24"/>
                 <w:szCs w:val="24"/>
@@ -3226,14 +3945,20 @@
             </w:r>
             <w:r>
               <w:rPr>
+                <w:rFonts w:ascii="Times New Roman" w:hAnsi="Times New Roman" w:cs="Times New Roman"/>
+                <w:b/>
+                <w:bCs/>
                 <w:webHidden/>
                 <w:sz w:val="24"/>
                 <w:szCs w:val="24"/>
               </w:rPr>
-              <w:t>19</w:t>
-            </w:r>
-            <w:r>
-              <w:rPr>
+              <w:t>20</w:t>
+            </w:r>
+            <w:r>
+              <w:rPr>
+                <w:rFonts w:ascii="Times New Roman" w:hAnsi="Times New Roman" w:cs="Times New Roman"/>
+                <w:b/>
+                <w:bCs/>
                 <w:webHidden/>
                 <w:sz w:val="24"/>
                 <w:szCs w:val="24"/>
@@ -3246,16 +3971,14 @@
           <w:pPr>
             <w:pStyle w:val="TOC1"/>
             <w:rPr>
-              <w:rFonts w:eastAsiaTheme="minorEastAsia" w:cstheme="minorBidi"/>
+              <w:rFonts w:eastAsiaTheme="minorEastAsia"/>
               <w:lang w:val="en-US" w:bidi="ar-SA"/>
             </w:rPr>
           </w:pPr>
-          <w:hyperlink w:anchor="_Toc137166968" w:history="1">
+          <w:hyperlink w:anchor="_Toc137167293" w:history="1">
             <w:r>
               <w:rPr>
                 <w:rStyle w:val="Hyperlink"/>
-                <w:b/>
-                <w:bCs/>
               </w:rPr>
               <w:t>BAB III METODE PENELITIAN</w:t>
             </w:r>
@@ -3275,7 +3998,7 @@
               <w:rPr>
                 <w:webHidden/>
               </w:rPr>
-              <w:instrText xml:space="preserve"> PAGEREF _Toc137166968 \h </w:instrText>
+              <w:instrText xml:space="preserve"> PAGEREF _Toc137167293 \h </w:instrText>
             </w:r>
             <w:r>
               <w:rPr>
@@ -3292,7 +4015,7 @@
               <w:rPr>
                 <w:webHidden/>
               </w:rPr>
-              <w:t>22</w:t>
+              <w:t>23</w:t>
             </w:r>
             <w:r>
               <w:rPr>
@@ -3311,17 +4034,21 @@
             </w:tabs>
             <w:spacing w:line="480" w:lineRule="auto"/>
             <w:rPr>
-              <w:rFonts w:eastAsiaTheme="minorEastAsia" w:cstheme="minorBidi"/>
+              <w:rFonts w:ascii="Times New Roman" w:eastAsiaTheme="minorEastAsia" w:hAnsi="Times New Roman" w:cs="Times New Roman"/>
+              <w:b/>
+              <w:bCs/>
               <w:sz w:val="24"/>
               <w:szCs w:val="24"/>
               <w:lang w:val="en-US" w:bidi="ar-SA"/>
             </w:rPr>
           </w:pPr>
-          <w:hyperlink w:anchor="_Toc137166969" w:history="1">
+          <w:hyperlink w:anchor="_Toc137167294" w:history="1">
             <w:r>
               <w:rPr>
                 <w:rStyle w:val="Hyperlink"/>
                 <w:rFonts w:ascii="Times New Roman" w:hAnsi="Times New Roman" w:cs="Times New Roman"/>
+                <w:b/>
+                <w:bCs/>
                 <w:sz w:val="24"/>
                 <w:szCs w:val="24"/>
               </w:rPr>
@@ -3329,7 +4056,9 @@
             </w:r>
             <w:r>
               <w:rPr>
-                <w:rFonts w:eastAsiaTheme="minorEastAsia" w:cstheme="minorBidi"/>
+                <w:rFonts w:ascii="Times New Roman" w:eastAsiaTheme="minorEastAsia" w:hAnsi="Times New Roman" w:cs="Times New Roman"/>
+                <w:b/>
+                <w:bCs/>
                 <w:sz w:val="24"/>
                 <w:szCs w:val="24"/>
                 <w:lang w:val="en-US" w:bidi="ar-SA"/>
@@ -3340,13 +4069,19 @@
               <w:rPr>
                 <w:rStyle w:val="Hyperlink"/>
                 <w:rFonts w:ascii="Times New Roman" w:hAnsi="Times New Roman" w:cs="Times New Roman"/>
-                <w:sz w:val="24"/>
-                <w:szCs w:val="24"/>
-              </w:rPr>
-              <w:t>Alur Penelitian</w:t>
-            </w:r>
-            <w:r>
-              <w:rPr>
+                <w:b/>
+                <w:bCs/>
+                <w:sz w:val="24"/>
+                <w:szCs w:val="24"/>
+                <w:lang w:val="en-US"/>
+              </w:rPr>
+              <w:t>ALUR PENELITIAN</w:t>
+            </w:r>
+            <w:r>
+              <w:rPr>
+                <w:rFonts w:ascii="Times New Roman" w:hAnsi="Times New Roman" w:cs="Times New Roman"/>
+                <w:b/>
+                <w:bCs/>
                 <w:webHidden/>
                 <w:sz w:val="24"/>
                 <w:szCs w:val="24"/>
@@ -3355,6 +4090,9 @@
             </w:r>
             <w:r>
               <w:rPr>
+                <w:rFonts w:ascii="Times New Roman" w:hAnsi="Times New Roman" w:cs="Times New Roman"/>
+                <w:b/>
+                <w:bCs/>
                 <w:webHidden/>
                 <w:sz w:val="24"/>
                 <w:szCs w:val="24"/>
@@ -3363,14 +4101,20 @@
             </w:r>
             <w:r>
               <w:rPr>
+                <w:rFonts w:ascii="Times New Roman" w:hAnsi="Times New Roman" w:cs="Times New Roman"/>
+                <w:b/>
+                <w:bCs/>
                 <w:webHidden/>
                 <w:sz w:val="24"/>
                 <w:szCs w:val="24"/>
               </w:rPr>
-              <w:instrText xml:space="preserve"> PAGEREF _Toc137166969 \h </w:instrText>
-            </w:r>
-            <w:r>
-              <w:rPr>
+              <w:instrText xml:space="preserve"> PAGEREF _Toc137167294 \h </w:instrText>
+            </w:r>
+            <w:r>
+              <w:rPr>
+                <w:rFonts w:ascii="Times New Roman" w:hAnsi="Times New Roman" w:cs="Times New Roman"/>
+                <w:b/>
+                <w:bCs/>
                 <w:webHidden/>
                 <w:sz w:val="24"/>
                 <w:szCs w:val="24"/>
@@ -3378,6 +4122,9 @@
             </w:r>
             <w:r>
               <w:rPr>
+                <w:rFonts w:ascii="Times New Roman" w:hAnsi="Times New Roman" w:cs="Times New Roman"/>
+                <w:b/>
+                <w:bCs/>
                 <w:webHidden/>
                 <w:sz w:val="24"/>
                 <w:szCs w:val="24"/>
@@ -3386,14 +4133,20 @@
             </w:r>
             <w:r>
               <w:rPr>
+                <w:rFonts w:ascii="Times New Roman" w:hAnsi="Times New Roman" w:cs="Times New Roman"/>
+                <w:b/>
+                <w:bCs/>
                 <w:webHidden/>
                 <w:sz w:val="24"/>
                 <w:szCs w:val="24"/>
               </w:rPr>
-              <w:t>22</w:t>
-            </w:r>
-            <w:r>
-              <w:rPr>
+              <w:t>23</w:t>
+            </w:r>
+            <w:r>
+              <w:rPr>
+                <w:rFonts w:ascii="Times New Roman" w:hAnsi="Times New Roman" w:cs="Times New Roman"/>
+                <w:b/>
+                <w:bCs/>
                 <w:webHidden/>
                 <w:sz w:val="24"/>
                 <w:szCs w:val="24"/>
@@ -3411,17 +4164,21 @@
             </w:tabs>
             <w:spacing w:line="480" w:lineRule="auto"/>
             <w:rPr>
-              <w:rFonts w:eastAsiaTheme="minorEastAsia" w:cstheme="minorBidi"/>
+              <w:rFonts w:ascii="Times New Roman" w:eastAsiaTheme="minorEastAsia" w:hAnsi="Times New Roman" w:cs="Times New Roman"/>
+              <w:b/>
+              <w:bCs/>
               <w:sz w:val="24"/>
               <w:szCs w:val="24"/>
               <w:lang w:val="en-US" w:bidi="ar-SA"/>
             </w:rPr>
           </w:pPr>
-          <w:hyperlink w:anchor="_Toc137166970" w:history="1">
+          <w:hyperlink w:anchor="_Toc137167295" w:history="1">
             <w:r>
               <w:rPr>
                 <w:rStyle w:val="Hyperlink"/>
                 <w:rFonts w:ascii="Times New Roman" w:hAnsi="Times New Roman" w:cs="Times New Roman"/>
+                <w:b/>
+                <w:bCs/>
                 <w:sz w:val="24"/>
                 <w:szCs w:val="24"/>
               </w:rPr>
@@ -3429,7 +4186,9 @@
             </w:r>
             <w:r>
               <w:rPr>
-                <w:rFonts w:eastAsiaTheme="minorEastAsia" w:cstheme="minorBidi"/>
+                <w:rFonts w:ascii="Times New Roman" w:eastAsiaTheme="minorEastAsia" w:hAnsi="Times New Roman" w:cs="Times New Roman"/>
+                <w:b/>
+                <w:bCs/>
                 <w:sz w:val="24"/>
                 <w:szCs w:val="24"/>
                 <w:lang w:val="en-US" w:bidi="ar-SA"/>
@@ -3440,6 +4199,8 @@
               <w:rPr>
                 <w:rStyle w:val="Hyperlink"/>
                 <w:rFonts w:ascii="Times New Roman" w:hAnsi="Times New Roman" w:cs="Times New Roman"/>
+                <w:b/>
+                <w:bCs/>
                 <w:sz w:val="24"/>
                 <w:szCs w:val="24"/>
               </w:rPr>
@@ -3447,6 +4208,9 @@
             </w:r>
             <w:r>
               <w:rPr>
+                <w:rFonts w:ascii="Times New Roman" w:hAnsi="Times New Roman" w:cs="Times New Roman"/>
+                <w:b/>
+                <w:bCs/>
                 <w:webHidden/>
                 <w:sz w:val="24"/>
                 <w:szCs w:val="24"/>
@@ -3455,6 +4219,9 @@
             </w:r>
             <w:r>
               <w:rPr>
+                <w:rFonts w:ascii="Times New Roman" w:hAnsi="Times New Roman" w:cs="Times New Roman"/>
+                <w:b/>
+                <w:bCs/>
                 <w:webHidden/>
                 <w:sz w:val="24"/>
                 <w:szCs w:val="24"/>
@@ -3463,14 +4230,20 @@
             </w:r>
             <w:r>
               <w:rPr>
+                <w:rFonts w:ascii="Times New Roman" w:hAnsi="Times New Roman" w:cs="Times New Roman"/>
+                <w:b/>
+                <w:bCs/>
                 <w:webHidden/>
                 <w:sz w:val="24"/>
                 <w:szCs w:val="24"/>
               </w:rPr>
-              <w:instrText xml:space="preserve"> PAGEREF _Toc137166970 \h </w:instrText>
-            </w:r>
-            <w:r>
-              <w:rPr>
+              <w:instrText xml:space="preserve"> PAGEREF _Toc137167295 \h </w:instrText>
+            </w:r>
+            <w:r>
+              <w:rPr>
+                <w:rFonts w:ascii="Times New Roman" w:hAnsi="Times New Roman" w:cs="Times New Roman"/>
+                <w:b/>
+                <w:bCs/>
                 <w:webHidden/>
                 <w:sz w:val="24"/>
                 <w:szCs w:val="24"/>
@@ -3478,6 +4251,9 @@
             </w:r>
             <w:r>
               <w:rPr>
+                <w:rFonts w:ascii="Times New Roman" w:hAnsi="Times New Roman" w:cs="Times New Roman"/>
+                <w:b/>
+                <w:bCs/>
                 <w:webHidden/>
                 <w:sz w:val="24"/>
                 <w:szCs w:val="24"/>
@@ -3486,14 +4262,20 @@
             </w:r>
             <w:r>
               <w:rPr>
+                <w:rFonts w:ascii="Times New Roman" w:hAnsi="Times New Roman" w:cs="Times New Roman"/>
+                <w:b/>
+                <w:bCs/>
                 <w:webHidden/>
                 <w:sz w:val="24"/>
                 <w:szCs w:val="24"/>
               </w:rPr>
-              <w:t>23</w:t>
-            </w:r>
-            <w:r>
-              <w:rPr>
+              <w:t>24</w:t>
+            </w:r>
+            <w:r>
+              <w:rPr>
+                <w:rFonts w:ascii="Times New Roman" w:hAnsi="Times New Roman" w:cs="Times New Roman"/>
+                <w:b/>
+                <w:bCs/>
                 <w:webHidden/>
                 <w:sz w:val="24"/>
                 <w:szCs w:val="24"/>
@@ -3511,17 +4293,21 @@
             </w:tabs>
             <w:spacing w:line="480" w:lineRule="auto"/>
             <w:rPr>
-              <w:rFonts w:eastAsiaTheme="minorEastAsia" w:cstheme="minorBidi"/>
+              <w:rFonts w:ascii="Times New Roman" w:eastAsiaTheme="minorEastAsia" w:hAnsi="Times New Roman" w:cs="Times New Roman"/>
+              <w:b/>
+              <w:bCs/>
               <w:sz w:val="24"/>
               <w:szCs w:val="24"/>
               <w:lang w:val="en-US" w:bidi="ar-SA"/>
             </w:rPr>
           </w:pPr>
-          <w:hyperlink w:anchor="_Toc137166971" w:history="1">
+          <w:hyperlink w:anchor="_Toc137167296" w:history="1">
             <w:r>
               <w:rPr>
                 <w:rStyle w:val="Hyperlink"/>
                 <w:rFonts w:ascii="Times New Roman" w:hAnsi="Times New Roman" w:cs="Times New Roman"/>
+                <w:b/>
+                <w:bCs/>
                 <w:sz w:val="24"/>
                 <w:szCs w:val="24"/>
               </w:rPr>
@@ -3529,7 +4315,9 @@
             </w:r>
             <w:r>
               <w:rPr>
-                <w:rFonts w:eastAsiaTheme="minorEastAsia" w:cstheme="minorBidi"/>
+                <w:rFonts w:ascii="Times New Roman" w:eastAsiaTheme="minorEastAsia" w:hAnsi="Times New Roman" w:cs="Times New Roman"/>
+                <w:b/>
+                <w:bCs/>
                 <w:sz w:val="24"/>
                 <w:szCs w:val="24"/>
                 <w:lang w:val="en-US" w:bidi="ar-SA"/>
@@ -3540,6 +4328,8 @@
               <w:rPr>
                 <w:rStyle w:val="Hyperlink"/>
                 <w:rFonts w:ascii="Times New Roman" w:hAnsi="Times New Roman" w:cs="Times New Roman"/>
+                <w:b/>
+                <w:bCs/>
                 <w:sz w:val="24"/>
                 <w:szCs w:val="24"/>
               </w:rPr>
@@ -3547,6 +4337,9 @@
             </w:r>
             <w:r>
               <w:rPr>
+                <w:rFonts w:ascii="Times New Roman" w:hAnsi="Times New Roman" w:cs="Times New Roman"/>
+                <w:b/>
+                <w:bCs/>
                 <w:webHidden/>
                 <w:sz w:val="24"/>
                 <w:szCs w:val="24"/>
@@ -3555,6 +4348,9 @@
             </w:r>
             <w:r>
               <w:rPr>
+                <w:rFonts w:ascii="Times New Roman" w:hAnsi="Times New Roman" w:cs="Times New Roman"/>
+                <w:b/>
+                <w:bCs/>
                 <w:webHidden/>
                 <w:sz w:val="24"/>
                 <w:szCs w:val="24"/>
@@ -3563,14 +4359,20 @@
             </w:r>
             <w:r>
               <w:rPr>
+                <w:rFonts w:ascii="Times New Roman" w:hAnsi="Times New Roman" w:cs="Times New Roman"/>
+                <w:b/>
+                <w:bCs/>
                 <w:webHidden/>
                 <w:sz w:val="24"/>
                 <w:szCs w:val="24"/>
               </w:rPr>
-              <w:instrText xml:space="preserve"> PAGEREF _Toc137166971 \h </w:instrText>
-            </w:r>
-            <w:r>
-              <w:rPr>
+              <w:instrText xml:space="preserve"> PAGEREF _Toc137167296 \h </w:instrText>
+            </w:r>
+            <w:r>
+              <w:rPr>
+                <w:rFonts w:ascii="Times New Roman" w:hAnsi="Times New Roman" w:cs="Times New Roman"/>
+                <w:b/>
+                <w:bCs/>
                 <w:webHidden/>
                 <w:sz w:val="24"/>
                 <w:szCs w:val="24"/>
@@ -3578,6 +4380,9 @@
             </w:r>
             <w:r>
               <w:rPr>
+                <w:rFonts w:ascii="Times New Roman" w:hAnsi="Times New Roman" w:cs="Times New Roman"/>
+                <w:b/>
+                <w:bCs/>
                 <w:webHidden/>
                 <w:sz w:val="24"/>
                 <w:szCs w:val="24"/>
@@ -3586,14 +4391,20 @@
             </w:r>
             <w:r>
               <w:rPr>
+                <w:rFonts w:ascii="Times New Roman" w:hAnsi="Times New Roman" w:cs="Times New Roman"/>
+                <w:b/>
+                <w:bCs/>
                 <w:webHidden/>
                 <w:sz w:val="24"/>
                 <w:szCs w:val="24"/>
               </w:rPr>
-              <w:t>27</w:t>
-            </w:r>
-            <w:r>
-              <w:rPr>
+              <w:t>28</w:t>
+            </w:r>
+            <w:r>
+              <w:rPr>
+                <w:rFonts w:ascii="Times New Roman" w:hAnsi="Times New Roman" w:cs="Times New Roman"/>
+                <w:b/>
+                <w:bCs/>
                 <w:webHidden/>
                 <w:sz w:val="24"/>
                 <w:szCs w:val="24"/>
@@ -3606,16 +4417,14 @@
           <w:pPr>
             <w:pStyle w:val="TOC1"/>
             <w:rPr>
-              <w:rFonts w:eastAsiaTheme="minorEastAsia" w:cstheme="minorBidi"/>
+              <w:rFonts w:eastAsiaTheme="minorEastAsia"/>
               <w:lang w:val="en-US" w:bidi="ar-SA"/>
             </w:rPr>
           </w:pPr>
-          <w:hyperlink w:anchor="_Toc137166972" w:history="1">
+          <w:hyperlink w:anchor="_Toc137167297" w:history="1">
             <w:r>
               <w:rPr>
                 <w:rStyle w:val="Hyperlink"/>
-                <w:b/>
-                <w:bCs/>
                 <w:lang w:val="en-US"/>
               </w:rPr>
               <w:t>DAFTAR PUSTAKA</w:t>
@@ -3636,7 +4445,7 @@
               <w:rPr>
                 <w:webHidden/>
               </w:rPr>
-              <w:instrText xml:space="preserve"> PAGEREF _Toc137166972 \h </w:instrText>
+              <w:instrText xml:space="preserve"> PAGEREF _Toc137167297 \h </w:instrText>
             </w:r>
             <w:r>
               <w:rPr>
@@ -3653,7 +4462,7 @@
               <w:rPr>
                 <w:webHidden/>
               </w:rPr>
-              <w:t>37</w:t>
+              <w:t>38</w:t>
             </w:r>
             <w:r>
               <w:rPr>
@@ -3685,7 +4494,6 @@
           <w14:ligatures w14:val="none"/>
         </w:rPr>
       </w:pPr>
-      <w:bookmarkStart w:id="0" w:name="_Toc137166941"/>
       <w:r>
         <w:rPr>
           <w:rFonts w:ascii="Times New Roman" w:hAnsi="Times New Roman" w:cs="Times New Roman"/>
@@ -3711,6 +4519,7 @@
           <w:szCs w:val="24"/>
         </w:rPr>
       </w:pPr>
+      <w:bookmarkStart w:id="0" w:name="_Toc137167266"/>
       <w:r>
         <w:rPr>
           <w:rFonts w:ascii="Times New Roman" w:hAnsi="Times New Roman" w:cs="Times New Roman"/>
@@ -3755,7 +4564,7 @@
           <w:lang w:val="en-US"/>
         </w:rPr>
       </w:pPr>
-      <w:bookmarkStart w:id="1" w:name="_Toc137166942"/>
+      <w:bookmarkStart w:id="1" w:name="_Toc137167267"/>
       <w:r>
         <w:rPr>
           <w:rFonts w:ascii="Times New Roman" w:hAnsi="Times New Roman" w:cs="Times New Roman"/>
@@ -3849,7 +4658,24 @@
           <w:sz w:val="24"/>
           <w:szCs w:val="24"/>
         </w:rPr>
-        <w:t xml:space="preserve">awa merupakan salah satu aksara tradisional Indonesia yang berkembang di pulau tersebut. Huruf tersebut juga masih bisa ditemukan di papan jalanan, tembok, atau peninggalan barang historikal. Aksara </w:t>
+        <w:t xml:space="preserve">awa merupakan salah satu aksara tradisional Indonesia yang berkembang di pulau tersebut. Huruf tersebut masih </w:t>
+      </w:r>
+      <w:r>
+        <w:rPr>
+          <w:rFonts w:ascii="Times New Roman" w:hAnsi="Times New Roman" w:cs="Times New Roman"/>
+          <w:sz w:val="24"/>
+          <w:szCs w:val="24"/>
+          <w:lang w:val="en-US"/>
+        </w:rPr>
+        <w:t>dapat</w:t>
+      </w:r>
+      <w:r>
+        <w:rPr>
+          <w:rFonts w:ascii="Times New Roman" w:hAnsi="Times New Roman" w:cs="Times New Roman"/>
+          <w:sz w:val="24"/>
+          <w:szCs w:val="24"/>
+        </w:rPr>
+        <w:t xml:space="preserve"> ditemukan di papan jalanan, tembok, atau peninggalan barang historikal. Aksara </w:t>
       </w:r>
       <w:r>
         <w:rPr>
@@ -5250,7 +6076,7 @@
           <w:lang w:val="en-US"/>
         </w:rPr>
       </w:pPr>
-      <w:bookmarkStart w:id="2" w:name="_Toc137166943"/>
+      <w:bookmarkStart w:id="2" w:name="_Toc137167268"/>
       <w:r>
         <w:rPr>
           <w:rFonts w:ascii="Times New Roman" w:hAnsi="Times New Roman" w:cs="Times New Roman"/>
@@ -5421,7 +6247,7 @@
           <w:lang w:val="en-US"/>
         </w:rPr>
       </w:pPr>
-      <w:bookmarkStart w:id="3" w:name="_Toc137166944"/>
+      <w:bookmarkStart w:id="3" w:name="_Toc137167269"/>
       <w:r>
         <w:rPr>
           <w:rFonts w:ascii="Times New Roman" w:hAnsi="Times New Roman" w:cs="Times New Roman"/>
@@ -5720,7 +6546,7 @@
           <w:lang w:val="en-US"/>
         </w:rPr>
       </w:pPr>
-      <w:bookmarkStart w:id="4" w:name="_Toc137166945"/>
+      <w:bookmarkStart w:id="4" w:name="_Toc137167270"/>
       <w:r>
         <w:rPr>
           <w:rFonts w:ascii="Times New Roman" w:hAnsi="Times New Roman" w:cs="Times New Roman"/>
@@ -5933,7 +6759,7 @@
           <w:lang w:val="en-US"/>
         </w:rPr>
       </w:pPr>
-      <w:bookmarkStart w:id="5" w:name="_Toc137166946"/>
+      <w:bookmarkStart w:id="5" w:name="_Toc137167271"/>
       <w:r>
         <w:rPr>
           <w:rFonts w:ascii="Times New Roman" w:hAnsi="Times New Roman" w:cs="Times New Roman"/>
@@ -6103,7 +6929,7 @@
           <w:szCs w:val="24"/>
         </w:rPr>
       </w:pPr>
-      <w:bookmarkStart w:id="6" w:name="_Toc137166947"/>
+      <w:bookmarkStart w:id="6" w:name="_Toc137167272"/>
       <w:r>
         <w:rPr>
           <w:rFonts w:ascii="Times New Roman" w:hAnsi="Times New Roman" w:cs="Times New Roman"/>
@@ -6167,7 +6993,7 @@
           <w:szCs w:val="24"/>
         </w:rPr>
       </w:pPr>
-      <w:bookmarkStart w:id="7" w:name="_Toc137166948"/>
+      <w:bookmarkStart w:id="7" w:name="_Toc137167273"/>
       <w:r>
         <w:rPr>
           <w:rFonts w:ascii="Times New Roman" w:hAnsi="Times New Roman" w:cs="Times New Roman"/>
@@ -6435,7 +7261,7 @@
           <w:lang w:val="en-US"/>
         </w:rPr>
       </w:pPr>
-      <w:bookmarkStart w:id="8" w:name="_Toc137166949"/>
+      <w:bookmarkStart w:id="8" w:name="_Toc137167274"/>
       <w:r>
         <w:rPr>
           <w:rFonts w:ascii="Times New Roman" w:hAnsi="Times New Roman" w:cs="Times New Roman"/>
@@ -6623,7 +7449,7 @@
           <w:lang w:val="en-US"/>
         </w:rPr>
       </w:pPr>
-      <w:bookmarkStart w:id="9" w:name="_Toc137166950"/>
+      <w:bookmarkStart w:id="9" w:name="_Toc137167275"/>
       <w:r>
         <w:rPr>
           <w:rFonts w:ascii="Times New Roman" w:hAnsi="Times New Roman" w:cs="Times New Roman"/>
@@ -6739,7 +7565,7 @@
           <w:szCs w:val="24"/>
         </w:rPr>
       </w:pPr>
-      <w:bookmarkStart w:id="10" w:name="_Toc137166951"/>
+      <w:bookmarkStart w:id="10" w:name="_Toc137167276"/>
       <w:r>
         <w:rPr>
           <w:rFonts w:ascii="Times New Roman" w:hAnsi="Times New Roman" w:cs="Times New Roman"/>
@@ -7104,7 +7930,7 @@
           <w:lang w:val="en-US"/>
         </w:rPr>
       </w:pPr>
-      <w:bookmarkStart w:id="11" w:name="_Toc137166952"/>
+      <w:bookmarkStart w:id="11" w:name="_Toc137167277"/>
       <w:r>
         <w:rPr>
           <w:rFonts w:ascii="Times New Roman" w:hAnsi="Times New Roman" w:cs="Times New Roman"/>
@@ -7493,7 +8319,7 @@
           <w:lang w:val="en-US"/>
         </w:rPr>
       </w:pPr>
-      <w:bookmarkStart w:id="12" w:name="_Toc137166953"/>
+      <w:bookmarkStart w:id="12" w:name="_Toc137167278"/>
       <w:r>
         <w:rPr>
           <w:rFonts w:ascii="Times New Roman" w:hAnsi="Times New Roman" w:cs="Times New Roman"/>
@@ -7992,7 +8818,7 @@
           <w:lang w:val="en-US"/>
         </w:rPr>
       </w:pPr>
-      <w:bookmarkStart w:id="13" w:name="_Toc137166954"/>
+      <w:bookmarkStart w:id="13" w:name="_Toc137167279"/>
       <w:r>
         <w:rPr>
           <w:rFonts w:ascii="Times New Roman" w:hAnsi="Times New Roman" w:cs="Times New Roman"/>
@@ -8044,7 +8870,24 @@
           <w:sz w:val="24"/>
           <w:szCs w:val="24"/>
         </w:rPr>
-        <w:t xml:space="preserve">emisahan data melibatkan pembagian dataset menjadi tiga bagian: set pelatihan, set validasi, dan set pengujian. Set pelatihan digunakan untuk membangun model, sementara set validasi dan pengujian berfungsi sebagai set penahan. Tidak ada proporsi yang pasti untuk pembagian dataset ini, namun aturan umum sebelumnya adalah 70% untuk pelatihan dan 15% untuk validasi dan pengujian. Namun, dalam era </w:t>
+        <w:t xml:space="preserve">emisahan data melibatkan pembagian dataset menjadi tiga bagian: set pelatihan, set validasi, dan set pengujian. Set pelatihan digunakan untuk membangun model, sementara set validasi dan pengujian berfungsi sebagai set penahan. Tidak ada proporsi yang pasti untuk pembagian dataset ini, namun aturan umum sebelumnya adalah 70% untuk pelatihan dan 15% untuk validasi dan pengujian. </w:t>
+      </w:r>
+      <w:r>
+        <w:rPr>
+          <w:rFonts w:ascii="Times New Roman" w:hAnsi="Times New Roman" w:cs="Times New Roman"/>
+          <w:sz w:val="24"/>
+          <w:szCs w:val="24"/>
+          <w:lang w:val="en-US"/>
+        </w:rPr>
+        <w:t>Akan tetapi</w:t>
+      </w:r>
+      <w:r>
+        <w:rPr>
+          <w:rFonts w:ascii="Times New Roman" w:hAnsi="Times New Roman" w:cs="Times New Roman"/>
+          <w:sz w:val="24"/>
+          <w:szCs w:val="24"/>
+        </w:rPr>
+        <w:t xml:space="preserve">, dalam era </w:t>
       </w:r>
       <w:r>
         <w:rPr>
@@ -8178,7 +9021,7 @@
           <w:lang w:val="en-US"/>
         </w:rPr>
       </w:pPr>
-      <w:bookmarkStart w:id="14" w:name="_Toc137166955"/>
+      <w:bookmarkStart w:id="14" w:name="_Toc137167280"/>
       <w:r>
         <w:rPr>
           <w:rFonts w:ascii="Times New Roman" w:hAnsi="Times New Roman" w:cs="Times New Roman"/>
@@ -8333,7 +9176,7 @@
           <w:lang w:val="en-US"/>
         </w:rPr>
       </w:pPr>
-      <w:bookmarkStart w:id="15" w:name="_Toc137166956"/>
+      <w:bookmarkStart w:id="15" w:name="_Toc137167281"/>
       <w:r>
         <w:rPr>
           <w:rFonts w:ascii="Times New Roman" w:hAnsi="Times New Roman" w:cs="Times New Roman"/>
@@ -8612,7 +9455,7 @@
           <w:lang w:val="en-US"/>
         </w:rPr>
       </w:pPr>
-      <w:bookmarkStart w:id="16" w:name="_Toc137166957"/>
+      <w:bookmarkStart w:id="16" w:name="_Toc137167282"/>
       <w:r>
         <w:rPr>
           <w:rFonts w:ascii="Times New Roman" w:hAnsi="Times New Roman" w:cs="Times New Roman"/>
@@ -8656,7 +9499,25 @@
           <w:lang w:val="en-US"/>
         </w:rPr>
         <w:tab/>
-        <w:t xml:space="preserve">Untuk memungkinkan jaringan saraf mempelajari batas keputusan yang kompleks, kami menerapkan fungsi aktivasi non-linier pada beberapa lapisannya. Fungsi yang umum digunakan meliputi </w:t>
+        <w:t xml:space="preserve">Untuk memungkinkan jaringan saraf mempelajari batas keputusan yang kompleks, </w:t>
+      </w:r>
+      <w:r>
+        <w:rPr>
+          <w:rFonts w:ascii="Times New Roman" w:hAnsi="Times New Roman" w:cs="Times New Roman"/>
+          <w:sz w:val="24"/>
+          <w:szCs w:val="24"/>
+          <w:lang w:val="en-US"/>
+        </w:rPr>
+        <w:t>dit</w:t>
+      </w:r>
+      <w:r>
+        <w:rPr>
+          <w:rFonts w:ascii="Times New Roman" w:hAnsi="Times New Roman" w:cs="Times New Roman"/>
+          <w:sz w:val="24"/>
+          <w:szCs w:val="24"/>
+          <w:lang w:val="en-US"/>
+        </w:rPr>
+        <w:t xml:space="preserve">erapkan fungsi aktivasi non-linier pada beberapa lapisannya. Fungsi yang umum digunakan meliputi </w:t>
       </w:r>
       <w:r>
         <w:rPr>
@@ -9151,7 +10012,7 @@
           <w:lang w:val="en-US"/>
         </w:rPr>
       </w:pPr>
-      <w:bookmarkStart w:id="17" w:name="_Toc137166958"/>
+      <w:bookmarkStart w:id="17" w:name="_Toc137167283"/>
       <w:r>
         <w:rPr>
           <w:rFonts w:ascii="Times New Roman" w:hAnsi="Times New Roman" w:cs="Times New Roman"/>
@@ -9458,7 +10319,7 @@
           <w:lang w:val="en-US"/>
         </w:rPr>
       </w:pPr>
-      <w:bookmarkStart w:id="18" w:name="_Toc137166959"/>
+      <w:bookmarkStart w:id="18" w:name="_Toc137167284"/>
       <w:r>
         <w:rPr>
           <w:rFonts w:ascii="Times New Roman" w:hAnsi="Times New Roman" w:cs="Times New Roman"/>
@@ -9930,7 +10791,7 @@
           <w:lang w:val="en-US"/>
         </w:rPr>
       </w:pPr>
-      <w:bookmarkStart w:id="19" w:name="_Toc137166960"/>
+      <w:bookmarkStart w:id="19" w:name="_Toc137167285"/>
       <w:r>
         <w:rPr>
           <w:rFonts w:ascii="Times New Roman" w:hAnsi="Times New Roman" w:cs="Times New Roman"/>
@@ -10445,7 +11306,7 @@
           <w:lang w:val="en-US"/>
         </w:rPr>
       </w:pPr>
-      <w:bookmarkStart w:id="20" w:name="_Toc137166961"/>
+      <w:bookmarkStart w:id="20" w:name="_Toc137167286"/>
       <w:r>
         <w:rPr>
           <w:rFonts w:ascii="Times New Roman" w:hAnsi="Times New Roman" w:cs="Times New Roman"/>
@@ -10457,9 +11318,57 @@
           <w:lang w:val="en-US"/>
         </w:rPr>
         <w:lastRenderedPageBreak/>
-        <w:t>VGG Pre-trained Model</w:t>
+        <w:t>VGG P</w:t>
+      </w:r>
+      <w:r>
+        <w:rPr>
+          <w:rFonts w:ascii="Times New Roman" w:hAnsi="Times New Roman" w:cs="Times New Roman"/>
+          <w:b/>
+          <w:bCs/>
+          <w:color w:val="auto"/>
+          <w:sz w:val="24"/>
+          <w:szCs w:val="24"/>
+          <w:lang w:val="en-US"/>
+        </w:rPr>
+        <w:t>RE</w:t>
+      </w:r>
+      <w:r>
+        <w:rPr>
+          <w:rFonts w:ascii="Times New Roman" w:hAnsi="Times New Roman" w:cs="Times New Roman"/>
+          <w:b/>
+          <w:bCs/>
+          <w:color w:val="auto"/>
+          <w:sz w:val="24"/>
+          <w:szCs w:val="24"/>
+          <w:lang w:val="en-US"/>
+        </w:rPr>
+        <w:t>-</w:t>
+      </w:r>
+      <w:r>
+        <w:rPr>
+          <w:rFonts w:ascii="Times New Roman" w:hAnsi="Times New Roman" w:cs="Times New Roman"/>
+          <w:b/>
+          <w:bCs/>
+          <w:color w:val="auto"/>
+          <w:sz w:val="24"/>
+          <w:szCs w:val="24"/>
+          <w:lang w:val="en-US"/>
+        </w:rPr>
+        <w:t>TRAINED</w:t>
       </w:r>
       <w:bookmarkEnd w:id="20"/>
+      <w:r>
+        <w:rPr>
+          <w:rFonts w:ascii="Times New Roman" w:hAnsi="Times New Roman" w:cs="Times New Roman"/>
+          <w:b/>
+          <w:bCs/>
+          <w:color w:val="auto"/>
+          <w:sz w:val="24"/>
+          <w:szCs w:val="24"/>
+          <w:lang w:val="en-US"/>
+        </w:rPr>
+        <w:t xml:space="preserve"> MODEL</w:t>
+      </w:r>
     </w:p>
     <w:p>
       <w:pPr>
@@ -10553,9 +11462,20 @@
         <w:sdtContent>
           <w:r>
             <w:rPr>
-              <w:rFonts w:eastAsia="Times New Roman"/>
-            </w:rPr>
-            <w:t>(Simonyan &amp; Zisserman, 2014)</w:t>
+              <w:rFonts w:ascii="Times New Roman" w:eastAsia="Times New Roman" w:hAnsi="Times New Roman" w:cs="Times New Roman"/>
+              <w:sz w:val="24"/>
+              <w:szCs w:val="24"/>
+            </w:rPr>
+            <w:t>(</w:t>
+          </w:r>
+          <w:r>
+            <w:rPr>
+              <w:rFonts w:ascii="Times New Roman" w:hAnsi="Times New Roman" w:cs="Times New Roman"/>
+              <w:sz w:val="24"/>
+              <w:szCs w:val="24"/>
+              <w:lang w:val="en-US"/>
+            </w:rPr>
+            <w:t>Simonyan &amp; Zisserman, 2014)</w:t>
           </w:r>
         </w:sdtContent>
       </w:sdt>
@@ -10788,7 +11708,7 @@
           <w:lang w:val="en-US"/>
         </w:rPr>
       </w:pPr>
-      <w:bookmarkStart w:id="21" w:name="_Toc137166962"/>
+      <w:bookmarkStart w:id="21" w:name="_Toc137167287"/>
       <w:r>
         <w:rPr>
           <w:rFonts w:ascii="Times New Roman" w:hAnsi="Times New Roman" w:cs="Times New Roman"/>
@@ -10800,9 +11720,33 @@
           <w:lang w:val="en-US"/>
         </w:rPr>
         <w:lastRenderedPageBreak/>
-        <w:t>INCEPTION Pre-trained model</w:t>
+        <w:t>INCEPTION P</w:t>
+      </w:r>
+      <w:r>
+        <w:rPr>
+          <w:rFonts w:ascii="Times New Roman" w:hAnsi="Times New Roman" w:cs="Times New Roman"/>
+          <w:b/>
+          <w:bCs/>
+          <w:color w:val="auto"/>
+          <w:sz w:val="24"/>
+          <w:szCs w:val="24"/>
+          <w:lang w:val="en-US"/>
+        </w:rPr>
+        <w:t xml:space="preserve">RE-TRAINED </w:t>
       </w:r>
       <w:bookmarkEnd w:id="21"/>
+      <w:r>
+        <w:rPr>
+          <w:rFonts w:ascii="Times New Roman" w:hAnsi="Times New Roman" w:cs="Times New Roman"/>
+          <w:b/>
+          <w:bCs/>
+          <w:color w:val="auto"/>
+          <w:sz w:val="24"/>
+          <w:szCs w:val="24"/>
+          <w:lang w:val="en-US"/>
+        </w:rPr>
+        <w:t>MODEL</w:t>
+      </w:r>
     </w:p>
     <w:p>
       <w:pPr>
@@ -11207,7 +12151,7 @@
           <w:lang w:val="en-US"/>
         </w:rPr>
       </w:pPr>
-      <w:bookmarkStart w:id="22" w:name="_Toc137166963"/>
+      <w:bookmarkStart w:id="22" w:name="_Toc137167288"/>
       <w:r>
         <w:rPr>
           <w:rFonts w:ascii="Times New Roman" w:hAnsi="Times New Roman" w:cs="Times New Roman"/>
@@ -11219,9 +12163,21 @@
           <w:lang w:val="en-US"/>
         </w:rPr>
         <w:lastRenderedPageBreak/>
-        <w:t>XCEPTION Pre-trained model</w:t>
+        <w:t xml:space="preserve">XCEPTION </w:t>
       </w:r>
       <w:bookmarkEnd w:id="22"/>
+      <w:r>
+        <w:rPr>
+          <w:rFonts w:ascii="Times New Roman" w:hAnsi="Times New Roman" w:cs="Times New Roman"/>
+          <w:b/>
+          <w:bCs/>
+          <w:color w:val="auto"/>
+          <w:sz w:val="24"/>
+          <w:szCs w:val="24"/>
+          <w:lang w:val="en-US"/>
+        </w:rPr>
+        <w:t>PRE-TRAINED MODEL</w:t>
+      </w:r>
     </w:p>
     <w:p>
       <w:pPr>
@@ -11490,7 +12446,7 @@
           <w:lang w:val="en-US"/>
         </w:rPr>
       </w:pPr>
-      <w:bookmarkStart w:id="23" w:name="_Toc137166964"/>
+      <w:bookmarkStart w:id="23" w:name="_Toc137167289"/>
       <w:r>
         <w:rPr>
           <w:rFonts w:ascii="Times New Roman" w:hAnsi="Times New Roman" w:cs="Times New Roman"/>
@@ -11637,7 +12593,7 @@
           <w:lang w:val="en-US"/>
         </w:rPr>
       </w:pPr>
-      <w:bookmarkStart w:id="24" w:name="_Toc137166965"/>
+      <w:bookmarkStart w:id="24" w:name="_Toc137167290"/>
       <w:r>
         <w:rPr>
           <w:rFonts w:ascii="Times New Roman" w:hAnsi="Times New Roman" w:cs="Times New Roman"/>
@@ -11772,7 +12728,7 @@
           <w:lang w:val="en-US"/>
         </w:rPr>
       </w:pPr>
-      <w:bookmarkStart w:id="25" w:name="_Toc137166966"/>
+      <w:bookmarkStart w:id="25" w:name="_Toc137167291"/>
       <w:r>
         <w:rPr>
           <w:rFonts w:ascii="Times New Roman" w:hAnsi="Times New Roman" w:cs="Times New Roman"/>
@@ -11943,7 +12899,7 @@
           <w:lang w:val="en-US"/>
         </w:rPr>
       </w:pPr>
-      <w:bookmarkStart w:id="26" w:name="_Toc137166967"/>
+      <w:bookmarkStart w:id="26" w:name="_Toc137167292"/>
       <w:r>
         <w:rPr>
           <w:rFonts w:ascii="Times New Roman" w:hAnsi="Times New Roman" w:cs="Times New Roman"/>
@@ -14446,7 +15402,7 @@
         </w:rPr>
       </w:pPr>
       <w:bookmarkStart w:id="27" w:name="_Hlk137136199"/>
-      <w:bookmarkStart w:id="28" w:name="_Toc137166968"/>
+      <w:bookmarkStart w:id="28" w:name="_Toc137167293"/>
       <w:bookmarkEnd w:id="27"/>
       <w:r>
         <w:rPr>
@@ -14492,7 +15448,7 @@
           <w:szCs w:val="24"/>
         </w:rPr>
       </w:pPr>
-      <w:bookmarkStart w:id="29" w:name="_Toc137166969"/>
+      <w:bookmarkStart w:id="29" w:name="_Toc137167294"/>
       <w:r>
         <w:rPr>
           <w:rFonts w:ascii="Times New Roman" w:hAnsi="Times New Roman" w:cs="Times New Roman"/>
@@ -14501,8 +15457,9 @@
           <w:color w:val="auto"/>
           <w:sz w:val="24"/>
           <w:szCs w:val="24"/>
-        </w:rPr>
-        <w:t>Alur Penelitian</w:t>
+          <w:lang w:val="en-US"/>
+        </w:rPr>
+        <w:t>ALUR PENELITIAN</w:t>
       </w:r>
       <w:bookmarkEnd w:id="29"/>
     </w:p>
@@ -14542,7 +15499,24 @@
           <w:sz w:val="24"/>
           <w:szCs w:val="24"/>
         </w:rPr>
-        <w:t xml:space="preserve"> yang tertera. Platform yang digunakan untuk mengimplementasikan penelitian adalah Kaggle Notebooks. Untuk mencapai tujuan yang telah dipaparkan pada bab 1. Berikut flowchart penelitian yang dirancang untuk menjelaskan langkah - langkah yang akan diambil di penelitian ini, yang akan didetailkan pada sub bab 3.2</w:t>
+        <w:t xml:space="preserve"> yang tertera. Platform yang digunakan untuk mengimplementasikan penelitian adalah Kaggle Notebooks. Untuk mencapai tujuan yang telah dipaparkan pada bab </w:t>
+      </w:r>
+      <w:r>
+        <w:rPr>
+          <w:rFonts w:ascii="Times New Roman" w:hAnsi="Times New Roman" w:cs="Times New Roman"/>
+          <w:sz w:val="24"/>
+          <w:szCs w:val="24"/>
+          <w:lang w:val="en-US"/>
+        </w:rPr>
+        <w:t>I</w:t>
+      </w:r>
+      <w:r>
+        <w:rPr>
+          <w:rFonts w:ascii="Times New Roman" w:hAnsi="Times New Roman" w:cs="Times New Roman"/>
+          <w:sz w:val="24"/>
+          <w:szCs w:val="24"/>
+        </w:rPr>
+        <w:t>. Berikut flowchart penelitian yang dirancang untuk menjelaskan langkah - langkah yang akan diambil di penelitian ini, yang akan didetailkan pada sub bab 3.2</w:t>
       </w:r>
       <w:r>
         <w:rPr>
@@ -14769,7 +15743,7 @@
           <w:szCs w:val="24"/>
         </w:rPr>
       </w:pPr>
-      <w:bookmarkStart w:id="30" w:name="_Toc137166970"/>
+      <w:bookmarkStart w:id="30" w:name="_Toc137167295"/>
       <w:r>
         <w:rPr>
           <w:rFonts w:ascii="Times New Roman" w:hAnsi="Times New Roman" w:cs="Times New Roman"/>
@@ -15310,7 +16284,7 @@
           <w:szCs w:val="24"/>
         </w:rPr>
       </w:pPr>
-      <w:bookmarkStart w:id="31" w:name="_Toc137166971"/>
+      <w:bookmarkStart w:id="31" w:name="_Toc137167296"/>
       <w:r>
         <w:rPr>
           <w:rFonts w:ascii="Times New Roman" w:hAnsi="Times New Roman" w:cs="Times New Roman"/>
@@ -16658,7 +17632,24 @@
           <w:sz w:val="24"/>
           <w:szCs w:val="24"/>
         </w:rPr>
-        <w:t xml:space="preserve">Peneliti akan melakukan 3 split menjadi </w:t>
+        <w:t xml:space="preserve">Peneliti akan melakukan </w:t>
+      </w:r>
+      <w:r>
+        <w:rPr>
+          <w:rFonts w:ascii="Times New Roman" w:hAnsi="Times New Roman" w:cs="Times New Roman"/>
+          <w:sz w:val="24"/>
+          <w:szCs w:val="24"/>
+          <w:lang w:val="en-US"/>
+        </w:rPr>
+        <w:t>tiga</w:t>
+      </w:r>
+      <w:r>
+        <w:rPr>
+          <w:rFonts w:ascii="Times New Roman" w:hAnsi="Times New Roman" w:cs="Times New Roman"/>
+          <w:sz w:val="24"/>
+          <w:szCs w:val="24"/>
+        </w:rPr>
+        <w:t xml:space="preserve"> split menjadi </w:t>
       </w:r>
       <w:r>
         <w:rPr>
@@ -18323,8 +19314,17 @@
           <w:rFonts w:ascii="Times New Roman" w:hAnsi="Times New Roman" w:cs="Times New Roman"/>
           <w:sz w:val="24"/>
           <w:szCs w:val="24"/>
-        </w:rPr>
-        <w:t xml:space="preserve">Dalam proses ini, dilakukan pelatihan model </w:t>
+          <w:lang w:val="en-US"/>
+        </w:rPr>
+        <w:t>Pada</w:t>
+      </w:r>
+      <w:r>
+        <w:rPr>
+          <w:rFonts w:ascii="Times New Roman" w:hAnsi="Times New Roman" w:cs="Times New Roman"/>
+          <w:sz w:val="24"/>
+          <w:szCs w:val="24"/>
+        </w:rPr>
+        <w:t xml:space="preserve"> proses ini, dilakukan pelatihan model </w:t>
       </w:r>
       <w:r>
         <w:rPr>
@@ -19660,7 +20660,7 @@
         <w:br w:type="page"/>
       </w:r>
     </w:p>
-    <w:bookmarkStart w:id="33" w:name="_Toc137166972" w:displacedByCustomXml="next"/>
+    <w:bookmarkStart w:id="33" w:name="_Toc137167297" w:displacedByCustomXml="next"/>
     <w:sdt>
       <w:sdtPr>
         <w:rPr>
@@ -21571,7 +22571,7 @@
   <w:abstractNum w:abstractNumId="6" w15:restartNumberingAfterBreak="0">
     <w:nsid w:val="308810DE"/>
     <w:multiLevelType w:val="hybridMultilevel"/>
-    <w:tmpl w:val="FBD01D90"/>
+    <w:tmpl w:val="270C7B3E"/>
     <w:lvl w:ilvl="0" w:tplc="FFFFFFFF">
       <w:start w:val="1"/>
       <w:numFmt w:val="decimal"/>
@@ -21596,16 +22596,14 @@
         <w:rFonts w:ascii="Times New Roman" w:eastAsiaTheme="minorHAnsi" w:hAnsi="Times New Roman" w:cs="Times New Roman" w:hint="default"/>
       </w:rPr>
     </w:lvl>
-    <w:lvl w:ilvl="2" w:tplc="0D34DCAC">
-      <w:numFmt w:val="bullet"/>
-      <w:lvlText w:val="-"/>
+    <w:lvl w:ilvl="2" w:tplc="04090019">
+      <w:start w:val="1"/>
+      <w:numFmt w:val="lowerLetter"/>
+      <w:lvlText w:val="%3."/>
       <w:lvlJc w:val="left"/>
       <w:pPr>
         <w:ind w:left="2700" w:hanging="360"/>
       </w:pPr>
-      <w:rPr>
-        <w:rFonts w:ascii="Times New Roman" w:eastAsiaTheme="minorHAnsi" w:hAnsi="Times New Roman" w:cs="Times New Roman" w:hint="default"/>
-      </w:rPr>
     </w:lvl>
     <w:lvl w:ilvl="3" w:tplc="FFFFFFFF">
       <w:start w:val="1"/>
@@ -22857,7 +23855,7 @@
     <w:autoRedefine/>
     <w:uiPriority w:val="39"/>
     <w:unhideWhenUsed/>
-    <w:rsid w:val="00F93930"/>
+    <w:rsid w:val="00257128"/>
     <w:pPr>
       <w:tabs>
         <w:tab w:val="right" w:leader="dot" w:pos="9350"/>
@@ -22866,6 +23864,8 @@
     </w:pPr>
     <w:rPr>
       <w:rFonts w:ascii="Times New Roman" w:hAnsi="Times New Roman" w:cs="Times New Roman"/>
+      <w:b/>
+      <w:bCs/>
       <w:sz w:val="24"/>
       <w:szCs w:val="24"/>
     </w:rPr>
@@ -23059,7 +24059,7 @@
     <w:charset w:val="DE"/>
     <w:family w:val="roman"/>
     <w:pitch w:val="variable"/>
-    <w:sig w:usb0="01000001" w:usb1="00000000" w:usb2="00000000" w:usb3="00000000" w:csb0="00010000" w:csb1="00000000"/>
+    <w:sig w:usb0="81000003" w:usb1="00000000" w:usb2="00000000" w:usb3="00000000" w:csb0="00010001" w:csb1="00000000"/>
   </w:font>
   <w:font w:name="Cambria Math">
     <w:panose1 w:val="02040503050406030204"/>
@@ -23087,10 +24087,14 @@
   </w:compat>
   <w:rsids>
     <w:rsidRoot w:val="00FE046E"/>
+    <w:rsid w:val="000A0765"/>
     <w:rsid w:val="003C0564"/>
+    <w:rsid w:val="003C3389"/>
+    <w:rsid w:val="005D0CAA"/>
     <w:rsid w:val="00610E6E"/>
     <w:rsid w:val="00944333"/>
     <w:rsid w:val="009C06A2"/>
+    <w:rsid w:val="00A85BEE"/>
     <w:rsid w:val="00DC280B"/>
     <w:rsid w:val="00E815DC"/>
     <w:rsid w:val="00FE046E"/>

</xml_diff>

<commit_message>
revise ppt and proposal
- changed the modeling diagram, total dataset on docx
- add new slide on "latar belakang"
- add total dataset in ppt
</commit_message>
<xml_diff>
--- a/proposal/FULL.docx
+++ b/proposal/FULL.docx
@@ -840,7 +840,20 @@
           <w:noProof/>
           <w:lang w:val="id-ID"/>
         </w:rPr>
-        <w:t>10 Juni 2023</w:t>
+        <w:t>1</w:t>
+      </w:r>
+      <w:r>
+        <w:rPr>
+          <w:noProof/>
+        </w:rPr>
+        <w:t>6</w:t>
+      </w:r>
+      <w:r>
+        <w:rPr>
+          <w:noProof/>
+          <w:lang w:val="id-ID"/>
+        </w:rPr>
+        <w:t xml:space="preserve"> Juni 2023</w:t>
       </w:r>
     </w:p>
     <w:p>
@@ -8763,10 +8776,10 @@
           <w:szCs w:val="24"/>
         </w:rPr>
       </w:pPr>
-      <w:bookmarkStart w:id="15" w:name="_Toc137206383"/>
-      <w:bookmarkStart w:id="16" w:name="_Toc137207149"/>
-      <w:bookmarkStart w:id="17" w:name="_Toc137207401"/>
-      <w:bookmarkStart w:id="18" w:name="_Toc137328635"/>
+      <w:bookmarkStart w:id="15" w:name="_Toc137328635"/>
+      <w:bookmarkStart w:id="16" w:name="_Toc137206383"/>
+      <w:bookmarkStart w:id="17" w:name="_Toc137207149"/>
+      <w:bookmarkStart w:id="18" w:name="_Toc137207401"/>
       <w:r>
         <w:rPr>
           <w:rFonts w:ascii="Times New Roman" w:hAnsi="Times New Roman" w:cs="Times New Roman"/>
@@ -8825,7 +8838,7 @@
         </w:rPr>
         <w:t xml:space="preserve"> Aksara Carakan</w:t>
       </w:r>
-      <w:bookmarkEnd w:id="18"/>
+      <w:bookmarkEnd w:id="15"/>
     </w:p>
     <w:p>
       <w:pPr>
@@ -8850,9 +8863,9 @@
         </w:rPr>
         <w:t>sumber: https://www.rukita.co/stories/aksara-jawa-lengkap/</w:t>
       </w:r>
-      <w:bookmarkEnd w:id="15"/>
       <w:bookmarkEnd w:id="16"/>
       <w:bookmarkEnd w:id="17"/>
+      <w:bookmarkEnd w:id="18"/>
     </w:p>
     <w:p>
       <w:pPr>
@@ -9277,10 +9290,10 @@
           <w:szCs w:val="24"/>
         </w:rPr>
       </w:pPr>
-      <w:bookmarkStart w:id="22" w:name="_Toc137206384"/>
-      <w:bookmarkStart w:id="23" w:name="_Toc137207150"/>
-      <w:bookmarkStart w:id="24" w:name="_Toc137207402"/>
-      <w:bookmarkStart w:id="25" w:name="_Toc137328636"/>
+      <w:bookmarkStart w:id="22" w:name="_Toc137328636"/>
+      <w:bookmarkStart w:id="23" w:name="_Toc137206384"/>
+      <w:bookmarkStart w:id="24" w:name="_Toc137207150"/>
+      <w:bookmarkStart w:id="25" w:name="_Toc137207402"/>
       <w:r>
         <w:rPr>
           <w:rFonts w:ascii="Times New Roman" w:hAnsi="Times New Roman" w:cs="Times New Roman"/>
@@ -9359,7 +9372,7 @@
         </w:rPr>
         <w:t>Rescale Bilinear Interpolation</w:t>
       </w:r>
-      <w:bookmarkEnd w:id="25"/>
+      <w:bookmarkEnd w:id="22"/>
     </w:p>
     <w:p>
       <w:pPr>
@@ -9384,9 +9397,9 @@
         </w:rPr>
         <w:t>sumber: https://theailearner.com/2018/12/29/image-processing-bilinear-interpolation/</w:t>
       </w:r>
-      <w:bookmarkEnd w:id="22"/>
       <w:bookmarkEnd w:id="23"/>
       <w:bookmarkEnd w:id="24"/>
+      <w:bookmarkEnd w:id="25"/>
     </w:p>
     <w:p>
       <w:pPr>
@@ -9577,10 +9590,10 @@
           <w:szCs w:val="24"/>
         </w:rPr>
       </w:pPr>
-      <w:bookmarkStart w:id="27" w:name="_Toc137206385"/>
-      <w:bookmarkStart w:id="28" w:name="_Toc137207151"/>
-      <w:bookmarkStart w:id="29" w:name="_Toc137207403"/>
-      <w:bookmarkStart w:id="30" w:name="_Toc137328637"/>
+      <w:bookmarkStart w:id="27" w:name="_Toc137328637"/>
+      <w:bookmarkStart w:id="28" w:name="_Toc137206385"/>
+      <w:bookmarkStart w:id="29" w:name="_Toc137207151"/>
+      <w:bookmarkStart w:id="30" w:name="_Toc137207403"/>
       <w:r>
         <w:rPr>
           <w:rFonts w:ascii="Times New Roman" w:hAnsi="Times New Roman" w:cs="Times New Roman"/>
@@ -9651,7 +9664,7 @@
         </w:rPr>
         <w:t xml:space="preserve"> Augmentasi Data</w:t>
       </w:r>
-      <w:bookmarkEnd w:id="30"/>
+      <w:bookmarkEnd w:id="27"/>
     </w:p>
     <w:p>
       <w:pPr>
@@ -9676,9 +9689,9 @@
         </w:rPr>
         <w:t>sumber: https://analyticsindiamag.com/image-data-augmentation-impacts-performance-of-image-classification-with-codes/</w:t>
       </w:r>
-      <w:bookmarkEnd w:id="27"/>
       <w:bookmarkEnd w:id="28"/>
       <w:bookmarkEnd w:id="29"/>
+      <w:bookmarkEnd w:id="30"/>
     </w:p>
     <w:p>
       <w:pPr>
@@ -11924,10 +11937,10 @@
           <w:szCs w:val="24"/>
         </w:rPr>
       </w:pPr>
-      <w:bookmarkStart w:id="38" w:name="_Toc137206386"/>
-      <w:bookmarkStart w:id="39" w:name="_Toc137207152"/>
-      <w:bookmarkStart w:id="40" w:name="_Toc137207404"/>
-      <w:bookmarkStart w:id="41" w:name="_Toc137328638"/>
+      <w:bookmarkStart w:id="38" w:name="_Toc137328638"/>
+      <w:bookmarkStart w:id="39" w:name="_Toc137206386"/>
+      <w:bookmarkStart w:id="40" w:name="_Toc137207152"/>
+      <w:bookmarkStart w:id="41" w:name="_Toc137207404"/>
       <w:r>
         <w:rPr>
           <w:rFonts w:ascii="Times New Roman" w:hAnsi="Times New Roman" w:cs="Times New Roman"/>
@@ -11998,7 +12011,7 @@
         </w:rPr>
         <w:t xml:space="preserve"> Ilustrasi max pooling</w:t>
       </w:r>
-      <w:bookmarkEnd w:id="41"/>
+      <w:bookmarkEnd w:id="38"/>
     </w:p>
     <w:p>
       <w:pPr>
@@ -12023,9 +12036,9 @@
         </w:rPr>
         <w:t>sumber: https://paperswithcode.com/method/max-pooling</w:t>
       </w:r>
-      <w:bookmarkEnd w:id="38"/>
       <w:bookmarkEnd w:id="39"/>
       <w:bookmarkEnd w:id="40"/>
+      <w:bookmarkEnd w:id="41"/>
     </w:p>
     <w:p>
       <w:pPr>
@@ -12304,10 +12317,10 @@
           <w:szCs w:val="24"/>
         </w:rPr>
       </w:pPr>
-      <w:bookmarkStart w:id="43" w:name="_Toc137206387"/>
-      <w:bookmarkStart w:id="44" w:name="_Toc137207153"/>
-      <w:bookmarkStart w:id="45" w:name="_Toc137207405"/>
-      <w:bookmarkStart w:id="46" w:name="_Toc137328639"/>
+      <w:bookmarkStart w:id="43" w:name="_Toc137328639"/>
+      <w:bookmarkStart w:id="44" w:name="_Toc137206387"/>
+      <w:bookmarkStart w:id="45" w:name="_Toc137207153"/>
+      <w:bookmarkStart w:id="46" w:name="_Toc137207405"/>
       <w:r>
         <w:rPr>
           <w:rFonts w:ascii="Times New Roman" w:hAnsi="Times New Roman" w:cs="Times New Roman"/>
@@ -12386,7 +12399,7 @@
         </w:rPr>
         <w:t>Most Common Deep Transfer Learning approaches</w:t>
       </w:r>
-      <w:bookmarkEnd w:id="46"/>
+      <w:bookmarkEnd w:id="43"/>
     </w:p>
     <w:p>
       <w:pPr>
@@ -12411,9 +12424,9 @@
         </w:rPr>
         <w:t>(Iman et al., 2023)</w:t>
       </w:r>
-      <w:bookmarkEnd w:id="43"/>
       <w:bookmarkEnd w:id="44"/>
       <w:bookmarkEnd w:id="45"/>
+      <w:bookmarkEnd w:id="46"/>
     </w:p>
     <w:p>
       <w:pPr>
@@ -12724,10 +12737,10 @@
           <w:szCs w:val="24"/>
         </w:rPr>
       </w:pPr>
-      <w:bookmarkStart w:id="48" w:name="_Toc137206388"/>
-      <w:bookmarkStart w:id="49" w:name="_Toc137207154"/>
-      <w:bookmarkStart w:id="50" w:name="_Toc137207406"/>
-      <w:bookmarkStart w:id="51" w:name="_Toc137328640"/>
+      <w:bookmarkStart w:id="48" w:name="_Toc137328640"/>
+      <w:bookmarkStart w:id="49" w:name="_Toc137206388"/>
+      <w:bookmarkStart w:id="50" w:name="_Toc137207154"/>
+      <w:bookmarkStart w:id="51" w:name="_Toc137207406"/>
       <w:r>
         <w:rPr>
           <w:rFonts w:ascii="Times New Roman" w:hAnsi="Times New Roman" w:cs="Times New Roman"/>
@@ -12798,7 +12811,7 @@
         </w:rPr>
         <w:t xml:space="preserve"> Arsitektur VGG</w:t>
       </w:r>
-      <w:bookmarkEnd w:id="51"/>
+      <w:bookmarkEnd w:id="48"/>
     </w:p>
     <w:p>
       <w:pPr>
@@ -12841,9 +12854,9 @@
           </w:r>
         </w:sdtContent>
       </w:sdt>
-      <w:bookmarkEnd w:id="48"/>
       <w:bookmarkEnd w:id="49"/>
       <w:bookmarkEnd w:id="50"/>
+      <w:bookmarkEnd w:id="51"/>
     </w:p>
     <w:p>
       <w:pPr>
@@ -13141,10 +13154,10 @@
           <w:szCs w:val="24"/>
         </w:rPr>
       </w:pPr>
-      <w:bookmarkStart w:id="53" w:name="_Toc137206389"/>
-      <w:bookmarkStart w:id="54" w:name="_Toc137207155"/>
-      <w:bookmarkStart w:id="55" w:name="_Toc137207407"/>
-      <w:bookmarkStart w:id="56" w:name="_Toc137328641"/>
+      <w:bookmarkStart w:id="53" w:name="_Toc137328641"/>
+      <w:bookmarkStart w:id="54" w:name="_Toc137206389"/>
+      <w:bookmarkStart w:id="55" w:name="_Toc137207155"/>
+      <w:bookmarkStart w:id="56" w:name="_Toc137207407"/>
       <w:r>
         <w:rPr>
           <w:rFonts w:ascii="Times New Roman" w:hAnsi="Times New Roman" w:cs="Times New Roman"/>
@@ -13215,7 +13228,7 @@
         </w:rPr>
         <w:t xml:space="preserve"> Arsitektur Inception</w:t>
       </w:r>
-      <w:bookmarkEnd w:id="56"/>
+      <w:bookmarkEnd w:id="53"/>
     </w:p>
     <w:p>
       <w:pPr>
@@ -13259,9 +13272,9 @@
           </w:r>
         </w:sdtContent>
       </w:sdt>
-      <w:bookmarkEnd w:id="53"/>
       <w:bookmarkEnd w:id="54"/>
       <w:bookmarkEnd w:id="55"/>
+      <w:bookmarkEnd w:id="56"/>
     </w:p>
     <w:p>
       <w:pPr>
@@ -13437,10 +13450,10 @@
           <w:szCs w:val="24"/>
         </w:rPr>
       </w:pPr>
-      <w:bookmarkStart w:id="58" w:name="_Toc137206390"/>
-      <w:bookmarkStart w:id="59" w:name="_Toc137207156"/>
-      <w:bookmarkStart w:id="60" w:name="_Toc137207408"/>
-      <w:bookmarkStart w:id="61" w:name="_Toc137328642"/>
+      <w:bookmarkStart w:id="58" w:name="_Toc137328642"/>
+      <w:bookmarkStart w:id="59" w:name="_Toc137206390"/>
+      <w:bookmarkStart w:id="60" w:name="_Toc137207156"/>
+      <w:bookmarkStart w:id="61" w:name="_Toc137207408"/>
       <w:r>
         <w:rPr>
           <w:rFonts w:ascii="Times New Roman" w:hAnsi="Times New Roman" w:cs="Times New Roman"/>
@@ -13511,7 +13524,7 @@
         </w:rPr>
         <w:t xml:space="preserve"> Arsitektur Xception</w:t>
       </w:r>
-      <w:bookmarkEnd w:id="61"/>
+      <w:bookmarkEnd w:id="58"/>
     </w:p>
     <w:p>
       <w:pPr>
@@ -13555,9 +13568,9 @@
           </w:r>
         </w:sdtContent>
       </w:sdt>
-      <w:bookmarkEnd w:id="58"/>
       <w:bookmarkEnd w:id="59"/>
       <w:bookmarkEnd w:id="60"/>
+      <w:bookmarkEnd w:id="61"/>
     </w:p>
     <w:p>
       <w:pPr>
@@ -18307,10 +18320,10 @@
       <w:r>
         <w:lastRenderedPageBreak/>
         <w:drawing>
-          <wp:inline distT="0" distB="0" distL="0" distR="0" wp14:anchorId="69975B53" wp14:editId="1D4AFED7">
-            <wp:extent cx="5068314" cy="1567542"/>
+          <wp:inline distT="0" distB="0" distL="0" distR="0" wp14:anchorId="6C1D1408" wp14:editId="38E773D4">
+            <wp:extent cx="5177642" cy="1416359"/>
             <wp:effectExtent l="0" t="0" r="0" b="0"/>
-            <wp:docPr id="1839995959" name="Picture 12" descr="A picture containing screenshot, diagram, text, rectangle&#10;&#10;Description automatically generated"/>
+            <wp:docPr id="480720439" name="Picture 1" descr="A picture containing text, screenshot, line, rectangle&#10;&#10;Description automatically generated"/>
             <wp:cNvGraphicFramePr>
               <a:graphicFrameLocks xmlns:a="http://schemas.openxmlformats.org/drawingml/2006/main" noChangeAspect="1"/>
             </wp:cNvGraphicFramePr>
@@ -18318,7 +18331,7 @@
               <a:graphicData uri="http://schemas.openxmlformats.org/drawingml/2006/picture">
                 <pic:pic xmlns:pic="http://schemas.openxmlformats.org/drawingml/2006/picture">
                   <pic:nvPicPr>
-                    <pic:cNvPr id="1839995959" name="Picture 12" descr="A picture containing screenshot, diagram, text, rectangle&#10;&#10;Description automatically generated"/>
+                    <pic:cNvPr id="480720439" name="Picture 1" descr="A picture containing text, screenshot, line, rectangle&#10;&#10;Description automatically generated"/>
                     <pic:cNvPicPr>
                       <a:picLocks noChangeAspect="1" noChangeArrowheads="1"/>
                     </pic:cNvPicPr>
@@ -18339,7 +18352,7 @@
                   <pic:spPr bwMode="auto">
                     <a:xfrm>
                       <a:off x="0" y="0"/>
-                      <a:ext cx="5112161" cy="1581103"/>
+                      <a:ext cx="5216477" cy="1426982"/>
                     </a:xfrm>
                     <a:prstGeom prst="rect">
                       <a:avLst/>
@@ -20675,7 +20688,24 @@
           <w:sz w:val="24"/>
           <w:szCs w:val="24"/>
         </w:rPr>
-        <w:t xml:space="preserve">. Total data awal adalah 4213, hal ini akan menghasilkan </w:t>
+        <w:t xml:space="preserve">. Total data awal adalah </w:t>
+      </w:r>
+      <w:r>
+        <w:rPr>
+          <w:rFonts w:ascii="Times New Roman" w:hAnsi="Times New Roman" w:cs="Times New Roman"/>
+          <w:sz w:val="24"/>
+          <w:szCs w:val="24"/>
+          <w:lang w:val="en-US"/>
+        </w:rPr>
+        <w:t>4242</w:t>
+      </w:r>
+      <w:r>
+        <w:rPr>
+          <w:rFonts w:ascii="Times New Roman" w:hAnsi="Times New Roman" w:cs="Times New Roman"/>
+          <w:sz w:val="24"/>
+          <w:szCs w:val="24"/>
+        </w:rPr>
+        <w:t xml:space="preserve">, hal ini akan menghasilkan </w:t>
       </w:r>
       <w:r>
         <w:rPr>
@@ -20693,7 +20723,58 @@
           <w:sz w:val="24"/>
           <w:szCs w:val="24"/>
         </w:rPr>
-        <w:t xml:space="preserve">t sebesar 3791, 211, 211 secara terurut dari </w:t>
+        <w:t xml:space="preserve">t sebesar </w:t>
+      </w:r>
+      <w:r>
+        <w:rPr>
+          <w:rFonts w:ascii="Times New Roman" w:hAnsi="Times New Roman" w:cs="Times New Roman"/>
+          <w:sz w:val="24"/>
+          <w:szCs w:val="24"/>
+          <w:lang w:val="en-US"/>
+        </w:rPr>
+        <w:t>3817</w:t>
+      </w:r>
+      <w:r>
+        <w:rPr>
+          <w:rFonts w:ascii="Times New Roman" w:hAnsi="Times New Roman" w:cs="Times New Roman"/>
+          <w:sz w:val="24"/>
+          <w:szCs w:val="24"/>
+        </w:rPr>
+        <w:t>, 21</w:t>
+      </w:r>
+      <w:r>
+        <w:rPr>
+          <w:rFonts w:ascii="Times New Roman" w:hAnsi="Times New Roman" w:cs="Times New Roman"/>
+          <w:sz w:val="24"/>
+          <w:szCs w:val="24"/>
+          <w:lang w:val="en-US"/>
+        </w:rPr>
+        <w:t>2</w:t>
+      </w:r>
+      <w:r>
+        <w:rPr>
+          <w:rFonts w:ascii="Times New Roman" w:hAnsi="Times New Roman" w:cs="Times New Roman"/>
+          <w:sz w:val="24"/>
+          <w:szCs w:val="24"/>
+        </w:rPr>
+        <w:t>, 21</w:t>
+      </w:r>
+      <w:r>
+        <w:rPr>
+          <w:rFonts w:ascii="Times New Roman" w:hAnsi="Times New Roman" w:cs="Times New Roman"/>
+          <w:sz w:val="24"/>
+          <w:szCs w:val="24"/>
+          <w:lang w:val="en-US"/>
+        </w:rPr>
+        <w:t>2</w:t>
+      </w:r>
+      <w:r>
+        <w:rPr>
+          <w:rFonts w:ascii="Times New Roman" w:hAnsi="Times New Roman" w:cs="Times New Roman"/>
+          <w:sz w:val="24"/>
+          <w:szCs w:val="24"/>
+        </w:rPr>
+        <w:t xml:space="preserve"> secara terurut dari </w:t>
       </w:r>
       <w:r>
         <w:rPr>
@@ -21477,10 +21558,10 @@
           <w:szCs w:val="24"/>
         </w:rPr>
       </w:pPr>
-      <w:bookmarkStart w:id="109" w:name="_Toc137206397"/>
-      <w:bookmarkStart w:id="110" w:name="_Toc137207167"/>
-      <w:bookmarkStart w:id="111" w:name="_Toc137207418"/>
-      <w:bookmarkStart w:id="112" w:name="_Toc137328652"/>
+      <w:bookmarkStart w:id="109" w:name="_Toc137328652"/>
+      <w:bookmarkStart w:id="110" w:name="_Toc137206397"/>
+      <w:bookmarkStart w:id="111" w:name="_Toc137207167"/>
+      <w:bookmarkStart w:id="112" w:name="_Toc137207418"/>
       <w:r>
         <w:rPr>
           <w:rFonts w:ascii="Times New Roman" w:hAnsi="Times New Roman" w:cs="Times New Roman"/>
@@ -21551,7 +21632,7 @@
         </w:rPr>
         <w:t xml:space="preserve"> Contoh transfer learning</w:t>
       </w:r>
-      <w:bookmarkEnd w:id="112"/>
+      <w:bookmarkEnd w:id="109"/>
     </w:p>
     <w:p>
       <w:pPr>
@@ -21595,9 +21676,9 @@
           </w:r>
         </w:sdtContent>
       </w:sdt>
-      <w:bookmarkEnd w:id="109"/>
       <w:bookmarkEnd w:id="110"/>
       <w:bookmarkEnd w:id="111"/>
+      <w:bookmarkEnd w:id="112"/>
     </w:p>
     <w:p>
       <w:pPr>
@@ -21802,10 +21883,10 @@
           <w:szCs w:val="24"/>
         </w:rPr>
       </w:pPr>
-      <w:bookmarkStart w:id="113" w:name="_Toc137206398"/>
-      <w:bookmarkStart w:id="114" w:name="_Toc137207168"/>
-      <w:bookmarkStart w:id="115" w:name="_Toc137207419"/>
-      <w:bookmarkStart w:id="116" w:name="_Toc137328653"/>
+      <w:bookmarkStart w:id="113" w:name="_Toc137328653"/>
+      <w:bookmarkStart w:id="114" w:name="_Toc137206398"/>
+      <w:bookmarkStart w:id="115" w:name="_Toc137207168"/>
+      <w:bookmarkStart w:id="116" w:name="_Toc137207419"/>
       <w:r>
         <w:rPr>
           <w:rFonts w:ascii="Times New Roman" w:hAnsi="Times New Roman" w:cs="Times New Roman"/>
@@ -21876,7 +21957,7 @@
         </w:rPr>
         <w:t xml:space="preserve"> Contoh pooling</w:t>
       </w:r>
-      <w:bookmarkEnd w:id="116"/>
+      <w:bookmarkEnd w:id="113"/>
     </w:p>
     <w:p>
       <w:pPr>
@@ -21912,9 +21993,9 @@
           </w:rPr>
           <w:t>https://www.researchgate.net/figure/The-difference-of-max-pooling-and-global-max-pooling_fig4_338079465</w:t>
         </w:r>
-        <w:bookmarkEnd w:id="113"/>
         <w:bookmarkEnd w:id="114"/>
         <w:bookmarkEnd w:id="115"/>
+        <w:bookmarkEnd w:id="116"/>
       </w:hyperlink>
     </w:p>
     <w:p>
@@ -21979,10 +22060,10 @@
           <w:szCs w:val="24"/>
         </w:rPr>
       </w:pPr>
-      <w:bookmarkStart w:id="117" w:name="_Toc137206399"/>
-      <w:bookmarkStart w:id="118" w:name="_Toc137207169"/>
-      <w:bookmarkStart w:id="119" w:name="_Toc137207420"/>
-      <w:bookmarkStart w:id="120" w:name="_Toc137328654"/>
+      <w:bookmarkStart w:id="117" w:name="_Toc137328654"/>
+      <w:bookmarkStart w:id="118" w:name="_Toc137206399"/>
+      <w:bookmarkStart w:id="119" w:name="_Toc137207169"/>
+      <w:bookmarkStart w:id="120" w:name="_Toc137207420"/>
       <w:r>
         <w:rPr>
           <w:rFonts w:ascii="Times New Roman" w:hAnsi="Times New Roman" w:cs="Times New Roman"/>
@@ -22053,7 +22134,7 @@
         </w:rPr>
         <w:t xml:space="preserve"> Contoh dropout</w:t>
       </w:r>
-      <w:bookmarkEnd w:id="120"/>
+      <w:bookmarkEnd w:id="117"/>
     </w:p>
     <w:p>
       <w:pPr>
@@ -22133,9 +22214,9 @@
           </w:r>
         </w:sdtContent>
       </w:sdt>
-      <w:bookmarkEnd w:id="117"/>
       <w:bookmarkEnd w:id="118"/>
       <w:bookmarkEnd w:id="119"/>
+      <w:bookmarkEnd w:id="120"/>
     </w:p>
     <w:p>
       <w:pPr>
@@ -22718,10 +22799,10 @@
           <w:szCs w:val="24"/>
         </w:rPr>
       </w:pPr>
-      <w:bookmarkStart w:id="124" w:name="_Toc137206400"/>
-      <w:bookmarkStart w:id="125" w:name="_Toc137207170"/>
-      <w:bookmarkStart w:id="126" w:name="_Toc137207421"/>
-      <w:bookmarkStart w:id="127" w:name="_Toc137328655"/>
+      <w:bookmarkStart w:id="124" w:name="_Toc137328655"/>
+      <w:bookmarkStart w:id="125" w:name="_Toc137206400"/>
+      <w:bookmarkStart w:id="126" w:name="_Toc137207170"/>
+      <w:bookmarkStart w:id="127" w:name="_Toc137207421"/>
       <w:r>
         <w:rPr>
           <w:rFonts w:ascii="Times New Roman" w:hAnsi="Times New Roman" w:cs="Times New Roman"/>
@@ -22792,11 +22873,11 @@
         </w:rPr>
         <w:t xml:space="preserve"> Contoh confusion matrix</w:t>
       </w:r>
-      <w:bookmarkEnd w:id="127"/>
+      <w:bookmarkEnd w:id="124"/>
     </w:p>
-    <w:bookmarkEnd w:id="124"/>
     <w:bookmarkEnd w:id="125"/>
     <w:bookmarkEnd w:id="126"/>
+    <w:bookmarkEnd w:id="127"/>
     <w:p>
       <w:pPr>
         <w:pStyle w:val="Caption"/>
@@ -41975,8 +42056,10 @@
     <w:rsid w:val="002F672A"/>
     <w:rsid w:val="003C0564"/>
     <w:rsid w:val="003C3389"/>
+    <w:rsid w:val="005A7E0B"/>
     <w:rsid w:val="005D0CAA"/>
     <w:rsid w:val="00610E6E"/>
+    <w:rsid w:val="008B6FF6"/>
     <w:rsid w:val="00944333"/>
     <w:rsid w:val="009C06A2"/>
     <w:rsid w:val="00A85BEE"/>
@@ -41985,6 +42068,7 @@
     <w:rsid w:val="00C65E4E"/>
     <w:rsid w:val="00C81F0E"/>
     <w:rsid w:val="00DC280B"/>
+    <w:rsid w:val="00E16708"/>
     <w:rsid w:val="00E723DB"/>
     <w:rsid w:val="00E815DC"/>
     <w:rsid w:val="00EA6D2D"/>

</xml_diff>